<commit_message>
Adicionado print dos modelos conceitual/ Lógico.
</commit_message>
<xml_diff>
--- a/docs/Relatório TCC.docx
+++ b/docs/Relatório TCC.docx
@@ -7908,6 +7908,9 @@
         <w:jc w:val="both"/>
       </w:pPr>
       <w:r>
+        <w:rPr>
+          <w:noProof/>
+        </w:rPr>
         <w:drawing>
           <wp:inline distT="0" distB="0" distL="0" distR="0" wp14:anchorId="43EE33FC" wp14:editId="1AB4B473">
             <wp:extent cx="5579745" cy="3384550"/>
@@ -8055,6 +8058,9 @@
         <w:t xml:space="preserve"> </w:t>
       </w:r>
       <w:r>
+        <w:rPr>
+          <w:noProof/>
+        </w:rPr>
         <w:drawing>
           <wp:inline distT="0" distB="0" distL="0" distR="0" wp14:anchorId="039D8259" wp14:editId="049F5678">
             <wp:extent cx="1764195" cy="1093304"/>
@@ -8100,6 +8106,7 @@
       <w:r>
         <w:rPr>
           <w:rFonts w:ascii="Arial" w:hAnsi="Arial" w:cs="Arial"/>
+          <w:noProof/>
           <w:sz w:val="24"/>
           <w:szCs w:val="24"/>
         </w:rPr>
@@ -8146,6 +8153,9 @@
         <w:jc w:val="both"/>
       </w:pPr>
       <w:r>
+        <w:rPr>
+          <w:noProof/>
+        </w:rPr>
         <w:lastRenderedPageBreak/>
         <w:drawing>
           <wp:inline distT="0" distB="0" distL="0" distR="0" wp14:anchorId="39B0EC4A" wp14:editId="77A48ED2">
@@ -8253,6 +8263,7 @@
       <w:r>
         <w:rPr>
           <w:rFonts w:ascii="Arial" w:hAnsi="Arial" w:cs="Arial"/>
+          <w:noProof/>
           <w:sz w:val="24"/>
           <w:szCs w:val="24"/>
         </w:rPr>
@@ -8840,10 +8851,7 @@
         </w:drawing>
       </w:r>
     </w:p>
-    <w:p>
-      <w:bookmarkStart w:id="28" w:name="_GoBack"/>
-      <w:bookmarkEnd w:id="28"/>
-    </w:p>
+    <w:p/>
     <w:p>
       <w:pPr>
         <w:pStyle w:val="Ttulo1"/>
@@ -8860,7 +8868,7 @@
           <w:szCs w:val="24"/>
         </w:rPr>
       </w:pPr>
-      <w:bookmarkStart w:id="29" w:name="_Toc14160058"/>
+      <w:bookmarkStart w:id="28" w:name="_Toc14160058"/>
       <w:r>
         <w:rPr>
           <w:rFonts w:ascii="Arial" w:hAnsi="Arial" w:cs="Arial"/>
@@ -8870,7 +8878,7 @@
         </w:rPr>
         <w:t>Plano de testes</w:t>
       </w:r>
-      <w:bookmarkEnd w:id="29"/>
+      <w:bookmarkEnd w:id="28"/>
     </w:p>
     <w:p>
       <w:pPr>
@@ -8907,7 +8915,7 @@
           <w:szCs w:val="24"/>
         </w:rPr>
       </w:pPr>
-      <w:bookmarkStart w:id="30" w:name="_Toc14160059"/>
+      <w:bookmarkStart w:id="29" w:name="_Toc14160059"/>
       <w:r>
         <w:rPr>
           <w:rFonts w:ascii="Arial" w:hAnsi="Arial" w:cs="Arial"/>
@@ -8917,7 +8925,7 @@
         </w:rPr>
         <w:t>Resultados</w:t>
       </w:r>
-      <w:bookmarkEnd w:id="30"/>
+      <w:bookmarkEnd w:id="29"/>
     </w:p>
     <w:p>
       <w:pPr>
@@ -8954,7 +8962,7 @@
           <w:szCs w:val="24"/>
         </w:rPr>
       </w:pPr>
-      <w:bookmarkStart w:id="31" w:name="_Toc14160060"/>
+      <w:bookmarkStart w:id="30" w:name="_Toc14160060"/>
       <w:proofErr w:type="spellStart"/>
       <w:r>
         <w:rPr>
@@ -8985,7 +8993,7 @@
         </w:rPr>
         <w:t>Retrospectiva</w:t>
       </w:r>
-      <w:bookmarkEnd w:id="31"/>
+      <w:bookmarkEnd w:id="30"/>
     </w:p>
     <w:p>
       <w:pPr>
@@ -9091,16 +9099,7 @@
           <w:szCs w:val="24"/>
         </w:rPr>
         <w:lastRenderedPageBreak/>
-        <w:t>Segundo</w:t>
-      </w:r>
-      <w:r>
-        <w:rPr>
-          <w:rFonts w:ascii="Arial" w:hAnsi="Arial" w:cs="Arial"/>
-          <w:color w:val="auto"/>
-          <w:sz w:val="24"/>
-          <w:szCs w:val="24"/>
-        </w:rPr>
-        <w:t xml:space="preserve"> Sprint</w:t>
+        <w:t>Segundo Sprint</w:t>
       </w:r>
     </w:p>
     <w:p>
@@ -9632,16 +9631,7 @@
           <w:szCs w:val="24"/>
         </w:rPr>
         <w:lastRenderedPageBreak/>
-        <w:t>Terceiro</w:t>
-      </w:r>
-      <w:r>
-        <w:rPr>
-          <w:rFonts w:ascii="Arial" w:hAnsi="Arial" w:cs="Arial"/>
-          <w:color w:val="auto"/>
-          <w:sz w:val="24"/>
-          <w:szCs w:val="24"/>
-        </w:rPr>
-        <w:t xml:space="preserve"> Sprint</w:t>
+        <w:t>Terceiro Sprint</w:t>
       </w:r>
     </w:p>
     <w:p>
@@ -10173,16 +10163,7 @@
           <w:szCs w:val="24"/>
         </w:rPr>
         <w:lastRenderedPageBreak/>
-        <w:t>Quarto</w:t>
-      </w:r>
-      <w:r>
-        <w:rPr>
-          <w:rFonts w:ascii="Arial" w:hAnsi="Arial" w:cs="Arial"/>
-          <w:color w:val="auto"/>
-          <w:sz w:val="24"/>
-          <w:szCs w:val="24"/>
-        </w:rPr>
-        <w:t xml:space="preserve"> Sprint</w:t>
+        <w:t>Quarto Sprint</w:t>
       </w:r>
     </w:p>
     <w:p>
@@ -10765,7 +10746,7 @@
           <w:szCs w:val="24"/>
         </w:rPr>
       </w:pPr>
-      <w:bookmarkStart w:id="32" w:name="_Toc14160061"/>
+      <w:bookmarkStart w:id="31" w:name="_Toc14160061"/>
       <w:r>
         <w:rPr>
           <w:rFonts w:ascii="Arial" w:hAnsi="Arial" w:cs="Arial"/>
@@ -10776,7 +10757,7 @@
         <w:lastRenderedPageBreak/>
         <w:t>Modelo de Dados</w:t>
       </w:r>
-      <w:bookmarkEnd w:id="32"/>
+      <w:bookmarkEnd w:id="31"/>
     </w:p>
     <w:p>
       <w:pPr>
@@ -10814,7 +10795,7 @@
           <w:szCs w:val="24"/>
         </w:rPr>
       </w:pPr>
-      <w:bookmarkStart w:id="33" w:name="_Toc14160062"/>
+      <w:bookmarkStart w:id="32" w:name="_Toc14160062"/>
       <w:r>
         <w:rPr>
           <w:rFonts w:ascii="Arial" w:hAnsi="Arial" w:cs="Arial"/>
@@ -10825,7 +10806,7 @@
         </w:rPr>
         <w:t>Diagrama de Entidade e Relacionamento</w:t>
       </w:r>
-      <w:bookmarkEnd w:id="33"/>
+      <w:bookmarkEnd w:id="32"/>
     </w:p>
     <w:p>
       <w:pPr>
@@ -10862,6 +10843,67 @@
           <w:szCs w:val="24"/>
         </w:rPr>
         <w:t xml:space="preserve"> relacionamentos e o seu grau, ou seja, a quantidade de entidades que estão ligadas ao relacionamento.</w:t>
+      </w:r>
+    </w:p>
+    <w:p>
+      <w:pPr>
+        <w:spacing w:line="360" w:lineRule="auto"/>
+        <w:jc w:val="both"/>
+        <w:rPr>
+          <w:rFonts w:ascii="Arial" w:hAnsi="Arial" w:cs="Arial"/>
+          <w:sz w:val="24"/>
+          <w:szCs w:val="24"/>
+        </w:rPr>
+      </w:pPr>
+      <w:r>
+        <w:rPr>
+          <w:rFonts w:ascii="Arial" w:hAnsi="Arial" w:cs="Arial"/>
+          <w:sz w:val="24"/>
+          <w:szCs w:val="24"/>
+        </w:rPr>
+        <w:drawing>
+          <wp:inline distT="0" distB="0" distL="0" distR="0" wp14:anchorId="29EE0D71" wp14:editId="6296CBDA">
+            <wp:extent cx="5579745" cy="3493135"/>
+            <wp:effectExtent l="0" t="0" r="1905" b="0"/>
+            <wp:docPr id="2" name="Imagem 2"/>
+            <wp:cNvGraphicFramePr>
+              <a:graphicFrameLocks xmlns:a="http://schemas.openxmlformats.org/drawingml/2006/main" noChangeAspect="1"/>
+            </wp:cNvGraphicFramePr>
+            <a:graphic xmlns:a="http://schemas.openxmlformats.org/drawingml/2006/main">
+              <a:graphicData uri="http://schemas.openxmlformats.org/drawingml/2006/picture">
+                <pic:pic xmlns:pic="http://schemas.openxmlformats.org/drawingml/2006/picture">
+                  <pic:nvPicPr>
+                    <pic:cNvPr id="1" name=""/>
+                    <pic:cNvPicPr/>
+                  </pic:nvPicPr>
+                  <pic:blipFill>
+                    <a:blip r:embed="rId46"/>
+                    <a:stretch>
+                      <a:fillRect/>
+                    </a:stretch>
+                  </pic:blipFill>
+                  <pic:spPr>
+                    <a:xfrm>
+                      <a:off x="0" y="0"/>
+                      <a:ext cx="5579745" cy="3493135"/>
+                    </a:xfrm>
+                    <a:prstGeom prst="rect">
+                      <a:avLst/>
+                    </a:prstGeom>
+                  </pic:spPr>
+                </pic:pic>
+              </a:graphicData>
+            </a:graphic>
+          </wp:inline>
+        </w:drawing>
+      </w:r>
+      <w:r>
+        <w:rPr>
+          <w:rFonts w:ascii="Arial" w:hAnsi="Arial" w:cs="Arial"/>
+          <w:sz w:val="24"/>
+          <w:szCs w:val="24"/>
+        </w:rPr>
+        <w:t xml:space="preserve"> </w:t>
       </w:r>
     </w:p>
     <w:p>
@@ -10881,7 +10923,7 @@
           <w:szCs w:val="24"/>
         </w:rPr>
       </w:pPr>
-      <w:bookmarkStart w:id="34" w:name="_Toc14160063"/>
+      <w:bookmarkStart w:id="33" w:name="_Toc14160063"/>
       <w:r>
         <w:rPr>
           <w:rFonts w:ascii="Arial" w:hAnsi="Arial" w:cs="Arial"/>
@@ -10912,7 +10954,7 @@
         </w:rPr>
         <w:t xml:space="preserve"> do banco de dados</w:t>
       </w:r>
-      <w:bookmarkEnd w:id="34"/>
+      <w:bookmarkEnd w:id="33"/>
       <w:r>
         <w:rPr>
           <w:rFonts w:ascii="Arial" w:hAnsi="Arial" w:cs="Arial"/>
@@ -10942,6 +10984,73 @@
         </w:rPr>
         <w:t>Nessa etapa se define: os atributos pertencentes a cada entidade; as chaves primárias e estrangeiras; o tipo de cada campo e valor de determinados campos.</w:t>
       </w:r>
+    </w:p>
+    <w:p>
+      <w:pPr>
+        <w:spacing w:line="360" w:lineRule="auto"/>
+        <w:jc w:val="both"/>
+        <w:rPr>
+          <w:rFonts w:ascii="Arial" w:hAnsi="Arial" w:cs="Arial"/>
+          <w:sz w:val="24"/>
+          <w:szCs w:val="24"/>
+        </w:rPr>
+      </w:pPr>
+      <w:r>
+        <w:rPr>
+          <w:rFonts w:ascii="Arial" w:hAnsi="Arial" w:cs="Arial"/>
+          <w:sz w:val="24"/>
+          <w:szCs w:val="24"/>
+        </w:rPr>
+        <w:lastRenderedPageBreak/>
+        <w:drawing>
+          <wp:inline distT="0" distB="0" distL="0" distR="0" wp14:anchorId="4196D6CF" wp14:editId="59863C7C">
+            <wp:extent cx="5579745" cy="3585210"/>
+            <wp:effectExtent l="0" t="0" r="1905" b="0"/>
+            <wp:docPr id="8" name="Imagem 8"/>
+            <wp:cNvGraphicFramePr>
+              <a:graphicFrameLocks xmlns:a="http://schemas.openxmlformats.org/drawingml/2006/main" noChangeAspect="1"/>
+            </wp:cNvGraphicFramePr>
+            <a:graphic xmlns:a="http://schemas.openxmlformats.org/drawingml/2006/main">
+              <a:graphicData uri="http://schemas.openxmlformats.org/drawingml/2006/picture">
+                <pic:pic xmlns:pic="http://schemas.openxmlformats.org/drawingml/2006/picture">
+                  <pic:nvPicPr>
+                    <pic:cNvPr id="1" name=""/>
+                    <pic:cNvPicPr/>
+                  </pic:nvPicPr>
+                  <pic:blipFill>
+                    <a:blip r:embed="rId47"/>
+                    <a:stretch>
+                      <a:fillRect/>
+                    </a:stretch>
+                  </pic:blipFill>
+                  <pic:spPr>
+                    <a:xfrm>
+                      <a:off x="0" y="0"/>
+                      <a:ext cx="5579745" cy="3585210"/>
+                    </a:xfrm>
+                    <a:prstGeom prst="rect">
+                      <a:avLst/>
+                    </a:prstGeom>
+                  </pic:spPr>
+                </pic:pic>
+              </a:graphicData>
+            </a:graphic>
+          </wp:inline>
+        </w:drawing>
+      </w:r>
+      <w:bookmarkStart w:id="34" w:name="_GoBack"/>
+      <w:bookmarkEnd w:id="34"/>
+    </w:p>
+    <w:p>
+      <w:pPr>
+        <w:spacing w:line="360" w:lineRule="auto"/>
+        <w:jc w:val="both"/>
+        <w:rPr>
+          <w:rFonts w:ascii="Arial" w:hAnsi="Arial" w:cs="Arial"/>
+          <w:sz w:val="24"/>
+          <w:szCs w:val="24"/>
+        </w:rPr>
+      </w:pPr>
     </w:p>
     <w:p>
       <w:pPr>
@@ -13971,15 +14080,6 @@
 </file>
 
 <file path=customXml/item1.xml><?xml version="1.0" encoding="utf-8"?>
-<?mso-contentType ?>
-<FormTemplates xmlns="http://schemas.microsoft.com/sharepoint/v3/contenttype/forms">
-  <Display>DocumentLibraryForm</Display>
-  <Edit>DocumentLibraryForm</Edit>
-  <New>DocumentLibraryForm</New>
-</FormTemplates>
-</file>
-
-<file path=customXml/item2.xml><?xml version="1.0" encoding="utf-8"?>
 <ct:contentTypeSchema xmlns:ct="http://schemas.microsoft.com/office/2006/metadata/contentType" xmlns:ma="http://schemas.microsoft.com/office/2006/metadata/properties/metaAttributes" ct:_="" ma:_="" ma:contentTypeName="Documento" ma:contentTypeID="0x010100AC67E46E46575143ADDE89EB090CE28E" ma:contentTypeVersion="11" ma:contentTypeDescription="Crie um novo documento." ma:contentTypeScope="" ma:versionID="a1da11bedbead5e05a1d0048eda7a050">
   <xsd:schema xmlns:xsd="http://www.w3.org/2001/XMLSchema" xmlns:xs="http://www.w3.org/2001/XMLSchema" xmlns:p="http://schemas.microsoft.com/office/2006/metadata/properties" xmlns:ns2="14f5b587-41b4-46f3-8b0d-d041906657a4" xmlns:ns3="4ac8744a-32ad-4c08-af3e-cab9bfa86c3c" targetNamespace="http://schemas.microsoft.com/office/2006/metadata/properties" ma:root="true" ma:fieldsID="165c726c29a3c1581c12ce80ffa22b21" ns2:_="" ns3:_="">
     <xsd:import namespace="14f5b587-41b4-46f3-8b0d-d041906657a4"/>
@@ -14174,6 +14274,15 @@
 </ct:contentTypeSchema>
 </file>
 
+<file path=customXml/item2.xml><?xml version="1.0" encoding="utf-8"?>
+<?mso-contentType ?>
+<FormTemplates xmlns="http://schemas.microsoft.com/sharepoint/v3/contenttype/forms">
+  <Display>DocumentLibraryForm</Display>
+  <Edit>DocumentLibraryForm</Edit>
+  <New>DocumentLibraryForm</New>
+</FormTemplates>
+</file>
+
 <file path=customXml/item3.xml><?xml version="1.0" encoding="utf-8"?>
 <p:properties xmlns:p="http://schemas.microsoft.com/office/2006/metadata/properties" xmlns:xsi="http://www.w3.org/2001/XMLSchema-instance" xmlns:pc="http://schemas.microsoft.com/office/infopath/2007/PartnerControls">
   <documentManagement>
@@ -14190,14 +14299,6 @@
 </file>
 
 <file path=customXml/itemProps1.xml><?xml version="1.0" encoding="utf-8"?>
-<ds:datastoreItem xmlns:ds="http://schemas.openxmlformats.org/officeDocument/2006/customXml" ds:itemID="{A24F5351-4240-4625-ADCC-5DECCF7A4592}">
-  <ds:schemaRefs>
-    <ds:schemaRef ds:uri="http://schemas.microsoft.com/sharepoint/v3/contenttype/forms"/>
-  </ds:schemaRefs>
-</ds:datastoreItem>
-</file>
-
-<file path=customXml/itemProps2.xml><?xml version="1.0" encoding="utf-8"?>
 <ds:datastoreItem xmlns:ds="http://schemas.openxmlformats.org/officeDocument/2006/customXml" ds:itemID="{6963EBA5-D05E-4283-BAFD-42CCF8DFA03B}">
   <ds:schemaRefs>
     <ds:schemaRef ds:uri="http://schemas.microsoft.com/office/2006/metadata/contentType"/>
@@ -14216,6 +14317,14 @@
 </ds:datastoreItem>
 </file>
 
+<file path=customXml/itemProps2.xml><?xml version="1.0" encoding="utf-8"?>
+<ds:datastoreItem xmlns:ds="http://schemas.openxmlformats.org/officeDocument/2006/customXml" ds:itemID="{A24F5351-4240-4625-ADCC-5DECCF7A4592}">
+  <ds:schemaRefs>
+    <ds:schemaRef ds:uri="http://schemas.microsoft.com/sharepoint/v3/contenttype/forms"/>
+  </ds:schemaRefs>
+</ds:datastoreItem>
+</file>
+
 <file path=customXml/itemProps3.xml><?xml version="1.0" encoding="utf-8"?>
 <ds:datastoreItem xmlns:ds="http://schemas.openxmlformats.org/officeDocument/2006/customXml" ds:itemID="{B26C3A5C-E3E8-44FC-8950-22946E19E0BC}">
   <ds:schemaRefs>
@@ -14228,7 +14337,7 @@
 </file>
 
 <file path=customXml/itemProps4.xml><?xml version="1.0" encoding="utf-8"?>
-<ds:datastoreItem xmlns:ds="http://schemas.openxmlformats.org/officeDocument/2006/customXml" ds:itemID="{3A2680B2-8968-429F-A10C-3BD93E3C0127}">
+<ds:datastoreItem xmlns:ds="http://schemas.openxmlformats.org/officeDocument/2006/customXml" ds:itemID="{4B439205-F158-4CCB-BE65-22A86F1DF476}">
   <ds:schemaRefs>
     <ds:schemaRef ds:uri="http://schemas.openxmlformats.org/officeDocument/2006/bibliography"/>
   </ds:schemaRefs>

</xml_diff>

<commit_message>
Atualizado com tabelas ENTIDADES/RELACIONAMENTO.
</commit_message>
<xml_diff>
--- a/docs/Relatório TCC.docx
+++ b/docs/Relatório TCC.docx
@@ -10851,13 +10851,37 @@
         <w:jc w:val="both"/>
         <w:rPr>
           <w:rFonts w:ascii="Arial" w:hAnsi="Arial" w:cs="Arial"/>
-          <w:sz w:val="24"/>
-          <w:szCs w:val="24"/>
-        </w:rPr>
-      </w:pPr>
-      <w:r>
-        <w:rPr>
-          <w:rFonts w:ascii="Arial" w:hAnsi="Arial" w:cs="Arial"/>
+          <w:b/>
+          <w:sz w:val="24"/>
+          <w:szCs w:val="24"/>
+          <w:u w:val="single"/>
+        </w:rPr>
+      </w:pPr>
+      <w:r>
+        <w:rPr>
+          <w:rFonts w:ascii="Arial" w:hAnsi="Arial" w:cs="Arial"/>
+          <w:b/>
+          <w:sz w:val="24"/>
+          <w:szCs w:val="24"/>
+          <w:u w:val="single"/>
+        </w:rPr>
+        <w:t>MODELO CONCEITUAL</w:t>
+      </w:r>
+    </w:p>
+    <w:p>
+      <w:pPr>
+        <w:spacing w:line="360" w:lineRule="auto"/>
+        <w:jc w:val="both"/>
+        <w:rPr>
+          <w:rFonts w:ascii="Arial" w:hAnsi="Arial" w:cs="Arial"/>
+          <w:sz w:val="24"/>
+          <w:szCs w:val="24"/>
+        </w:rPr>
+      </w:pPr>
+      <w:r>
+        <w:rPr>
+          <w:rFonts w:ascii="Arial" w:hAnsi="Arial" w:cs="Arial"/>
+          <w:noProof/>
           <w:sz w:val="24"/>
           <w:szCs w:val="24"/>
         </w:rPr>
@@ -10995,13 +11019,81 @@
           <w:szCs w:val="24"/>
         </w:rPr>
       </w:pPr>
-      <w:r>
-        <w:rPr>
-          <w:rFonts w:ascii="Arial" w:hAnsi="Arial" w:cs="Arial"/>
-          <w:sz w:val="24"/>
-          <w:szCs w:val="24"/>
+    </w:p>
+    <w:p>
+      <w:pPr>
+        <w:spacing w:line="360" w:lineRule="auto"/>
+        <w:jc w:val="both"/>
+        <w:rPr>
+          <w:rFonts w:ascii="Arial" w:hAnsi="Arial" w:cs="Arial"/>
+          <w:sz w:val="24"/>
+          <w:szCs w:val="24"/>
+        </w:rPr>
+      </w:pPr>
+    </w:p>
+    <w:p>
+      <w:pPr>
+        <w:spacing w:line="360" w:lineRule="auto"/>
+        <w:jc w:val="both"/>
+        <w:rPr>
+          <w:rFonts w:ascii="Arial" w:hAnsi="Arial" w:cs="Arial"/>
+          <w:sz w:val="24"/>
+          <w:szCs w:val="24"/>
+        </w:rPr>
+      </w:pPr>
+    </w:p>
+    <w:p>
+      <w:pPr>
+        <w:spacing w:line="360" w:lineRule="auto"/>
+        <w:jc w:val="both"/>
+        <w:rPr>
+          <w:rFonts w:ascii="Arial" w:hAnsi="Arial" w:cs="Arial"/>
+          <w:sz w:val="24"/>
+          <w:szCs w:val="24"/>
+        </w:rPr>
+      </w:pPr>
+    </w:p>
+    <w:p>
+      <w:pPr>
+        <w:spacing w:line="360" w:lineRule="auto"/>
+        <w:jc w:val="both"/>
+        <w:rPr>
+          <w:rFonts w:ascii="Arial" w:hAnsi="Arial" w:cs="Arial"/>
+          <w:b/>
+          <w:sz w:val="24"/>
+          <w:szCs w:val="24"/>
+          <w:u w:val="single"/>
+        </w:rPr>
+      </w:pPr>
+      <w:r>
+        <w:rPr>
+          <w:rFonts w:ascii="Arial" w:hAnsi="Arial" w:cs="Arial"/>
+          <w:b/>
+          <w:sz w:val="24"/>
+          <w:szCs w:val="24"/>
+          <w:u w:val="single"/>
         </w:rPr>
         <w:lastRenderedPageBreak/>
+        <w:t>MODELO LÓGICO</w:t>
+      </w:r>
+    </w:p>
+    <w:p>
+      <w:pPr>
+        <w:spacing w:line="360" w:lineRule="auto"/>
+        <w:jc w:val="both"/>
+        <w:rPr>
+          <w:rFonts w:ascii="Arial" w:hAnsi="Arial" w:cs="Arial"/>
+          <w:sz w:val="24"/>
+          <w:szCs w:val="24"/>
+        </w:rPr>
+      </w:pPr>
+      <w:r>
+        <w:rPr>
+          <w:rFonts w:ascii="Arial" w:hAnsi="Arial" w:cs="Arial"/>
+          <w:noProof/>
+          <w:sz w:val="24"/>
+          <w:szCs w:val="24"/>
+        </w:rPr>
         <w:drawing>
           <wp:inline distT="0" distB="0" distL="0" distR="0" wp14:anchorId="4196D6CF" wp14:editId="59863C7C">
             <wp:extent cx="5579745" cy="3585210"/>
@@ -11038,8 +11130,6 @@
           </wp:inline>
         </w:drawing>
       </w:r>
-      <w:bookmarkStart w:id="34" w:name="_GoBack"/>
-      <w:bookmarkEnd w:id="34"/>
     </w:p>
     <w:p>
       <w:pPr>
@@ -11069,7 +11159,7 @@
           <w:szCs w:val="24"/>
         </w:rPr>
       </w:pPr>
-      <w:bookmarkStart w:id="35" w:name="_Toc14160064"/>
+      <w:bookmarkStart w:id="34" w:name="_Toc14160064"/>
       <w:r>
         <w:rPr>
           <w:rFonts w:ascii="Arial" w:hAnsi="Arial" w:cs="Arial"/>
@@ -11080,7 +11170,7 @@
         </w:rPr>
         <w:t>Dicionário de dados</w:t>
       </w:r>
-      <w:bookmarkEnd w:id="35"/>
+      <w:bookmarkEnd w:id="34"/>
       <w:r>
         <w:rPr>
           <w:rFonts w:ascii="Arial" w:hAnsi="Arial" w:cs="Arial"/>
@@ -11113,53 +11203,750 @@
     </w:p>
     <w:p>
       <w:pPr>
-        <w:rPr>
-          <w:rFonts w:ascii="Arial" w:eastAsiaTheme="majorEastAsia" w:hAnsi="Arial" w:cs="Arial"/>
+        <w:spacing w:line="360" w:lineRule="auto"/>
+        <w:jc w:val="both"/>
+        <w:rPr>
+          <w:rFonts w:ascii="Arial" w:hAnsi="Arial" w:cs="Arial"/>
+          <w:sz w:val="24"/>
+          <w:szCs w:val="24"/>
+        </w:rPr>
+      </w:pPr>
+    </w:p>
+    <w:p>
+      <w:pPr>
+        <w:spacing w:line="360" w:lineRule="auto"/>
+        <w:jc w:val="both"/>
+        <w:rPr>
+          <w:rFonts w:ascii="Arial" w:hAnsi="Arial" w:cs="Arial"/>
+          <w:sz w:val="24"/>
+          <w:szCs w:val="24"/>
+        </w:rPr>
+      </w:pPr>
+    </w:p>
+    <w:p>
+      <w:pPr>
+        <w:spacing w:line="360" w:lineRule="auto"/>
+        <w:jc w:val="both"/>
+        <w:rPr>
+          <w:rFonts w:ascii="Arial" w:hAnsi="Arial" w:cs="Arial"/>
+          <w:sz w:val="24"/>
+          <w:szCs w:val="24"/>
+        </w:rPr>
+      </w:pPr>
+    </w:p>
+    <w:p>
+      <w:pPr>
+        <w:spacing w:line="360" w:lineRule="auto"/>
+        <w:jc w:val="both"/>
+        <w:rPr>
+          <w:rFonts w:ascii="Arial" w:hAnsi="Arial" w:cs="Arial"/>
+          <w:sz w:val="24"/>
+          <w:szCs w:val="24"/>
+        </w:rPr>
+      </w:pPr>
+    </w:p>
+    <w:p>
+      <w:pPr>
+        <w:spacing w:line="360" w:lineRule="auto"/>
+        <w:jc w:val="both"/>
+        <w:rPr>
+          <w:rFonts w:ascii="Arial" w:hAnsi="Arial" w:cs="Arial"/>
+          <w:sz w:val="24"/>
+          <w:szCs w:val="24"/>
+        </w:rPr>
+      </w:pPr>
+    </w:p>
+    <w:p>
+      <w:pPr>
+        <w:spacing w:line="360" w:lineRule="auto"/>
+        <w:jc w:val="both"/>
+        <w:rPr>
+          <w:rFonts w:ascii="Arial" w:hAnsi="Arial" w:cs="Arial"/>
+          <w:sz w:val="24"/>
+          <w:szCs w:val="24"/>
+        </w:rPr>
+      </w:pPr>
+    </w:p>
+    <w:p>
+      <w:pPr>
+        <w:spacing w:line="360" w:lineRule="auto"/>
+        <w:jc w:val="both"/>
+        <w:rPr>
+          <w:rFonts w:ascii="Arial" w:hAnsi="Arial" w:cs="Arial"/>
+          <w:sz w:val="24"/>
+          <w:szCs w:val="24"/>
+        </w:rPr>
+      </w:pPr>
+    </w:p>
+    <w:p>
+      <w:pPr>
+        <w:spacing w:line="360" w:lineRule="auto"/>
+        <w:jc w:val="both"/>
+        <w:rPr>
+          <w:rFonts w:ascii="Arial" w:hAnsi="Arial" w:cs="Arial"/>
+          <w:sz w:val="24"/>
+          <w:szCs w:val="24"/>
+        </w:rPr>
+      </w:pPr>
+    </w:p>
+    <w:p>
+      <w:pPr>
+        <w:spacing w:line="360" w:lineRule="auto"/>
+        <w:jc w:val="both"/>
+        <w:rPr>
+          <w:rFonts w:ascii="Arial" w:hAnsi="Arial" w:cs="Arial"/>
+          <w:sz w:val="24"/>
+          <w:szCs w:val="24"/>
+        </w:rPr>
+      </w:pPr>
+    </w:p>
+    <w:p>
+      <w:pPr>
+        <w:spacing w:line="360" w:lineRule="auto"/>
+        <w:jc w:val="both"/>
+        <w:rPr>
+          <w:rFonts w:ascii="Arial" w:hAnsi="Arial" w:cs="Arial"/>
           <w:b/>
-          <w:bCs/>
-          <w:sz w:val="24"/>
-          <w:szCs w:val="24"/>
-        </w:rPr>
-      </w:pPr>
-      <w:r>
-        <w:rPr>
-          <w:rFonts w:ascii="Arial" w:hAnsi="Arial" w:cs="Arial"/>
-          <w:sz w:val="24"/>
-          <w:szCs w:val="24"/>
-        </w:rPr>
-        <w:br w:type="page"/>
-      </w:r>
-    </w:p>
-    <w:p>
-      <w:pPr>
-        <w:pStyle w:val="Ttulo1"/>
-        <w:numPr>
-          <w:ilvl w:val="0"/>
-          <w:numId w:val="6"/>
-        </w:numPr>
-        <w:spacing w:before="120" w:after="120" w:line="360" w:lineRule="auto"/>
-        <w:ind w:left="357" w:hanging="357"/>
-        <w:rPr>
-          <w:rFonts w:ascii="Arial" w:hAnsi="Arial" w:cs="Arial"/>
-          <w:color w:val="auto"/>
+          <w:sz w:val="24"/>
+          <w:szCs w:val="24"/>
+          <w:u w:val="single"/>
+        </w:rPr>
+      </w:pPr>
+      <w:r>
+        <w:rPr>
+          <w:rFonts w:ascii="Arial" w:hAnsi="Arial" w:cs="Arial"/>
+          <w:b/>
+          <w:sz w:val="24"/>
+          <w:szCs w:val="24"/>
+          <w:u w:val="single"/>
+        </w:rPr>
+        <w:t>ENTIDADES E RELACIONAMENTOS</w:t>
+      </w:r>
+    </w:p>
+    <w:p>
+      <w:pPr>
+        <w:rPr>
+          <w:rFonts w:ascii="Arial" w:hAnsi="Arial" w:cs="Arial"/>
           <w:sz w:val="24"/>
           <w:szCs w:val="24"/>
           <w:lang w:val="en-US"/>
         </w:rPr>
       </w:pPr>
-      <w:bookmarkStart w:id="36" w:name="_Toc14160065"/>
-      <w:r>
-        <w:rPr>
-          <w:rFonts w:ascii="Arial" w:hAnsi="Arial" w:cs="Arial"/>
-          <w:color w:val="auto"/>
+      <w:bookmarkStart w:id="35" w:name="_Toc14160065"/>
+      <w:r>
+        <w:rPr>
+          <w:rFonts w:ascii="Arial" w:hAnsi="Arial" w:cs="Arial"/>
           <w:sz w:val="24"/>
           <w:szCs w:val="24"/>
           <w:lang w:val="en-US"/>
         </w:rPr>
+        <w:drawing>
+          <wp:inline distT="0" distB="0" distL="0" distR="0" wp14:anchorId="065C5B4A" wp14:editId="08492EA4">
+            <wp:extent cx="5579745" cy="3983990"/>
+            <wp:effectExtent l="0" t="0" r="1905" b="0"/>
+            <wp:docPr id="3" name="Imagem 3"/>
+            <wp:cNvGraphicFramePr>
+              <a:graphicFrameLocks xmlns:a="http://schemas.openxmlformats.org/drawingml/2006/main" noChangeAspect="1"/>
+            </wp:cNvGraphicFramePr>
+            <a:graphic xmlns:a="http://schemas.openxmlformats.org/drawingml/2006/main">
+              <a:graphicData uri="http://schemas.openxmlformats.org/drawingml/2006/picture">
+                <pic:pic xmlns:pic="http://schemas.openxmlformats.org/drawingml/2006/picture">
+                  <pic:nvPicPr>
+                    <pic:cNvPr id="1" name=""/>
+                    <pic:cNvPicPr/>
+                  </pic:nvPicPr>
+                  <pic:blipFill>
+                    <a:blip r:embed="rId48"/>
+                    <a:stretch>
+                      <a:fillRect/>
+                    </a:stretch>
+                  </pic:blipFill>
+                  <pic:spPr>
+                    <a:xfrm>
+                      <a:off x="0" y="0"/>
+                      <a:ext cx="5579745" cy="3983990"/>
+                    </a:xfrm>
+                    <a:prstGeom prst="rect">
+                      <a:avLst/>
+                    </a:prstGeom>
+                  </pic:spPr>
+                </pic:pic>
+              </a:graphicData>
+            </a:graphic>
+          </wp:inline>
+        </w:drawing>
+      </w:r>
+    </w:p>
+    <w:p>
+      <w:pPr>
+        <w:rPr>
+          <w:rFonts w:ascii="Arial" w:hAnsi="Arial" w:cs="Arial"/>
+          <w:sz w:val="24"/>
+          <w:szCs w:val="24"/>
+          <w:lang w:val="en-US"/>
+        </w:rPr>
+      </w:pPr>
+    </w:p>
+    <w:p>
+      <w:pPr>
+        <w:rPr>
+          <w:rFonts w:ascii="Arial" w:hAnsi="Arial" w:cs="Arial"/>
+          <w:b/>
+          <w:sz w:val="24"/>
+          <w:szCs w:val="24"/>
+          <w:u w:val="single"/>
+          <w:lang w:val="en-US"/>
+        </w:rPr>
+      </w:pPr>
+      <w:r>
+        <w:rPr>
+          <w:rFonts w:ascii="Arial" w:hAnsi="Arial" w:cs="Arial"/>
+          <w:b/>
+          <w:sz w:val="24"/>
+          <w:szCs w:val="24"/>
+          <w:u w:val="single"/>
+          <w:lang w:val="en-US"/>
+        </w:rPr>
+        <w:t>ENTIDADES</w:t>
+      </w:r>
+      <w:r>
+        <w:rPr>
+          <w:rFonts w:ascii="Arial" w:hAnsi="Arial" w:cs="Arial"/>
+          <w:b/>
+          <w:sz w:val="24"/>
+          <w:szCs w:val="24"/>
+          <w:u w:val="single"/>
+          <w:lang w:val="en-US"/>
+        </w:rPr>
+        <w:t>;</w:t>
+      </w:r>
+    </w:p>
+    <w:p>
+      <w:pPr>
+        <w:rPr>
+          <w:rFonts w:ascii="Arial" w:hAnsi="Arial" w:cs="Arial"/>
+          <w:sz w:val="24"/>
+          <w:szCs w:val="24"/>
+          <w:lang w:val="en-US"/>
+        </w:rPr>
+      </w:pPr>
+      <w:proofErr w:type="spellStart"/>
+      <w:r>
+        <w:rPr>
+          <w:rFonts w:ascii="Arial" w:hAnsi="Arial" w:cs="Arial"/>
+          <w:sz w:val="24"/>
+          <w:szCs w:val="24"/>
+          <w:lang w:val="en-US"/>
+        </w:rPr>
+        <w:t>Equipamentos</w:t>
+      </w:r>
+      <w:proofErr w:type="spellEnd"/>
+    </w:p>
+    <w:p>
+      <w:pPr>
+        <w:rPr>
+          <w:rFonts w:ascii="Arial" w:hAnsi="Arial" w:cs="Arial"/>
+          <w:sz w:val="24"/>
+          <w:szCs w:val="24"/>
+          <w:lang w:val="en-US"/>
+        </w:rPr>
+      </w:pPr>
+      <w:r>
+        <w:rPr>
+          <w:rFonts w:ascii="Arial" w:hAnsi="Arial" w:cs="Arial"/>
+          <w:sz w:val="24"/>
+          <w:szCs w:val="24"/>
+          <w:lang w:val="en-US"/>
+        </w:rPr>
+        <w:drawing>
+          <wp:inline distT="0" distB="0" distL="0" distR="0" wp14:anchorId="2DD89B1D" wp14:editId="79E18E90">
+            <wp:extent cx="5579745" cy="1819275"/>
+            <wp:effectExtent l="0" t="0" r="1905" b="9525"/>
+            <wp:docPr id="11" name="Imagem 11"/>
+            <wp:cNvGraphicFramePr>
+              <a:graphicFrameLocks xmlns:a="http://schemas.openxmlformats.org/drawingml/2006/main" noChangeAspect="1"/>
+            </wp:cNvGraphicFramePr>
+            <a:graphic xmlns:a="http://schemas.openxmlformats.org/drawingml/2006/main">
+              <a:graphicData uri="http://schemas.openxmlformats.org/drawingml/2006/picture">
+                <pic:pic xmlns:pic="http://schemas.openxmlformats.org/drawingml/2006/picture">
+                  <pic:nvPicPr>
+                    <pic:cNvPr id="1" name=""/>
+                    <pic:cNvPicPr/>
+                  </pic:nvPicPr>
+                  <pic:blipFill>
+                    <a:blip r:embed="rId49"/>
+                    <a:stretch>
+                      <a:fillRect/>
+                    </a:stretch>
+                  </pic:blipFill>
+                  <pic:spPr>
+                    <a:xfrm>
+                      <a:off x="0" y="0"/>
+                      <a:ext cx="5579745" cy="1819275"/>
+                    </a:xfrm>
+                    <a:prstGeom prst="rect">
+                      <a:avLst/>
+                    </a:prstGeom>
+                  </pic:spPr>
+                </pic:pic>
+              </a:graphicData>
+            </a:graphic>
+          </wp:inline>
+        </w:drawing>
+      </w:r>
+    </w:p>
+    <w:p>
+      <w:pPr>
+        <w:rPr>
+          <w:rFonts w:ascii="Arial" w:hAnsi="Arial" w:cs="Arial"/>
+          <w:sz w:val="24"/>
+          <w:szCs w:val="24"/>
+          <w:lang w:val="en-US"/>
+        </w:rPr>
+      </w:pPr>
+    </w:p>
+    <w:p>
+      <w:pPr>
+        <w:rPr>
+          <w:rFonts w:ascii="Arial" w:hAnsi="Arial" w:cs="Arial"/>
+          <w:sz w:val="24"/>
+          <w:szCs w:val="24"/>
+          <w:lang w:val="en-US"/>
+        </w:rPr>
+      </w:pPr>
+    </w:p>
+    <w:p>
+      <w:pPr>
+        <w:rPr>
+          <w:rFonts w:ascii="Arial" w:hAnsi="Arial" w:cs="Arial"/>
+          <w:sz w:val="24"/>
+          <w:szCs w:val="24"/>
+          <w:lang w:val="en-US"/>
+        </w:rPr>
+      </w:pPr>
+    </w:p>
+    <w:p>
+      <w:pPr>
+        <w:rPr>
+          <w:rFonts w:ascii="Arial" w:hAnsi="Arial" w:cs="Arial"/>
+          <w:sz w:val="24"/>
+          <w:szCs w:val="24"/>
+          <w:lang w:val="en-US"/>
+        </w:rPr>
+      </w:pPr>
+      <w:proofErr w:type="spellStart"/>
+      <w:r>
+        <w:rPr>
+          <w:rFonts w:ascii="Arial" w:hAnsi="Arial" w:cs="Arial"/>
+          <w:sz w:val="24"/>
+          <w:szCs w:val="24"/>
+          <w:lang w:val="en-US"/>
+        </w:rPr>
         <w:lastRenderedPageBreak/>
+        <w:t>Ordem</w:t>
+      </w:r>
+      <w:proofErr w:type="spellEnd"/>
+      <w:r>
+        <w:rPr>
+          <w:rFonts w:ascii="Arial" w:hAnsi="Arial" w:cs="Arial"/>
+          <w:sz w:val="24"/>
+          <w:szCs w:val="24"/>
+          <w:lang w:val="en-US"/>
+        </w:rPr>
+        <w:t xml:space="preserve"> de </w:t>
+      </w:r>
+      <w:proofErr w:type="spellStart"/>
+      <w:r>
+        <w:rPr>
+          <w:rFonts w:ascii="Arial" w:hAnsi="Arial" w:cs="Arial"/>
+          <w:sz w:val="24"/>
+          <w:szCs w:val="24"/>
+          <w:lang w:val="en-US"/>
+        </w:rPr>
+        <w:t>Serviço</w:t>
+      </w:r>
+      <w:proofErr w:type="spellEnd"/>
+    </w:p>
+    <w:p>
+      <w:pPr>
+        <w:rPr>
+          <w:rFonts w:ascii="Arial" w:hAnsi="Arial" w:cs="Arial"/>
+          <w:sz w:val="24"/>
+          <w:szCs w:val="24"/>
+          <w:lang w:val="en-US"/>
+        </w:rPr>
+      </w:pPr>
+      <w:r>
+        <w:rPr>
+          <w:rFonts w:ascii="Arial" w:hAnsi="Arial" w:cs="Arial"/>
+          <w:sz w:val="24"/>
+          <w:szCs w:val="24"/>
+          <w:lang w:val="en-US"/>
+        </w:rPr>
+        <w:drawing>
+          <wp:inline distT="0" distB="0" distL="0" distR="0" wp14:anchorId="53A04203" wp14:editId="0A28E1B3">
+            <wp:extent cx="5579745" cy="2214880"/>
+            <wp:effectExtent l="0" t="0" r="1905" b="0"/>
+            <wp:docPr id="13" name="Imagem 13"/>
+            <wp:cNvGraphicFramePr>
+              <a:graphicFrameLocks xmlns:a="http://schemas.openxmlformats.org/drawingml/2006/main" noChangeAspect="1"/>
+            </wp:cNvGraphicFramePr>
+            <a:graphic xmlns:a="http://schemas.openxmlformats.org/drawingml/2006/main">
+              <a:graphicData uri="http://schemas.openxmlformats.org/drawingml/2006/picture">
+                <pic:pic xmlns:pic="http://schemas.openxmlformats.org/drawingml/2006/picture">
+                  <pic:nvPicPr>
+                    <pic:cNvPr id="1" name=""/>
+                    <pic:cNvPicPr/>
+                  </pic:nvPicPr>
+                  <pic:blipFill>
+                    <a:blip r:embed="rId50"/>
+                    <a:stretch>
+                      <a:fillRect/>
+                    </a:stretch>
+                  </pic:blipFill>
+                  <pic:spPr>
+                    <a:xfrm>
+                      <a:off x="0" y="0"/>
+                      <a:ext cx="5579745" cy="2214880"/>
+                    </a:xfrm>
+                    <a:prstGeom prst="rect">
+                      <a:avLst/>
+                    </a:prstGeom>
+                  </pic:spPr>
+                </pic:pic>
+              </a:graphicData>
+            </a:graphic>
+          </wp:inline>
+        </w:drawing>
+      </w:r>
+    </w:p>
+    <w:p>
+      <w:pPr>
+        <w:rPr>
+          <w:rFonts w:ascii="Arial" w:hAnsi="Arial" w:cs="Arial"/>
+          <w:sz w:val="24"/>
+          <w:szCs w:val="24"/>
+          <w:lang w:val="en-US"/>
+        </w:rPr>
+      </w:pPr>
+      <w:r>
+        <w:rPr>
+          <w:rFonts w:ascii="Arial" w:hAnsi="Arial" w:cs="Arial"/>
+          <w:b/>
+          <w:sz w:val="24"/>
+          <w:szCs w:val="24"/>
+          <w:u w:val="single"/>
+          <w:lang w:val="en-US"/>
+        </w:rPr>
+        <w:t>OCORRÊNCIA</w:t>
+      </w:r>
+    </w:p>
+    <w:p>
+      <w:pPr>
+        <w:rPr>
+          <w:rFonts w:ascii="Arial" w:hAnsi="Arial" w:cs="Arial"/>
+          <w:sz w:val="24"/>
+          <w:szCs w:val="24"/>
+          <w:lang w:val="en-US"/>
+        </w:rPr>
+      </w:pPr>
+      <w:r>
+        <w:rPr>
+          <w:rFonts w:ascii="Arial" w:hAnsi="Arial" w:cs="Arial"/>
+          <w:sz w:val="24"/>
+          <w:szCs w:val="24"/>
+          <w:lang w:val="en-US"/>
+        </w:rPr>
+        <w:drawing>
+          <wp:inline distT="0" distB="0" distL="0" distR="0" wp14:anchorId="1751A63E" wp14:editId="6BCEE5C6">
+            <wp:extent cx="5579745" cy="1589405"/>
+            <wp:effectExtent l="0" t="0" r="1905" b="0"/>
+            <wp:docPr id="14" name="Imagem 14"/>
+            <wp:cNvGraphicFramePr>
+              <a:graphicFrameLocks xmlns:a="http://schemas.openxmlformats.org/drawingml/2006/main" noChangeAspect="1"/>
+            </wp:cNvGraphicFramePr>
+            <a:graphic xmlns:a="http://schemas.openxmlformats.org/drawingml/2006/main">
+              <a:graphicData uri="http://schemas.openxmlformats.org/drawingml/2006/picture">
+                <pic:pic xmlns:pic="http://schemas.openxmlformats.org/drawingml/2006/picture">
+                  <pic:nvPicPr>
+                    <pic:cNvPr id="1" name=""/>
+                    <pic:cNvPicPr/>
+                  </pic:nvPicPr>
+                  <pic:blipFill>
+                    <a:blip r:embed="rId51"/>
+                    <a:stretch>
+                      <a:fillRect/>
+                    </a:stretch>
+                  </pic:blipFill>
+                  <pic:spPr>
+                    <a:xfrm>
+                      <a:off x="0" y="0"/>
+                      <a:ext cx="5579745" cy="1589405"/>
+                    </a:xfrm>
+                    <a:prstGeom prst="rect">
+                      <a:avLst/>
+                    </a:prstGeom>
+                  </pic:spPr>
+                </pic:pic>
+              </a:graphicData>
+            </a:graphic>
+          </wp:inline>
+        </w:drawing>
+      </w:r>
+    </w:p>
+    <w:p>
+      <w:pPr>
+        <w:rPr>
+          <w:rFonts w:ascii="Arial" w:hAnsi="Arial" w:cs="Arial"/>
+          <w:sz w:val="24"/>
+          <w:szCs w:val="24"/>
+          <w:lang w:val="en-US"/>
+        </w:rPr>
+      </w:pPr>
+      <w:r>
+        <w:rPr>
+          <w:rFonts w:ascii="Arial" w:hAnsi="Arial" w:cs="Arial"/>
+          <w:b/>
+          <w:sz w:val="24"/>
+          <w:szCs w:val="24"/>
+          <w:u w:val="single"/>
+          <w:lang w:val="en-US"/>
+        </w:rPr>
+        <w:t>FUNCIONÁRIO</w:t>
+      </w:r>
+    </w:p>
+    <w:p>
+      <w:pPr>
+        <w:rPr>
+          <w:rFonts w:ascii="Arial" w:hAnsi="Arial" w:cs="Arial"/>
+          <w:sz w:val="24"/>
+          <w:szCs w:val="24"/>
+          <w:lang w:val="en-US"/>
+        </w:rPr>
+      </w:pPr>
+      <w:r>
+        <w:rPr>
+          <w:rFonts w:ascii="Arial" w:hAnsi="Arial" w:cs="Arial"/>
+          <w:sz w:val="24"/>
+          <w:szCs w:val="24"/>
+          <w:lang w:val="en-US"/>
+        </w:rPr>
+        <w:drawing>
+          <wp:inline distT="0" distB="0" distL="0" distR="0" wp14:anchorId="00A66B26" wp14:editId="4818E230">
+            <wp:extent cx="5579745" cy="1544955"/>
+            <wp:effectExtent l="0" t="0" r="1905" b="0"/>
+            <wp:docPr id="15" name="Imagem 15"/>
+            <wp:cNvGraphicFramePr>
+              <a:graphicFrameLocks xmlns:a="http://schemas.openxmlformats.org/drawingml/2006/main" noChangeAspect="1"/>
+            </wp:cNvGraphicFramePr>
+            <a:graphic xmlns:a="http://schemas.openxmlformats.org/drawingml/2006/main">
+              <a:graphicData uri="http://schemas.openxmlformats.org/drawingml/2006/picture">
+                <pic:pic xmlns:pic="http://schemas.openxmlformats.org/drawingml/2006/picture">
+                  <pic:nvPicPr>
+                    <pic:cNvPr id="1" name=""/>
+                    <pic:cNvPicPr/>
+                  </pic:nvPicPr>
+                  <pic:blipFill>
+                    <a:blip r:embed="rId52"/>
+                    <a:stretch>
+                      <a:fillRect/>
+                    </a:stretch>
+                  </pic:blipFill>
+                  <pic:spPr>
+                    <a:xfrm>
+                      <a:off x="0" y="0"/>
+                      <a:ext cx="5579745" cy="1544955"/>
+                    </a:xfrm>
+                    <a:prstGeom prst="rect">
+                      <a:avLst/>
+                    </a:prstGeom>
+                  </pic:spPr>
+                </pic:pic>
+              </a:graphicData>
+            </a:graphic>
+          </wp:inline>
+        </w:drawing>
+      </w:r>
+    </w:p>
+    <w:p>
+      <w:pPr>
+        <w:rPr>
+          <w:rFonts w:ascii="Arial" w:hAnsi="Arial" w:cs="Arial"/>
+          <w:b/>
+          <w:sz w:val="24"/>
+          <w:szCs w:val="24"/>
+          <w:u w:val="single"/>
+          <w:lang w:val="en-US"/>
+        </w:rPr>
+      </w:pPr>
+    </w:p>
+    <w:p>
+      <w:pPr>
+        <w:rPr>
+          <w:rFonts w:ascii="Arial" w:hAnsi="Arial" w:cs="Arial"/>
+          <w:b/>
+          <w:sz w:val="24"/>
+          <w:szCs w:val="24"/>
+          <w:u w:val="single"/>
+          <w:lang w:val="en-US"/>
+        </w:rPr>
+      </w:pPr>
+    </w:p>
+    <w:p>
+      <w:pPr>
+        <w:rPr>
+          <w:rFonts w:ascii="Arial" w:hAnsi="Arial" w:cs="Arial"/>
+          <w:b/>
+          <w:sz w:val="24"/>
+          <w:szCs w:val="24"/>
+          <w:u w:val="single"/>
+          <w:lang w:val="en-US"/>
+        </w:rPr>
+      </w:pPr>
+    </w:p>
+    <w:p>
+      <w:pPr>
+        <w:rPr>
+          <w:rFonts w:ascii="Arial" w:hAnsi="Arial" w:cs="Arial"/>
+          <w:b/>
+          <w:sz w:val="24"/>
+          <w:szCs w:val="24"/>
+          <w:u w:val="single"/>
+          <w:lang w:val="en-US"/>
+        </w:rPr>
+      </w:pPr>
+    </w:p>
+    <w:p>
+      <w:pPr>
+        <w:rPr>
+          <w:rFonts w:ascii="Arial" w:hAnsi="Arial" w:cs="Arial"/>
+          <w:b/>
+          <w:sz w:val="24"/>
+          <w:szCs w:val="24"/>
+          <w:u w:val="single"/>
+          <w:lang w:val="en-US"/>
+        </w:rPr>
+      </w:pPr>
+    </w:p>
+    <w:p>
+      <w:pPr>
+        <w:rPr>
+          <w:rFonts w:ascii="Arial" w:hAnsi="Arial" w:cs="Arial"/>
+          <w:b/>
+          <w:sz w:val="24"/>
+          <w:szCs w:val="24"/>
+          <w:u w:val="single"/>
+          <w:lang w:val="en-US"/>
+        </w:rPr>
+      </w:pPr>
+    </w:p>
+    <w:p>
+      <w:pPr>
+        <w:rPr>
+          <w:rFonts w:ascii="Arial" w:hAnsi="Arial" w:cs="Arial"/>
+          <w:sz w:val="24"/>
+          <w:szCs w:val="24"/>
+          <w:lang w:val="en-US"/>
+        </w:rPr>
+      </w:pPr>
+      <w:r>
+        <w:rPr>
+          <w:rFonts w:ascii="Arial" w:hAnsi="Arial" w:cs="Arial"/>
+          <w:b/>
+          <w:sz w:val="24"/>
+          <w:szCs w:val="24"/>
+          <w:u w:val="single"/>
+          <w:lang w:val="en-US"/>
+        </w:rPr>
+        <w:lastRenderedPageBreak/>
+        <w:t xml:space="preserve"> </w:t>
+      </w:r>
+      <w:bookmarkStart w:id="36" w:name="_GoBack"/>
+      <w:bookmarkEnd w:id="36"/>
+      <w:r>
+        <w:rPr>
+          <w:rFonts w:ascii="Arial" w:hAnsi="Arial" w:cs="Arial"/>
+          <w:b/>
+          <w:sz w:val="24"/>
+          <w:szCs w:val="24"/>
+          <w:u w:val="single"/>
+          <w:lang w:val="en-US"/>
+        </w:rPr>
+        <w:t>GRUPO FUNCIONÁRIOS</w:t>
+      </w:r>
+    </w:p>
+    <w:p>
+      <w:pPr>
+        <w:rPr>
+          <w:rFonts w:ascii="Arial" w:hAnsi="Arial" w:cs="Arial"/>
+          <w:sz w:val="24"/>
+          <w:szCs w:val="24"/>
+          <w:lang w:val="en-US"/>
+        </w:rPr>
+      </w:pPr>
+      <w:r>
+        <w:rPr>
+          <w:rFonts w:ascii="Arial" w:hAnsi="Arial" w:cs="Arial"/>
+          <w:sz w:val="24"/>
+          <w:szCs w:val="24"/>
+          <w:lang w:val="en-US"/>
+        </w:rPr>
+        <w:drawing>
+          <wp:inline distT="0" distB="0" distL="0" distR="0" wp14:anchorId="7BB9852F" wp14:editId="523B0E39">
+            <wp:extent cx="5579745" cy="1942465"/>
+            <wp:effectExtent l="0" t="0" r="1905" b="635"/>
+            <wp:docPr id="16" name="Imagem 16"/>
+            <wp:cNvGraphicFramePr>
+              <a:graphicFrameLocks xmlns:a="http://schemas.openxmlformats.org/drawingml/2006/main" noChangeAspect="1"/>
+            </wp:cNvGraphicFramePr>
+            <a:graphic xmlns:a="http://schemas.openxmlformats.org/drawingml/2006/main">
+              <a:graphicData uri="http://schemas.openxmlformats.org/drawingml/2006/picture">
+                <pic:pic xmlns:pic="http://schemas.openxmlformats.org/drawingml/2006/picture">
+                  <pic:nvPicPr>
+                    <pic:cNvPr id="1" name=""/>
+                    <pic:cNvPicPr/>
+                  </pic:nvPicPr>
+                  <pic:blipFill>
+                    <a:blip r:embed="rId53"/>
+                    <a:stretch>
+                      <a:fillRect/>
+                    </a:stretch>
+                  </pic:blipFill>
+                  <pic:spPr>
+                    <a:xfrm>
+                      <a:off x="0" y="0"/>
+                      <a:ext cx="5579745" cy="1942465"/>
+                    </a:xfrm>
+                    <a:prstGeom prst="rect">
+                      <a:avLst/>
+                    </a:prstGeom>
+                  </pic:spPr>
+                </pic:pic>
+              </a:graphicData>
+            </a:graphic>
+          </wp:inline>
+        </w:drawing>
+      </w:r>
+    </w:p>
+    <w:p>
+      <w:pPr>
+        <w:rPr>
+          <w:rFonts w:ascii="Arial" w:hAnsi="Arial" w:cs="Arial"/>
+          <w:sz w:val="24"/>
+          <w:szCs w:val="24"/>
+          <w:lang w:val="en-US"/>
+        </w:rPr>
+      </w:pPr>
+      <w:r>
+        <w:rPr>
+          <w:rFonts w:ascii="Arial" w:hAnsi="Arial" w:cs="Arial"/>
+          <w:sz w:val="24"/>
+          <w:szCs w:val="24"/>
+          <w:lang w:val="en-US"/>
+        </w:rPr>
         <w:t>PRINCIPAIS TELAS DO SISTEMA</w:t>
       </w:r>
-      <w:bookmarkEnd w:id="36"/>
+      <w:bookmarkEnd w:id="35"/>
     </w:p>
     <w:p>
       <w:pPr>
@@ -14080,6 +14867,26 @@
 </file>
 
 <file path=customXml/item1.xml><?xml version="1.0" encoding="utf-8"?>
+<p:properties xmlns:p="http://schemas.microsoft.com/office/2006/metadata/properties" xmlns:xsi="http://www.w3.org/2001/XMLSchema-instance" xmlns:pc="http://schemas.microsoft.com/office/infopath/2007/PartnerControls">
+  <documentManagement>
+    <lcf76f155ced4ddcb4097134ff3c332f xmlns="14f5b587-41b4-46f3-8b0d-d041906657a4">
+      <Terms xmlns="http://schemas.microsoft.com/office/infopath/2007/PartnerControls"/>
+    </lcf76f155ced4ddcb4097134ff3c332f>
+    <TaxCatchAll xmlns="4ac8744a-32ad-4c08-af3e-cab9bfa86c3c" xsi:nil="true"/>
+  </documentManagement>
+</p:properties>
+</file>
+
+<file path=customXml/item2.xml><?xml version="1.0" encoding="utf-8"?>
+<?mso-contentType ?>
+<FormTemplates xmlns="http://schemas.microsoft.com/sharepoint/v3/contenttype/forms">
+  <Display>DocumentLibraryForm</Display>
+  <Edit>DocumentLibraryForm</Edit>
+  <New>DocumentLibraryForm</New>
+</FormTemplates>
+</file>
+
+<file path=customXml/item3.xml><?xml version="1.0" encoding="utf-8"?>
 <ct:contentTypeSchema xmlns:ct="http://schemas.microsoft.com/office/2006/metadata/contentType" xmlns:ma="http://schemas.microsoft.com/office/2006/metadata/properties/metaAttributes" ct:_="" ma:_="" ma:contentTypeName="Documento" ma:contentTypeID="0x010100AC67E46E46575143ADDE89EB090CE28E" ma:contentTypeVersion="11" ma:contentTypeDescription="Crie um novo documento." ma:contentTypeScope="" ma:versionID="a1da11bedbead5e05a1d0048eda7a050">
   <xsd:schema xmlns:xsd="http://www.w3.org/2001/XMLSchema" xmlns:xs="http://www.w3.org/2001/XMLSchema" xmlns:p="http://schemas.microsoft.com/office/2006/metadata/properties" xmlns:ns2="14f5b587-41b4-46f3-8b0d-d041906657a4" xmlns:ns3="4ac8744a-32ad-4c08-af3e-cab9bfa86c3c" targetNamespace="http://schemas.microsoft.com/office/2006/metadata/properties" ma:root="true" ma:fieldsID="165c726c29a3c1581c12ce80ffa22b21" ns2:_="" ns3:_="">
     <xsd:import namespace="14f5b587-41b4-46f3-8b0d-d041906657a4"/>
@@ -14274,31 +15081,30 @@
 </ct:contentTypeSchema>
 </file>
 
-<file path=customXml/item2.xml><?xml version="1.0" encoding="utf-8"?>
-<?mso-contentType ?>
-<FormTemplates xmlns="http://schemas.microsoft.com/sharepoint/v3/contenttype/forms">
-  <Display>DocumentLibraryForm</Display>
-  <Edit>DocumentLibraryForm</Edit>
-  <New>DocumentLibraryForm</New>
-</FormTemplates>
-</file>
-
-<file path=customXml/item3.xml><?xml version="1.0" encoding="utf-8"?>
-<p:properties xmlns:p="http://schemas.microsoft.com/office/2006/metadata/properties" xmlns:xsi="http://www.w3.org/2001/XMLSchema-instance" xmlns:pc="http://schemas.microsoft.com/office/infopath/2007/PartnerControls">
-  <documentManagement>
-    <lcf76f155ced4ddcb4097134ff3c332f xmlns="14f5b587-41b4-46f3-8b0d-d041906657a4">
-      <Terms xmlns="http://schemas.microsoft.com/office/infopath/2007/PartnerControls"/>
-    </lcf76f155ced4ddcb4097134ff3c332f>
-    <TaxCatchAll xmlns="4ac8744a-32ad-4c08-af3e-cab9bfa86c3c" xsi:nil="true"/>
-  </documentManagement>
-</p:properties>
-</file>
-
 <file path=customXml/item4.xml><?xml version="1.0" encoding="utf-8"?>
 <b:Sources xmlns:b="http://schemas.openxmlformats.org/officeDocument/2006/bibliography" xmlns="http://schemas.openxmlformats.org/officeDocument/2006/bibliography" SelectedStyle="\APA.XSL" StyleName="APA"/>
 </file>
 
 <file path=customXml/itemProps1.xml><?xml version="1.0" encoding="utf-8"?>
+<ds:datastoreItem xmlns:ds="http://schemas.openxmlformats.org/officeDocument/2006/customXml" ds:itemID="{B26C3A5C-E3E8-44FC-8950-22946E19E0BC}">
+  <ds:schemaRefs>
+    <ds:schemaRef ds:uri="http://schemas.microsoft.com/office/2006/metadata/properties"/>
+    <ds:schemaRef ds:uri="http://schemas.microsoft.com/office/infopath/2007/PartnerControls"/>
+    <ds:schemaRef ds:uri="14f5b587-41b4-46f3-8b0d-d041906657a4"/>
+    <ds:schemaRef ds:uri="4ac8744a-32ad-4c08-af3e-cab9bfa86c3c"/>
+  </ds:schemaRefs>
+</ds:datastoreItem>
+</file>
+
+<file path=customXml/itemProps2.xml><?xml version="1.0" encoding="utf-8"?>
+<ds:datastoreItem xmlns:ds="http://schemas.openxmlformats.org/officeDocument/2006/customXml" ds:itemID="{A24F5351-4240-4625-ADCC-5DECCF7A4592}">
+  <ds:schemaRefs>
+    <ds:schemaRef ds:uri="http://schemas.microsoft.com/sharepoint/v3/contenttype/forms"/>
+  </ds:schemaRefs>
+</ds:datastoreItem>
+</file>
+
+<file path=customXml/itemProps3.xml><?xml version="1.0" encoding="utf-8"?>
 <ds:datastoreItem xmlns:ds="http://schemas.openxmlformats.org/officeDocument/2006/customXml" ds:itemID="{6963EBA5-D05E-4283-BAFD-42CCF8DFA03B}">
   <ds:schemaRefs>
     <ds:schemaRef ds:uri="http://schemas.microsoft.com/office/2006/metadata/contentType"/>
@@ -14317,27 +15123,8 @@
 </ds:datastoreItem>
 </file>
 
-<file path=customXml/itemProps2.xml><?xml version="1.0" encoding="utf-8"?>
-<ds:datastoreItem xmlns:ds="http://schemas.openxmlformats.org/officeDocument/2006/customXml" ds:itemID="{A24F5351-4240-4625-ADCC-5DECCF7A4592}">
-  <ds:schemaRefs>
-    <ds:schemaRef ds:uri="http://schemas.microsoft.com/sharepoint/v3/contenttype/forms"/>
-  </ds:schemaRefs>
-</ds:datastoreItem>
-</file>
-
-<file path=customXml/itemProps3.xml><?xml version="1.0" encoding="utf-8"?>
-<ds:datastoreItem xmlns:ds="http://schemas.openxmlformats.org/officeDocument/2006/customXml" ds:itemID="{B26C3A5C-E3E8-44FC-8950-22946E19E0BC}">
-  <ds:schemaRefs>
-    <ds:schemaRef ds:uri="http://schemas.microsoft.com/office/2006/metadata/properties"/>
-    <ds:schemaRef ds:uri="http://schemas.microsoft.com/office/infopath/2007/PartnerControls"/>
-    <ds:schemaRef ds:uri="14f5b587-41b4-46f3-8b0d-d041906657a4"/>
-    <ds:schemaRef ds:uri="4ac8744a-32ad-4c08-af3e-cab9bfa86c3c"/>
-  </ds:schemaRefs>
-</ds:datastoreItem>
-</file>
-
 <file path=customXml/itemProps4.xml><?xml version="1.0" encoding="utf-8"?>
-<ds:datastoreItem xmlns:ds="http://schemas.openxmlformats.org/officeDocument/2006/customXml" ds:itemID="{4B439205-F158-4CCB-BE65-22A86F1DF476}">
+<ds:datastoreItem xmlns:ds="http://schemas.openxmlformats.org/officeDocument/2006/customXml" ds:itemID="{9E4715C2-5B8C-4CF3-9DAD-DDD7DA8E537C}">
   <ds:schemaRefs>
     <ds:schemaRef ds:uri="http://schemas.openxmlformats.org/officeDocument/2006/bibliography"/>
   </ds:schemaRefs>

</xml_diff>

<commit_message>
Foi adicionado mais entidades.
</commit_message>
<xml_diff>
--- a/docs/Relatório TCC.docx
+++ b/docs/Relatório TCC.docx
@@ -11336,6 +11336,7 @@
       <w:r>
         <w:rPr>
           <w:rFonts w:ascii="Arial" w:hAnsi="Arial" w:cs="Arial"/>
+          <w:noProof/>
           <w:sz w:val="24"/>
           <w:szCs w:val="24"/>
           <w:lang w:val="en-US"/>
@@ -11454,6 +11455,7 @@
       <w:r>
         <w:rPr>
           <w:rFonts w:ascii="Arial" w:hAnsi="Arial" w:cs="Arial"/>
+          <w:noProof/>
           <w:sz w:val="24"/>
           <w:szCs w:val="24"/>
           <w:lang w:val="en-US"/>
@@ -11529,8 +11531,10 @@
       <w:pPr>
         <w:rPr>
           <w:rFonts w:ascii="Arial" w:hAnsi="Arial" w:cs="Arial"/>
-          <w:sz w:val="24"/>
-          <w:szCs w:val="24"/>
+          <w:b/>
+          <w:sz w:val="24"/>
+          <w:szCs w:val="24"/>
+          <w:u w:val="single"/>
           <w:lang w:val="en-US"/>
         </w:rPr>
       </w:pPr>
@@ -11538,8 +11542,10 @@
       <w:r>
         <w:rPr>
           <w:rFonts w:ascii="Arial" w:hAnsi="Arial" w:cs="Arial"/>
-          <w:sz w:val="24"/>
-          <w:szCs w:val="24"/>
+          <w:b/>
+          <w:sz w:val="24"/>
+          <w:szCs w:val="24"/>
+          <w:u w:val="single"/>
           <w:lang w:val="en-US"/>
         </w:rPr>
         <w:lastRenderedPageBreak/>
@@ -11549,8 +11555,10 @@
       <w:r>
         <w:rPr>
           <w:rFonts w:ascii="Arial" w:hAnsi="Arial" w:cs="Arial"/>
-          <w:sz w:val="24"/>
-          <w:szCs w:val="24"/>
+          <w:b/>
+          <w:sz w:val="24"/>
+          <w:szCs w:val="24"/>
+          <w:u w:val="single"/>
           <w:lang w:val="en-US"/>
         </w:rPr>
         <w:t xml:space="preserve"> de </w:t>
@@ -11559,12 +11567,16 @@
       <w:r>
         <w:rPr>
           <w:rFonts w:ascii="Arial" w:hAnsi="Arial" w:cs="Arial"/>
-          <w:sz w:val="24"/>
-          <w:szCs w:val="24"/>
+          <w:b/>
+          <w:sz w:val="24"/>
+          <w:szCs w:val="24"/>
+          <w:u w:val="single"/>
           <w:lang w:val="en-US"/>
         </w:rPr>
         <w:t>Serviço</w:t>
       </w:r>
+      <w:bookmarkStart w:id="36" w:name="_GoBack"/>
+      <w:bookmarkEnd w:id="36"/>
       <w:proofErr w:type="spellEnd"/>
     </w:p>
     <w:p>
@@ -11579,6 +11591,7 @@
       <w:r>
         <w:rPr>
           <w:rFonts w:ascii="Arial" w:hAnsi="Arial" w:cs="Arial"/>
+          <w:noProof/>
           <w:sz w:val="24"/>
           <w:szCs w:val="24"/>
           <w:lang w:val="en-US"/>
@@ -11653,6 +11666,7 @@
       <w:r>
         <w:rPr>
           <w:rFonts w:ascii="Arial" w:hAnsi="Arial" w:cs="Arial"/>
+          <w:noProof/>
           <w:sz w:val="24"/>
           <w:szCs w:val="24"/>
           <w:lang w:val="en-US"/>
@@ -11727,6 +11741,7 @@
       <w:r>
         <w:rPr>
           <w:rFonts w:ascii="Arial" w:hAnsi="Arial" w:cs="Arial"/>
+          <w:noProof/>
           <w:sz w:val="24"/>
           <w:szCs w:val="24"/>
           <w:lang w:val="en-US"/>
@@ -11846,23 +11861,21 @@
           <w:rFonts w:ascii="Arial" w:hAnsi="Arial" w:cs="Arial"/>
           <w:sz w:val="24"/>
           <w:szCs w:val="24"/>
-          <w:lang w:val="en-US"/>
-        </w:rPr>
-      </w:pPr>
-      <w:r>
-        <w:rPr>
-          <w:rFonts w:ascii="Arial" w:hAnsi="Arial" w:cs="Arial"/>
-          <w:b/>
-          <w:sz w:val="24"/>
-          <w:szCs w:val="24"/>
           <w:u w:val="single"/>
           <w:lang w:val="en-US"/>
         </w:rPr>
+      </w:pPr>
+      <w:r>
+        <w:rPr>
+          <w:rFonts w:ascii="Arial" w:hAnsi="Arial" w:cs="Arial"/>
+          <w:b/>
+          <w:sz w:val="24"/>
+          <w:szCs w:val="24"/>
+          <w:lang w:val="en-US"/>
+        </w:rPr>
         <w:lastRenderedPageBreak/>
         <w:t xml:space="preserve"> </w:t>
       </w:r>
-      <w:bookmarkStart w:id="36" w:name="_GoBack"/>
-      <w:bookmarkEnd w:id="36"/>
       <w:r>
         <w:rPr>
           <w:rFonts w:ascii="Arial" w:hAnsi="Arial" w:cs="Arial"/>
@@ -11887,6 +11900,7 @@
       <w:r>
         <w:rPr>
           <w:rFonts w:ascii="Arial" w:hAnsi="Arial" w:cs="Arial"/>
+          <w:noProof/>
           <w:sz w:val="24"/>
           <w:szCs w:val="24"/>
           <w:lang w:val="en-US"/>
@@ -11932,18 +11946,246 @@
       <w:pPr>
         <w:rPr>
           <w:rFonts w:ascii="Arial" w:hAnsi="Arial" w:cs="Arial"/>
-          <w:sz w:val="24"/>
-          <w:szCs w:val="24"/>
+          <w:b/>
+          <w:sz w:val="24"/>
+          <w:szCs w:val="24"/>
+          <w:u w:val="single"/>
           <w:lang w:val="en-US"/>
         </w:rPr>
       </w:pPr>
       <w:r>
         <w:rPr>
           <w:rFonts w:ascii="Arial" w:hAnsi="Arial" w:cs="Arial"/>
-          <w:sz w:val="24"/>
-          <w:szCs w:val="24"/>
+          <w:b/>
+          <w:sz w:val="24"/>
+          <w:szCs w:val="24"/>
+          <w:u w:val="single"/>
           <w:lang w:val="en-US"/>
         </w:rPr>
+        <w:t>NOTIFICAÇÃO</w:t>
+      </w:r>
+    </w:p>
+    <w:p>
+      <w:pPr>
+        <w:rPr>
+          <w:rFonts w:ascii="Arial" w:hAnsi="Arial" w:cs="Arial"/>
+          <w:sz w:val="24"/>
+          <w:szCs w:val="24"/>
+          <w:lang w:val="en-US"/>
+        </w:rPr>
+      </w:pPr>
+      <w:r>
+        <w:rPr>
+          <w:rFonts w:ascii="Arial" w:hAnsi="Arial" w:cs="Arial"/>
+          <w:sz w:val="24"/>
+          <w:szCs w:val="24"/>
+          <w:lang w:val="en-US"/>
+        </w:rPr>
+        <w:drawing>
+          <wp:inline distT="0" distB="0" distL="0" distR="0" wp14:anchorId="3F25FED7" wp14:editId="739E56B2">
+            <wp:extent cx="5579745" cy="1838325"/>
+            <wp:effectExtent l="0" t="0" r="1905" b="9525"/>
+            <wp:docPr id="17" name="Imagem 17"/>
+            <wp:cNvGraphicFramePr>
+              <a:graphicFrameLocks xmlns:a="http://schemas.openxmlformats.org/drawingml/2006/main" noChangeAspect="1"/>
+            </wp:cNvGraphicFramePr>
+            <a:graphic xmlns:a="http://schemas.openxmlformats.org/drawingml/2006/main">
+              <a:graphicData uri="http://schemas.openxmlformats.org/drawingml/2006/picture">
+                <pic:pic xmlns:pic="http://schemas.openxmlformats.org/drawingml/2006/picture">
+                  <pic:nvPicPr>
+                    <pic:cNvPr id="1" name=""/>
+                    <pic:cNvPicPr/>
+                  </pic:nvPicPr>
+                  <pic:blipFill>
+                    <a:blip r:embed="rId54"/>
+                    <a:stretch>
+                      <a:fillRect/>
+                    </a:stretch>
+                  </pic:blipFill>
+                  <pic:spPr>
+                    <a:xfrm>
+                      <a:off x="0" y="0"/>
+                      <a:ext cx="5579745" cy="1838325"/>
+                    </a:xfrm>
+                    <a:prstGeom prst="rect">
+                      <a:avLst/>
+                    </a:prstGeom>
+                  </pic:spPr>
+                </pic:pic>
+              </a:graphicData>
+            </a:graphic>
+          </wp:inline>
+        </w:drawing>
+      </w:r>
+    </w:p>
+    <w:p>
+      <w:pPr>
+        <w:rPr>
+          <w:rFonts w:ascii="Arial" w:hAnsi="Arial" w:cs="Arial"/>
+          <w:b/>
+          <w:sz w:val="24"/>
+          <w:szCs w:val="24"/>
+          <w:u w:val="single"/>
+          <w:lang w:val="en-US"/>
+        </w:rPr>
+      </w:pPr>
+      <w:r>
+        <w:rPr>
+          <w:rFonts w:ascii="Arial" w:hAnsi="Arial" w:cs="Arial"/>
+          <w:b/>
+          <w:sz w:val="24"/>
+          <w:szCs w:val="24"/>
+          <w:u w:val="single"/>
+          <w:lang w:val="en-US"/>
+        </w:rPr>
+        <w:t>REGISTRO AUDITORIA</w:t>
+      </w:r>
+    </w:p>
+    <w:p>
+      <w:pPr>
+        <w:rPr>
+          <w:rFonts w:ascii="Arial" w:hAnsi="Arial" w:cs="Arial"/>
+          <w:sz w:val="24"/>
+          <w:szCs w:val="24"/>
+          <w:lang w:val="en-US"/>
+        </w:rPr>
+      </w:pPr>
+      <w:r>
+        <w:rPr>
+          <w:rFonts w:ascii="Arial" w:hAnsi="Arial" w:cs="Arial"/>
+          <w:sz w:val="24"/>
+          <w:szCs w:val="24"/>
+          <w:lang w:val="en-US"/>
+        </w:rPr>
+        <w:drawing>
+          <wp:inline distT="0" distB="0" distL="0" distR="0" wp14:anchorId="07AE7780" wp14:editId="580C28A1">
+            <wp:extent cx="5579745" cy="1411605"/>
+            <wp:effectExtent l="0" t="0" r="1905" b="0"/>
+            <wp:docPr id="19" name="Imagem 19"/>
+            <wp:cNvGraphicFramePr>
+              <a:graphicFrameLocks xmlns:a="http://schemas.openxmlformats.org/drawingml/2006/main" noChangeAspect="1"/>
+            </wp:cNvGraphicFramePr>
+            <a:graphic xmlns:a="http://schemas.openxmlformats.org/drawingml/2006/main">
+              <a:graphicData uri="http://schemas.openxmlformats.org/drawingml/2006/picture">
+                <pic:pic xmlns:pic="http://schemas.openxmlformats.org/drawingml/2006/picture">
+                  <pic:nvPicPr>
+                    <pic:cNvPr id="1" name=""/>
+                    <pic:cNvPicPr/>
+                  </pic:nvPicPr>
+                  <pic:blipFill>
+                    <a:blip r:embed="rId55"/>
+                    <a:stretch>
+                      <a:fillRect/>
+                    </a:stretch>
+                  </pic:blipFill>
+                  <pic:spPr>
+                    <a:xfrm>
+                      <a:off x="0" y="0"/>
+                      <a:ext cx="5579745" cy="1411605"/>
+                    </a:xfrm>
+                    <a:prstGeom prst="rect">
+                      <a:avLst/>
+                    </a:prstGeom>
+                  </pic:spPr>
+                </pic:pic>
+              </a:graphicData>
+            </a:graphic>
+          </wp:inline>
+        </w:drawing>
+      </w:r>
+    </w:p>
+    <w:p>
+      <w:pPr>
+        <w:rPr>
+          <w:rFonts w:ascii="Arial" w:hAnsi="Arial" w:cs="Arial"/>
+          <w:b/>
+          <w:sz w:val="24"/>
+          <w:szCs w:val="24"/>
+          <w:u w:val="single"/>
+          <w:lang w:val="en-US"/>
+        </w:rPr>
+      </w:pPr>
+      <w:r>
+        <w:rPr>
+          <w:rFonts w:ascii="Arial" w:hAnsi="Arial" w:cs="Arial"/>
+          <w:b/>
+          <w:sz w:val="24"/>
+          <w:szCs w:val="24"/>
+          <w:u w:val="single"/>
+          <w:lang w:val="en-US"/>
+        </w:rPr>
+        <w:t>PREDITIVA IA</w:t>
+      </w:r>
+    </w:p>
+    <w:p>
+      <w:pPr>
+        <w:rPr>
+          <w:rFonts w:ascii="Arial" w:hAnsi="Arial" w:cs="Arial"/>
+          <w:sz w:val="24"/>
+          <w:szCs w:val="24"/>
+          <w:lang w:val="en-US"/>
+        </w:rPr>
+      </w:pPr>
+      <w:r>
+        <w:rPr>
+          <w:rFonts w:ascii="Arial" w:hAnsi="Arial" w:cs="Arial"/>
+          <w:sz w:val="24"/>
+          <w:szCs w:val="24"/>
+          <w:lang w:val="en-US"/>
+        </w:rPr>
+        <w:drawing>
+          <wp:inline distT="0" distB="0" distL="0" distR="0" wp14:anchorId="69BDAEB4" wp14:editId="6A393C1C">
+            <wp:extent cx="5579745" cy="1451610"/>
+            <wp:effectExtent l="0" t="0" r="1905" b="0"/>
+            <wp:docPr id="20" name="Imagem 20"/>
+            <wp:cNvGraphicFramePr>
+              <a:graphicFrameLocks xmlns:a="http://schemas.openxmlformats.org/drawingml/2006/main" noChangeAspect="1"/>
+            </wp:cNvGraphicFramePr>
+            <a:graphic xmlns:a="http://schemas.openxmlformats.org/drawingml/2006/main">
+              <a:graphicData uri="http://schemas.openxmlformats.org/drawingml/2006/picture">
+                <pic:pic xmlns:pic="http://schemas.openxmlformats.org/drawingml/2006/picture">
+                  <pic:nvPicPr>
+                    <pic:cNvPr id="1" name=""/>
+                    <pic:cNvPicPr/>
+                  </pic:nvPicPr>
+                  <pic:blipFill>
+                    <a:blip r:embed="rId56"/>
+                    <a:stretch>
+                      <a:fillRect/>
+                    </a:stretch>
+                  </pic:blipFill>
+                  <pic:spPr>
+                    <a:xfrm>
+                      <a:off x="0" y="0"/>
+                      <a:ext cx="5579745" cy="1451610"/>
+                    </a:xfrm>
+                    <a:prstGeom prst="rect">
+                      <a:avLst/>
+                    </a:prstGeom>
+                  </pic:spPr>
+                </pic:pic>
+              </a:graphicData>
+            </a:graphic>
+          </wp:inline>
+        </w:drawing>
+      </w:r>
+    </w:p>
+    <w:p>
+      <w:pPr>
+        <w:rPr>
+          <w:rFonts w:ascii="Arial" w:hAnsi="Arial" w:cs="Arial"/>
+          <w:sz w:val="24"/>
+          <w:szCs w:val="24"/>
+          <w:lang w:val="en-US"/>
+        </w:rPr>
+      </w:pPr>
+      <w:r>
+        <w:rPr>
+          <w:rFonts w:ascii="Arial" w:hAnsi="Arial" w:cs="Arial"/>
+          <w:sz w:val="24"/>
+          <w:szCs w:val="24"/>
+          <w:lang w:val="en-US"/>
+        </w:rPr>
         <w:t>PRINCIPAIS TELAS DO SISTEMA</w:t>
       </w:r>
       <w:bookmarkEnd w:id="35"/>
@@ -11964,6 +12206,7 @@
           <w:sz w:val="24"/>
           <w:szCs w:val="24"/>
         </w:rPr>
+        <w:lastRenderedPageBreak/>
         <w:t>Descreve de maneira simples as principais telas do sistema</w:t>
       </w:r>
     </w:p>
@@ -14867,6 +15110,15 @@
 </file>
 
 <file path=customXml/item1.xml><?xml version="1.0" encoding="utf-8"?>
+<?mso-contentType ?>
+<FormTemplates xmlns="http://schemas.microsoft.com/sharepoint/v3/contenttype/forms">
+  <Display>DocumentLibraryForm</Display>
+  <Edit>DocumentLibraryForm</Edit>
+  <New>DocumentLibraryForm</New>
+</FormTemplates>
+</file>
+
+<file path=customXml/item2.xml><?xml version="1.0" encoding="utf-8"?>
 <p:properties xmlns:p="http://schemas.microsoft.com/office/2006/metadata/properties" xmlns:xsi="http://www.w3.org/2001/XMLSchema-instance" xmlns:pc="http://schemas.microsoft.com/office/infopath/2007/PartnerControls">
   <documentManagement>
     <lcf76f155ced4ddcb4097134ff3c332f xmlns="14f5b587-41b4-46f3-8b0d-d041906657a4">
@@ -14875,15 +15127,6 @@
     <TaxCatchAll xmlns="4ac8744a-32ad-4c08-af3e-cab9bfa86c3c" xsi:nil="true"/>
   </documentManagement>
 </p:properties>
-</file>
-
-<file path=customXml/item2.xml><?xml version="1.0" encoding="utf-8"?>
-<?mso-contentType ?>
-<FormTemplates xmlns="http://schemas.microsoft.com/sharepoint/v3/contenttype/forms">
-  <Display>DocumentLibraryForm</Display>
-  <Edit>DocumentLibraryForm</Edit>
-  <New>DocumentLibraryForm</New>
-</FormTemplates>
 </file>
 
 <file path=customXml/item3.xml><?xml version="1.0" encoding="utf-8"?>
@@ -15086,20 +15329,20 @@
 </file>
 
 <file path=customXml/itemProps1.xml><?xml version="1.0" encoding="utf-8"?>
+<ds:datastoreItem xmlns:ds="http://schemas.openxmlformats.org/officeDocument/2006/customXml" ds:itemID="{A24F5351-4240-4625-ADCC-5DECCF7A4592}">
+  <ds:schemaRefs>
+    <ds:schemaRef ds:uri="http://schemas.microsoft.com/sharepoint/v3/contenttype/forms"/>
+  </ds:schemaRefs>
+</ds:datastoreItem>
+</file>
+
+<file path=customXml/itemProps2.xml><?xml version="1.0" encoding="utf-8"?>
 <ds:datastoreItem xmlns:ds="http://schemas.openxmlformats.org/officeDocument/2006/customXml" ds:itemID="{B26C3A5C-E3E8-44FC-8950-22946E19E0BC}">
   <ds:schemaRefs>
     <ds:schemaRef ds:uri="http://schemas.microsoft.com/office/2006/metadata/properties"/>
     <ds:schemaRef ds:uri="http://schemas.microsoft.com/office/infopath/2007/PartnerControls"/>
     <ds:schemaRef ds:uri="14f5b587-41b4-46f3-8b0d-d041906657a4"/>
     <ds:schemaRef ds:uri="4ac8744a-32ad-4c08-af3e-cab9bfa86c3c"/>
-  </ds:schemaRefs>
-</ds:datastoreItem>
-</file>
-
-<file path=customXml/itemProps2.xml><?xml version="1.0" encoding="utf-8"?>
-<ds:datastoreItem xmlns:ds="http://schemas.openxmlformats.org/officeDocument/2006/customXml" ds:itemID="{A24F5351-4240-4625-ADCC-5DECCF7A4592}">
-  <ds:schemaRefs>
-    <ds:schemaRef ds:uri="http://schemas.microsoft.com/sharepoint/v3/contenttype/forms"/>
   </ds:schemaRefs>
 </ds:datastoreItem>
 </file>
@@ -15124,7 +15367,7 @@
 </file>
 
 <file path=customXml/itemProps4.xml><?xml version="1.0" encoding="utf-8"?>
-<ds:datastoreItem xmlns:ds="http://schemas.openxmlformats.org/officeDocument/2006/customXml" ds:itemID="{9E4715C2-5B8C-4CF3-9DAD-DDD7DA8E537C}">
+<ds:datastoreItem xmlns:ds="http://schemas.openxmlformats.org/officeDocument/2006/customXml" ds:itemID="{2F1BBA39-C5E4-4B4F-B98D-03255F9D7FE7}">
   <ds:schemaRefs>
     <ds:schemaRef ds:uri="http://schemas.openxmlformats.org/officeDocument/2006/bibliography"/>
   </ds:schemaRefs>

</xml_diff>

<commit_message>
atualizado requisitos funcionais do relatório tcc
</commit_message>
<xml_diff>
--- a/docs/Relatório TCC.docx
+++ b/docs/Relatório TCC.docx
@@ -1,6 +1,6 @@
 
 <file path=word/document.xml><?xml version="1.0" encoding="utf-8"?>
-<w:document xmlns:wpc="http://schemas.microsoft.com/office/word/2010/wordprocessingCanvas" xmlns:cx="http://schemas.microsoft.com/office/drawing/2014/chartex" xmlns:cx1="http://schemas.microsoft.com/office/drawing/2015/9/8/chartex" xmlns:cx2="http://schemas.microsoft.com/office/drawing/2015/10/21/chartex" xmlns:cx3="http://schemas.microsoft.com/office/drawing/2016/5/9/chartex" xmlns:cx4="http://schemas.microsoft.com/office/drawing/2016/5/10/chartex" xmlns:cx5="http://schemas.microsoft.com/office/drawing/2016/5/11/chartex" xmlns:cx6="http://schemas.microsoft.com/office/drawing/2016/5/12/chartex" xmlns:cx7="http://schemas.microsoft.com/office/drawing/2016/5/13/chartex" xmlns:cx8="http://schemas.microsoft.com/office/drawing/2016/5/14/chartex" xmlns:mc="http://schemas.openxmlformats.org/markup-compatibility/2006" xmlns:aink="http://schemas.microsoft.com/office/drawing/2016/ink" xmlns:am3d="http://schemas.microsoft.com/office/drawing/2017/model3d" xmlns:o="urn:schemas-microsoft-com:office:office" xmlns:r="http://schemas.openxmlformats.org/officeDocument/2006/relationships" xmlns:m="http://schemas.openxmlformats.org/officeDocument/2006/math" xmlns:v="urn:schemas-microsoft-com:vml" xmlns:wp14="http://schemas.microsoft.com/office/word/2010/wordprocessingDrawing" xmlns:wp="http://schemas.openxmlformats.org/drawingml/2006/wordprocessingDrawing" xmlns:w10="urn:schemas-microsoft-com:office:word" xmlns:w="http://schemas.openxmlformats.org/wordprocessingml/2006/main" xmlns:w14="http://schemas.microsoft.com/office/word/2010/wordml" xmlns:w15="http://schemas.microsoft.com/office/word/2012/wordml" xmlns:w16cid="http://schemas.microsoft.com/office/word/2016/wordml/cid" xmlns:w16se="http://schemas.microsoft.com/office/word/2015/wordml/symex" xmlns:wpg="http://schemas.microsoft.com/office/word/2010/wordprocessingGroup" xmlns:wpi="http://schemas.microsoft.com/office/word/2010/wordprocessingInk" xmlns:wne="http://schemas.microsoft.com/office/word/2006/wordml" xmlns:wps="http://schemas.microsoft.com/office/word/2010/wordprocessingShape" mc:Ignorable="w14 w15 w16se w16cid wp14">
+<w:document xmlns:wpc="http://schemas.microsoft.com/office/word/2010/wordprocessingCanvas" xmlns:cx="http://schemas.microsoft.com/office/drawing/2014/chartex" xmlns:cx1="http://schemas.microsoft.com/office/drawing/2015/9/8/chartex" xmlns:cx2="http://schemas.microsoft.com/office/drawing/2015/10/21/chartex" xmlns:cx3="http://schemas.microsoft.com/office/drawing/2016/5/9/chartex" xmlns:cx4="http://schemas.microsoft.com/office/drawing/2016/5/10/chartex" xmlns:cx5="http://schemas.microsoft.com/office/drawing/2016/5/11/chartex" xmlns:cx6="http://schemas.microsoft.com/office/drawing/2016/5/12/chartex" xmlns:cx7="http://schemas.microsoft.com/office/drawing/2016/5/13/chartex" xmlns:cx8="http://schemas.microsoft.com/office/drawing/2016/5/14/chartex" xmlns:mc="http://schemas.openxmlformats.org/markup-compatibility/2006" xmlns:aink="http://schemas.microsoft.com/office/drawing/2016/ink" xmlns:am3d="http://schemas.microsoft.com/office/drawing/2017/model3d" xmlns:o="urn:schemas-microsoft-com:office:office" xmlns:oel="http://schemas.microsoft.com/office/2019/extlst" xmlns:r="http://schemas.openxmlformats.org/officeDocument/2006/relationships" xmlns:m="http://schemas.openxmlformats.org/officeDocument/2006/math" xmlns:v="urn:schemas-microsoft-com:vml" xmlns:wp14="http://schemas.microsoft.com/office/word/2010/wordprocessingDrawing" xmlns:wp="http://schemas.openxmlformats.org/drawingml/2006/wordprocessingDrawing" xmlns:w10="urn:schemas-microsoft-com:office:word" xmlns:w="http://schemas.openxmlformats.org/wordprocessingml/2006/main" xmlns:w14="http://schemas.microsoft.com/office/word/2010/wordml" xmlns:w15="http://schemas.microsoft.com/office/word/2012/wordml" xmlns:w16cex="http://schemas.microsoft.com/office/word/2018/wordml/cex" xmlns:w16cid="http://schemas.microsoft.com/office/word/2016/wordml/cid" xmlns:w16="http://schemas.microsoft.com/office/word/2018/wordml" xmlns:w16du="http://schemas.microsoft.com/office/word/2023/wordml/word16du" xmlns:w16sdtdh="http://schemas.microsoft.com/office/word/2020/wordml/sdtdatahash" xmlns:w16sdtfl="http://schemas.microsoft.com/office/word/2024/wordml/sdtformatlock" xmlns:w16se="http://schemas.microsoft.com/office/word/2015/wordml/symex" xmlns:wpg="http://schemas.microsoft.com/office/word/2010/wordprocessingGroup" xmlns:wpi="http://schemas.microsoft.com/office/word/2010/wordprocessingInk" xmlns:wne="http://schemas.microsoft.com/office/word/2006/wordml" xmlns:wps="http://schemas.microsoft.com/office/word/2010/wordprocessingShape" mc:Ignorable="w14 w15 w16se w16cid w16 w16cex w16sdtdh w16sdtfl w16du wp14">
   <w:body>
     <w:p>
       <w:pPr>
@@ -578,27 +578,7 @@
           <w:sz w:val="20"/>
           <w:szCs w:val="20"/>
         </w:rPr>
-        <w:t xml:space="preserve">à Escola SENAI “Prof. Dr. </w:t>
-      </w:r>
-      <w:proofErr w:type="spellStart"/>
-      <w:r>
-        <w:rPr>
-          <w:rFonts w:ascii="Arial" w:hAnsi="Arial" w:cs="Arial"/>
-          <w:color w:val="000000"/>
-          <w:sz w:val="20"/>
-          <w:szCs w:val="20"/>
-        </w:rPr>
-        <w:t>Euryclides</w:t>
-      </w:r>
-      <w:proofErr w:type="spellEnd"/>
-      <w:r>
-        <w:rPr>
-          <w:rFonts w:ascii="Arial" w:hAnsi="Arial" w:cs="Arial"/>
-          <w:color w:val="000000"/>
-          <w:sz w:val="20"/>
-          <w:szCs w:val="20"/>
-        </w:rPr>
-        <w:t xml:space="preserve"> de Jesus Zerbini” para obtenção do certificado de conclusão do Curso Técnico de </w:t>
+        <w:t xml:space="preserve">à Escola SENAI “Prof. Dr. Euryclides de Jesus Zerbini” para obtenção do certificado de conclusão do Curso Técnico de </w:t>
       </w:r>
       <w:r>
         <w:rPr>
@@ -965,21 +945,7 @@
         <w:rPr>
           <w:rFonts w:ascii="Arial" w:hAnsi="Arial" w:cs="Arial"/>
         </w:rPr>
-        <w:t xml:space="preserve"> Dr. </w:t>
-      </w:r>
-      <w:proofErr w:type="spellStart"/>
-      <w:r>
-        <w:rPr>
-          <w:rFonts w:ascii="Arial" w:hAnsi="Arial" w:cs="Arial"/>
-        </w:rPr>
-        <w:t>Euryclides</w:t>
-      </w:r>
-      <w:proofErr w:type="spellEnd"/>
-      <w:r>
-        <w:rPr>
-          <w:rFonts w:ascii="Arial" w:hAnsi="Arial" w:cs="Arial"/>
-        </w:rPr>
-        <w:t xml:space="preserve"> de Jesus Zerbini”</w:t>
+        <w:t xml:space="preserve"> Dr. Euryclides de Jesus Zerbini”</w:t>
       </w:r>
     </w:p>
     <w:p>
@@ -5466,9 +5432,8 @@
           <w:szCs w:val="24"/>
           <w:lang w:eastAsia="pt-BR"/>
         </w:rPr>
-        <w:t xml:space="preserve">A mobilidade também tem sido um fator-chave, com a utilização de aplicativos móveis permitindo que os técnicos recebam e atualizem ordens de serviço em tempo real, o que aumenta a produtividade e a comunicação. O uso de inteligência artificial e </w:t>
-      </w:r>
-      <w:proofErr w:type="spellStart"/>
+        <w:t>A mobilidade também tem sido um fator-chave, com a utilização de aplicativos móveis permitindo que os técnicos recebam e atualizem ordens de serviço em tempo real, o que aumenta a produtividade e a comunicação. O uso de inteligência artificial e machine</w:t>
+      </w:r>
       <w:r>
         <w:rPr>
           <w:rFonts w:ascii="Arial" w:eastAsia="Times New Roman" w:hAnsi="Arial" w:cs="Arial"/>
@@ -5476,9 +5441,8 @@
           <w:szCs w:val="24"/>
           <w:lang w:eastAsia="pt-BR"/>
         </w:rPr>
-        <w:t>machine</w:t>
-      </w:r>
-      <w:proofErr w:type="spellEnd"/>
+        <w:t xml:space="preserve"> </w:t>
+      </w:r>
       <w:r>
         <w:rPr>
           <w:rFonts w:ascii="Arial" w:eastAsia="Times New Roman" w:hAnsi="Arial" w:cs="Arial"/>
@@ -5486,19 +5450,20 @@
           <w:szCs w:val="24"/>
           <w:lang w:eastAsia="pt-BR"/>
         </w:rPr>
-        <w:t xml:space="preserve"> </w:t>
-      </w:r>
-      <w:proofErr w:type="spellStart"/>
-      <w:r>
+        <w:t>learning também está ajudando a otimizar o planejamento e a alocação de recursos de manutenção, criando uma gestão mais eficiente e econômica.</w:t>
+      </w:r>
+    </w:p>
+    <w:p>
+      <w:pPr>
+        <w:spacing w:before="100" w:beforeAutospacing="1" w:after="100" w:afterAutospacing="1" w:line="360" w:lineRule="auto"/>
+        <w:jc w:val="both"/>
         <w:rPr>
           <w:rFonts w:ascii="Arial" w:eastAsia="Times New Roman" w:hAnsi="Arial" w:cs="Arial"/>
           <w:sz w:val="24"/>
           <w:szCs w:val="24"/>
           <w:lang w:eastAsia="pt-BR"/>
         </w:rPr>
-        <w:t>learning</w:t>
-      </w:r>
-      <w:proofErr w:type="spellEnd"/>
+      </w:pPr>
       <w:r>
         <w:rPr>
           <w:rFonts w:ascii="Arial" w:eastAsia="Times New Roman" w:hAnsi="Arial" w:cs="Arial"/>
@@ -5506,48 +5471,7 @@
           <w:szCs w:val="24"/>
           <w:lang w:eastAsia="pt-BR"/>
         </w:rPr>
-        <w:t xml:space="preserve"> também está ajudando a otimizar o planejamento e a alocação de recursos de manutenção, criando uma gestão mais eficiente e econômica.</w:t>
-      </w:r>
-    </w:p>
-    <w:p>
-      <w:pPr>
-        <w:spacing w:before="100" w:beforeAutospacing="1" w:after="100" w:afterAutospacing="1" w:line="360" w:lineRule="auto"/>
-        <w:jc w:val="both"/>
-        <w:rPr>
-          <w:rFonts w:ascii="Arial" w:eastAsia="Times New Roman" w:hAnsi="Arial" w:cs="Arial"/>
-          <w:sz w:val="24"/>
-          <w:szCs w:val="24"/>
-          <w:lang w:eastAsia="pt-BR"/>
-        </w:rPr>
-      </w:pPr>
-      <w:r>
-        <w:rPr>
-          <w:rFonts w:ascii="Arial" w:eastAsia="Times New Roman" w:hAnsi="Arial" w:cs="Arial"/>
-          <w:sz w:val="24"/>
-          <w:szCs w:val="24"/>
-          <w:lang w:eastAsia="pt-BR"/>
-        </w:rPr>
-        <w:t xml:space="preserve">Outro avanço importante é a integração das </w:t>
-      </w:r>
-      <w:proofErr w:type="spellStart"/>
-      <w:r>
-        <w:rPr>
-          <w:rFonts w:ascii="Arial" w:eastAsia="Times New Roman" w:hAnsi="Arial" w:cs="Arial"/>
-          <w:sz w:val="24"/>
-          <w:szCs w:val="24"/>
-          <w:lang w:eastAsia="pt-BR"/>
-        </w:rPr>
-        <w:t>OSs</w:t>
-      </w:r>
-      <w:proofErr w:type="spellEnd"/>
-      <w:r>
-        <w:rPr>
-          <w:rFonts w:ascii="Arial" w:eastAsia="Times New Roman" w:hAnsi="Arial" w:cs="Arial"/>
-          <w:sz w:val="24"/>
-          <w:szCs w:val="24"/>
-          <w:lang w:eastAsia="pt-BR"/>
-        </w:rPr>
-        <w:t xml:space="preserve"> com outras áreas da empresa, como compras, inventário e finanças, proporcionando maior controle de custos e transparência. Além disso, a gestão de prioridades e a implementação de acordos de nível de serviço (</w:t>
+        <w:t>Outro avanço importante é a integração das OSs com outras áreas da empresa, como compras, inventário e finanças, proporcionando maior controle de custos e transparência. Além disso, a gestão de prioridades e a implementação de acordos de nível de serviço (</w:t>
       </w:r>
       <w:proofErr w:type="spellStart"/>
       <w:r>
@@ -6127,7 +6051,6 @@
         </w:rPr>
         <w:t xml:space="preserve"> e </w:t>
       </w:r>
-      <w:proofErr w:type="spellStart"/>
       <w:r>
         <w:rPr>
           <w:rFonts w:ascii="Arial" w:eastAsia="Times New Roman" w:hAnsi="Arial" w:cs="Arial"/>
@@ -6137,33 +6060,8 @@
           <w:szCs w:val="24"/>
           <w:lang w:eastAsia="pt-BR"/>
         </w:rPr>
-        <w:t>machine</w:t>
-      </w:r>
-      <w:proofErr w:type="spellEnd"/>
-      <w:r>
-        <w:rPr>
-          <w:rFonts w:ascii="Arial" w:eastAsia="Times New Roman" w:hAnsi="Arial" w:cs="Arial"/>
-          <w:b/>
-          <w:bCs/>
-          <w:sz w:val="24"/>
-          <w:szCs w:val="24"/>
-          <w:lang w:eastAsia="pt-BR"/>
-        </w:rPr>
-        <w:t xml:space="preserve"> </w:t>
-      </w:r>
-      <w:proofErr w:type="spellStart"/>
-      <w:r>
-        <w:rPr>
-          <w:rFonts w:ascii="Arial" w:eastAsia="Times New Roman" w:hAnsi="Arial" w:cs="Arial"/>
-          <w:b/>
-          <w:bCs/>
-          <w:sz w:val="24"/>
-          <w:szCs w:val="24"/>
-          <w:lang w:eastAsia="pt-BR"/>
-        </w:rPr>
-        <w:t>learning</w:t>
-      </w:r>
-      <w:proofErr w:type="spellEnd"/>
+        <w:t>machine learning</w:t>
+      </w:r>
       <w:r>
         <w:rPr>
           <w:rFonts w:ascii="Arial" w:eastAsia="Times New Roman" w:hAnsi="Arial" w:cs="Arial"/>
@@ -6411,27 +6309,7 @@
           <w:szCs w:val="24"/>
           <w:lang w:eastAsia="pt-BR"/>
         </w:rPr>
-        <w:t xml:space="preserve">: Tornar o processo de criação, rastreamento e conclusão das </w:t>
-      </w:r>
-      <w:proofErr w:type="spellStart"/>
-      <w:r>
-        <w:rPr>
-          <w:rFonts w:ascii="Arial" w:eastAsia="Times New Roman" w:hAnsi="Arial" w:cs="Arial"/>
-          <w:sz w:val="24"/>
-          <w:szCs w:val="24"/>
-          <w:lang w:eastAsia="pt-BR"/>
-        </w:rPr>
-        <w:t>OSs</w:t>
-      </w:r>
-      <w:proofErr w:type="spellEnd"/>
-      <w:r>
-        <w:rPr>
-          <w:rFonts w:ascii="Arial" w:eastAsia="Times New Roman" w:hAnsi="Arial" w:cs="Arial"/>
-          <w:sz w:val="24"/>
-          <w:szCs w:val="24"/>
-          <w:lang w:eastAsia="pt-BR"/>
-        </w:rPr>
-        <w:t xml:space="preserve"> mais ágil e preciso, eliminando a gestão manual.</w:t>
+        <w:t>: Tornar o processo de criação, rastreamento e conclusão das OSs mais ágil e preciso, eliminando a gestão manual.</w:t>
       </w:r>
     </w:p>
     <w:p>
@@ -6937,29 +6815,13 @@
           <w:szCs w:val="24"/>
         </w:rPr>
       </w:pPr>
-      <w:commentRangeStart w:id="11"/>
-      <w:r>
-        <w:rPr>
-          <w:rFonts w:ascii="Arial" w:hAnsi="Arial" w:cs="Arial"/>
-          <w:sz w:val="24"/>
-          <w:szCs w:val="24"/>
-        </w:rPr>
-        <w:t xml:space="preserve">Aqui vai o texto de objetivos </w:t>
-      </w:r>
-      <w:r>
-        <w:rPr>
-          <w:rFonts w:ascii="Arial" w:hAnsi="Arial" w:cs="Arial"/>
-          <w:sz w:val="24"/>
-          <w:szCs w:val="24"/>
-        </w:rPr>
-        <w:t>específicos</w:t>
-      </w:r>
-      <w:commentRangeEnd w:id="11"/>
-      <w:r>
-        <w:rPr>
-          <w:rStyle w:val="Refdecomentrio"/>
-        </w:rPr>
-        <w:commentReference w:id="11"/>
+      <w:r>
+        <w:rPr>
+          <w:rFonts w:ascii="Arial" w:hAnsi="Arial" w:cs="Arial"/>
+          <w:sz w:val="24"/>
+          <w:szCs w:val="24"/>
+        </w:rPr>
+        <w:t>Utilizar IA (Inteligência Artificial) para prever falhas em equipamentos e agilizar manutenções, além de reduzir o tempo de parada.</w:t>
       </w:r>
     </w:p>
     <w:p>
@@ -6996,7 +6858,7 @@
           <w:szCs w:val="24"/>
         </w:rPr>
       </w:pPr>
-      <w:bookmarkStart w:id="12" w:name="_Toc14160045"/>
+      <w:bookmarkStart w:id="11" w:name="_Toc14160045"/>
       <w:r>
         <w:rPr>
           <w:rFonts w:ascii="Arial" w:hAnsi="Arial" w:cs="Arial"/>
@@ -7007,7 +6869,7 @@
         <w:lastRenderedPageBreak/>
         <w:t>PRODUCT BACKLOG</w:t>
       </w:r>
-      <w:bookmarkEnd w:id="12"/>
+      <w:bookmarkEnd w:id="11"/>
     </w:p>
     <w:p>
       <w:pPr>
@@ -7073,15 +6935,23 @@
           <w:sz w:val="24"/>
           <w:szCs w:val="24"/>
         </w:rPr>
-        <w:t xml:space="preserve">RF01 - </w:t>
-      </w:r>
-      <w:r>
-        <w:rPr>
-          <w:rFonts w:ascii="Arial" w:hAnsi="Arial" w:cs="Arial"/>
-          <w:sz w:val="24"/>
-          <w:szCs w:val="24"/>
-        </w:rPr>
-        <w:t>Atualização de ordem de serviço.</w:t>
+        <w:t>RF0</w:t>
+      </w:r>
+      <w:r>
+        <w:rPr>
+          <w:rFonts w:ascii="Arial" w:hAnsi="Arial" w:cs="Arial"/>
+          <w:sz w:val="24"/>
+          <w:szCs w:val="24"/>
+        </w:rPr>
+        <w:t>2</w:t>
+      </w:r>
+      <w:r>
+        <w:rPr>
+          <w:rFonts w:ascii="Arial" w:hAnsi="Arial" w:cs="Arial"/>
+          <w:sz w:val="24"/>
+          <w:szCs w:val="24"/>
+        </w:rPr>
+        <w:t xml:space="preserve"> - Atualização de ordem de serviço.</w:t>
       </w:r>
     </w:p>
     <w:p>
@@ -7105,23 +6975,23 @@
           <w:sz w:val="24"/>
           <w:szCs w:val="24"/>
         </w:rPr>
-        <w:t xml:space="preserve">RF01 - </w:t>
-      </w:r>
-      <w:r>
-        <w:rPr>
-          <w:rFonts w:ascii="Arial" w:hAnsi="Arial" w:cs="Arial"/>
-          <w:sz w:val="24"/>
-          <w:szCs w:val="24"/>
-        </w:rPr>
-        <w:t xml:space="preserve">Remoção de </w:t>
-      </w:r>
-      <w:r>
-        <w:rPr>
-          <w:rFonts w:ascii="Arial" w:hAnsi="Arial" w:cs="Arial"/>
-          <w:sz w:val="24"/>
-          <w:szCs w:val="24"/>
-        </w:rPr>
-        <w:t>ordem de serviço.</w:t>
+        <w:t>RF0</w:t>
+      </w:r>
+      <w:r>
+        <w:rPr>
+          <w:rFonts w:ascii="Arial" w:hAnsi="Arial" w:cs="Arial"/>
+          <w:sz w:val="24"/>
+          <w:szCs w:val="24"/>
+        </w:rPr>
+        <w:t>3</w:t>
+      </w:r>
+      <w:r>
+        <w:rPr>
+          <w:rFonts w:ascii="Arial" w:hAnsi="Arial" w:cs="Arial"/>
+          <w:sz w:val="24"/>
+          <w:szCs w:val="24"/>
+        </w:rPr>
+        <w:t xml:space="preserve"> - Remoção de ordem de serviço.</w:t>
       </w:r>
     </w:p>
     <w:p>
@@ -7145,23 +7015,23 @@
           <w:sz w:val="24"/>
           <w:szCs w:val="24"/>
         </w:rPr>
-        <w:t xml:space="preserve">RF01 - </w:t>
-      </w:r>
-      <w:r>
-        <w:rPr>
-          <w:rFonts w:ascii="Arial" w:hAnsi="Arial" w:cs="Arial"/>
-          <w:sz w:val="24"/>
-          <w:szCs w:val="24"/>
-        </w:rPr>
-        <w:t xml:space="preserve">Busca de </w:t>
-      </w:r>
-      <w:r>
-        <w:rPr>
-          <w:rFonts w:ascii="Arial" w:hAnsi="Arial" w:cs="Arial"/>
-          <w:sz w:val="24"/>
-          <w:szCs w:val="24"/>
-        </w:rPr>
-        <w:t>ordem de serviço.</w:t>
+        <w:t>RF0</w:t>
+      </w:r>
+      <w:r>
+        <w:rPr>
+          <w:rFonts w:ascii="Arial" w:hAnsi="Arial" w:cs="Arial"/>
+          <w:sz w:val="24"/>
+          <w:szCs w:val="24"/>
+        </w:rPr>
+        <w:t>4</w:t>
+      </w:r>
+      <w:r>
+        <w:rPr>
+          <w:rFonts w:ascii="Arial" w:hAnsi="Arial" w:cs="Arial"/>
+          <w:sz w:val="24"/>
+          <w:szCs w:val="24"/>
+        </w:rPr>
+        <w:t xml:space="preserve"> - Busca de ordem de serviço.</w:t>
       </w:r>
     </w:p>
     <w:p>
@@ -7185,23 +7055,23 @@
           <w:sz w:val="24"/>
           <w:szCs w:val="24"/>
         </w:rPr>
-        <w:t>RF01 - Busca de ordem de serviço</w:t>
-      </w:r>
-      <w:r>
-        <w:rPr>
-          <w:rFonts w:ascii="Arial" w:hAnsi="Arial" w:cs="Arial"/>
-          <w:sz w:val="24"/>
-          <w:szCs w:val="24"/>
-        </w:rPr>
-        <w:t xml:space="preserve"> por data</w:t>
-      </w:r>
-      <w:r>
-        <w:rPr>
-          <w:rFonts w:ascii="Arial" w:hAnsi="Arial" w:cs="Arial"/>
-          <w:sz w:val="24"/>
-          <w:szCs w:val="24"/>
-        </w:rPr>
-        <w:t>.</w:t>
+        <w:t>RF0</w:t>
+      </w:r>
+      <w:r>
+        <w:rPr>
+          <w:rFonts w:ascii="Arial" w:hAnsi="Arial" w:cs="Arial"/>
+          <w:sz w:val="24"/>
+          <w:szCs w:val="24"/>
+        </w:rPr>
+        <w:t>5</w:t>
+      </w:r>
+      <w:r>
+        <w:rPr>
+          <w:rFonts w:ascii="Arial" w:hAnsi="Arial" w:cs="Arial"/>
+          <w:sz w:val="24"/>
+          <w:szCs w:val="24"/>
+        </w:rPr>
+        <w:t xml:space="preserve"> - Busca de ordem de serviço por data.</w:t>
       </w:r>
     </w:p>
     <w:p>
@@ -7225,23 +7095,23 @@
           <w:sz w:val="24"/>
           <w:szCs w:val="24"/>
         </w:rPr>
-        <w:t>RF01 - Busca de ordem de serviço</w:t>
-      </w:r>
-      <w:r>
-        <w:rPr>
-          <w:rFonts w:ascii="Arial" w:hAnsi="Arial" w:cs="Arial"/>
-          <w:sz w:val="24"/>
-          <w:szCs w:val="24"/>
-        </w:rPr>
-        <w:t xml:space="preserve"> por setor</w:t>
-      </w:r>
-      <w:r>
-        <w:rPr>
-          <w:rFonts w:ascii="Arial" w:hAnsi="Arial" w:cs="Arial"/>
-          <w:sz w:val="24"/>
-          <w:szCs w:val="24"/>
-        </w:rPr>
-        <w:t>.</w:t>
+        <w:t>RF0</w:t>
+      </w:r>
+      <w:r>
+        <w:rPr>
+          <w:rFonts w:ascii="Arial" w:hAnsi="Arial" w:cs="Arial"/>
+          <w:sz w:val="24"/>
+          <w:szCs w:val="24"/>
+        </w:rPr>
+        <w:t>6</w:t>
+      </w:r>
+      <w:r>
+        <w:rPr>
+          <w:rFonts w:ascii="Arial" w:hAnsi="Arial" w:cs="Arial"/>
+          <w:sz w:val="24"/>
+          <w:szCs w:val="24"/>
+        </w:rPr>
+        <w:t xml:space="preserve"> - Busca de ordem de serviço por setor.</w:t>
       </w:r>
     </w:p>
     <w:p>
@@ -7265,23 +7135,23 @@
           <w:sz w:val="24"/>
           <w:szCs w:val="24"/>
         </w:rPr>
-        <w:t>RF01 - Busca de ordem de serviço</w:t>
-      </w:r>
-      <w:r>
-        <w:rPr>
-          <w:rFonts w:ascii="Arial" w:hAnsi="Arial" w:cs="Arial"/>
-          <w:sz w:val="24"/>
-          <w:szCs w:val="24"/>
-        </w:rPr>
-        <w:t xml:space="preserve"> por equipamento</w:t>
-      </w:r>
-      <w:r>
-        <w:rPr>
-          <w:rFonts w:ascii="Arial" w:hAnsi="Arial" w:cs="Arial"/>
-          <w:sz w:val="24"/>
-          <w:szCs w:val="24"/>
-        </w:rPr>
-        <w:t>.</w:t>
+        <w:t>RF0</w:t>
+      </w:r>
+      <w:r>
+        <w:rPr>
+          <w:rFonts w:ascii="Arial" w:hAnsi="Arial" w:cs="Arial"/>
+          <w:sz w:val="24"/>
+          <w:szCs w:val="24"/>
+        </w:rPr>
+        <w:t>7</w:t>
+      </w:r>
+      <w:r>
+        <w:rPr>
+          <w:rFonts w:ascii="Arial" w:hAnsi="Arial" w:cs="Arial"/>
+          <w:sz w:val="24"/>
+          <w:szCs w:val="24"/>
+        </w:rPr>
+        <w:t xml:space="preserve"> - Busca de ordem de serviço por equipamento.</w:t>
       </w:r>
     </w:p>
     <w:p>
@@ -7305,15 +7175,23 @@
           <w:sz w:val="24"/>
           <w:szCs w:val="24"/>
         </w:rPr>
-        <w:t>RF01 - Cadastro de</w:t>
-      </w:r>
-      <w:r>
-        <w:rPr>
-          <w:rFonts w:ascii="Arial" w:hAnsi="Arial" w:cs="Arial"/>
-          <w:sz w:val="24"/>
-          <w:szCs w:val="24"/>
-        </w:rPr>
-        <w:t xml:space="preserve"> grupo de usuário.</w:t>
+        <w:t>RF0</w:t>
+      </w:r>
+      <w:r>
+        <w:rPr>
+          <w:rFonts w:ascii="Arial" w:hAnsi="Arial" w:cs="Arial"/>
+          <w:sz w:val="24"/>
+          <w:szCs w:val="24"/>
+        </w:rPr>
+        <w:t>8</w:t>
+      </w:r>
+      <w:r>
+        <w:rPr>
+          <w:rFonts w:ascii="Arial" w:hAnsi="Arial" w:cs="Arial"/>
+          <w:sz w:val="24"/>
+          <w:szCs w:val="24"/>
+        </w:rPr>
+        <w:t xml:space="preserve"> - Cadastro de grupo de usuário.</w:t>
       </w:r>
     </w:p>
     <w:p>
@@ -7337,23 +7215,23 @@
           <w:sz w:val="24"/>
           <w:szCs w:val="24"/>
         </w:rPr>
-        <w:t>RF01 - Atualização de</w:t>
-      </w:r>
-      <w:r>
-        <w:rPr>
-          <w:rFonts w:ascii="Arial" w:hAnsi="Arial" w:cs="Arial"/>
-          <w:sz w:val="24"/>
-          <w:szCs w:val="24"/>
-        </w:rPr>
-        <w:t xml:space="preserve"> </w:t>
-      </w:r>
-      <w:r>
-        <w:rPr>
-          <w:rFonts w:ascii="Arial" w:hAnsi="Arial" w:cs="Arial"/>
-          <w:sz w:val="24"/>
-          <w:szCs w:val="24"/>
-        </w:rPr>
-        <w:t>grupo de usuário.</w:t>
+        <w:t>RF0</w:t>
+      </w:r>
+      <w:r>
+        <w:rPr>
+          <w:rFonts w:ascii="Arial" w:hAnsi="Arial" w:cs="Arial"/>
+          <w:sz w:val="24"/>
+          <w:szCs w:val="24"/>
+        </w:rPr>
+        <w:t>9</w:t>
+      </w:r>
+      <w:r>
+        <w:rPr>
+          <w:rFonts w:ascii="Arial" w:hAnsi="Arial" w:cs="Arial"/>
+          <w:sz w:val="24"/>
+          <w:szCs w:val="24"/>
+        </w:rPr>
+        <w:t xml:space="preserve"> - Atualização de grupo de usuário.</w:t>
       </w:r>
     </w:p>
     <w:p>
@@ -7377,7 +7255,23 @@
           <w:sz w:val="24"/>
           <w:szCs w:val="24"/>
         </w:rPr>
-        <w:t>RF01 - Remoção de grupo de usuário.</w:t>
+        <w:t>RF</w:t>
+      </w:r>
+      <w:r>
+        <w:rPr>
+          <w:rFonts w:ascii="Arial" w:hAnsi="Arial" w:cs="Arial"/>
+          <w:sz w:val="24"/>
+          <w:szCs w:val="24"/>
+        </w:rPr>
+        <w:t>10</w:t>
+      </w:r>
+      <w:r>
+        <w:rPr>
+          <w:rFonts w:ascii="Arial" w:hAnsi="Arial" w:cs="Arial"/>
+          <w:sz w:val="24"/>
+          <w:szCs w:val="24"/>
+        </w:rPr>
+        <w:t xml:space="preserve"> - Remoção de grupo de usuário.</w:t>
       </w:r>
     </w:p>
     <w:p>
@@ -7401,7 +7295,23 @@
           <w:sz w:val="24"/>
           <w:szCs w:val="24"/>
         </w:rPr>
-        <w:t>RF01 - Busca de</w:t>
+        <w:t>RF</w:t>
+      </w:r>
+      <w:r>
+        <w:rPr>
+          <w:rFonts w:ascii="Arial" w:hAnsi="Arial" w:cs="Arial"/>
+          <w:sz w:val="24"/>
+          <w:szCs w:val="24"/>
+        </w:rPr>
+        <w:t>11</w:t>
+      </w:r>
+      <w:r>
+        <w:rPr>
+          <w:rFonts w:ascii="Arial" w:hAnsi="Arial" w:cs="Arial"/>
+          <w:sz w:val="24"/>
+          <w:szCs w:val="24"/>
+        </w:rPr>
+        <w:t xml:space="preserve"> - Busca de</w:t>
       </w:r>
       <w:r>
         <w:rPr>
@@ -7441,15 +7351,23 @@
           <w:sz w:val="24"/>
           <w:szCs w:val="24"/>
         </w:rPr>
-        <w:t>RF01 - Cadastro de</w:t>
-      </w:r>
-      <w:r>
-        <w:rPr>
-          <w:rFonts w:ascii="Arial" w:hAnsi="Arial" w:cs="Arial"/>
-          <w:sz w:val="24"/>
-          <w:szCs w:val="24"/>
-        </w:rPr>
-        <w:t xml:space="preserve"> usuário.</w:t>
+        <w:t>RF</w:t>
+      </w:r>
+      <w:r>
+        <w:rPr>
+          <w:rFonts w:ascii="Arial" w:hAnsi="Arial" w:cs="Arial"/>
+          <w:sz w:val="24"/>
+          <w:szCs w:val="24"/>
+        </w:rPr>
+        <w:t>12</w:t>
+      </w:r>
+      <w:r>
+        <w:rPr>
+          <w:rFonts w:ascii="Arial" w:hAnsi="Arial" w:cs="Arial"/>
+          <w:sz w:val="24"/>
+          <w:szCs w:val="24"/>
+        </w:rPr>
+        <w:t xml:space="preserve"> - Cadastro de usuário.</w:t>
       </w:r>
     </w:p>
     <w:p>
@@ -7473,7 +7391,23 @@
           <w:sz w:val="24"/>
           <w:szCs w:val="24"/>
         </w:rPr>
-        <w:t>RF01 - Atualização de</w:t>
+        <w:t>RF</w:t>
+      </w:r>
+      <w:r>
+        <w:rPr>
+          <w:rFonts w:ascii="Arial" w:hAnsi="Arial" w:cs="Arial"/>
+          <w:sz w:val="24"/>
+          <w:szCs w:val="24"/>
+        </w:rPr>
+        <w:t>13</w:t>
+      </w:r>
+      <w:r>
+        <w:rPr>
+          <w:rFonts w:ascii="Arial" w:hAnsi="Arial" w:cs="Arial"/>
+          <w:sz w:val="24"/>
+          <w:szCs w:val="24"/>
+        </w:rPr>
+        <w:t xml:space="preserve"> - Atualização de</w:t>
       </w:r>
       <w:r>
         <w:rPr>
@@ -7513,7 +7447,23 @@
           <w:sz w:val="24"/>
           <w:szCs w:val="24"/>
         </w:rPr>
-        <w:t>RF01 - Remoção de usuário.</w:t>
+        <w:t>RF</w:t>
+      </w:r>
+      <w:r>
+        <w:rPr>
+          <w:rFonts w:ascii="Arial" w:hAnsi="Arial" w:cs="Arial"/>
+          <w:sz w:val="24"/>
+          <w:szCs w:val="24"/>
+        </w:rPr>
+        <w:t>14</w:t>
+      </w:r>
+      <w:r>
+        <w:rPr>
+          <w:rFonts w:ascii="Arial" w:hAnsi="Arial" w:cs="Arial"/>
+          <w:sz w:val="24"/>
+          <w:szCs w:val="24"/>
+        </w:rPr>
+        <w:t xml:space="preserve"> - Remoção de usuário.</w:t>
       </w:r>
     </w:p>
     <w:p>
@@ -7537,7 +7487,23 @@
           <w:sz w:val="24"/>
           <w:szCs w:val="24"/>
         </w:rPr>
-        <w:t>RF01 - Busca de</w:t>
+        <w:t>RF</w:t>
+      </w:r>
+      <w:r>
+        <w:rPr>
+          <w:rFonts w:ascii="Arial" w:hAnsi="Arial" w:cs="Arial"/>
+          <w:sz w:val="24"/>
+          <w:szCs w:val="24"/>
+        </w:rPr>
+        <w:t>15</w:t>
+      </w:r>
+      <w:r>
+        <w:rPr>
+          <w:rFonts w:ascii="Arial" w:hAnsi="Arial" w:cs="Arial"/>
+          <w:sz w:val="24"/>
+          <w:szCs w:val="24"/>
+        </w:rPr>
+        <w:t xml:space="preserve"> - Busca de</w:t>
       </w:r>
       <w:r>
         <w:rPr>
@@ -7577,15 +7543,7 @@
           <w:sz w:val="24"/>
           <w:szCs w:val="24"/>
         </w:rPr>
-        <w:t>RF01 - Cadastro de</w:t>
-      </w:r>
-      <w:r>
-        <w:rPr>
-          <w:rFonts w:ascii="Arial" w:hAnsi="Arial" w:cs="Arial"/>
-          <w:sz w:val="24"/>
-          <w:szCs w:val="24"/>
-        </w:rPr>
-        <w:t xml:space="preserve"> modelo de ordem de serviço.</w:t>
+        <w:t>RF16 – Busca de usuário por grupo.</w:t>
       </w:r>
     </w:p>
     <w:p>
@@ -7609,15 +7567,23 @@
           <w:sz w:val="24"/>
           <w:szCs w:val="24"/>
         </w:rPr>
-        <w:t>RF01 - Atualização de</w:t>
-      </w:r>
-      <w:r>
-        <w:rPr>
-          <w:rFonts w:ascii="Arial" w:hAnsi="Arial" w:cs="Arial"/>
-          <w:sz w:val="24"/>
-          <w:szCs w:val="24"/>
-        </w:rPr>
-        <w:t xml:space="preserve"> modelo de ordem de serviço.</w:t>
+        <w:t>RF</w:t>
+      </w:r>
+      <w:r>
+        <w:rPr>
+          <w:rFonts w:ascii="Arial" w:hAnsi="Arial" w:cs="Arial"/>
+          <w:sz w:val="24"/>
+          <w:szCs w:val="24"/>
+        </w:rPr>
+        <w:t>16</w:t>
+      </w:r>
+      <w:r>
+        <w:rPr>
+          <w:rFonts w:ascii="Arial" w:hAnsi="Arial" w:cs="Arial"/>
+          <w:sz w:val="24"/>
+          <w:szCs w:val="24"/>
+        </w:rPr>
+        <w:t xml:space="preserve"> - Cadastro de modelo de ordem de serviço.</w:t>
       </w:r>
     </w:p>
     <w:p>
@@ -7641,15 +7607,23 @@
           <w:sz w:val="24"/>
           <w:szCs w:val="24"/>
         </w:rPr>
-        <w:t xml:space="preserve">RF01 - Remoção de </w:t>
-      </w:r>
-      <w:r>
-        <w:rPr>
-          <w:rFonts w:ascii="Arial" w:hAnsi="Arial" w:cs="Arial"/>
-          <w:sz w:val="24"/>
-          <w:szCs w:val="24"/>
-        </w:rPr>
-        <w:t>modelo de ordem de serviço.</w:t>
+        <w:t>RF</w:t>
+      </w:r>
+      <w:r>
+        <w:rPr>
+          <w:rFonts w:ascii="Arial" w:hAnsi="Arial" w:cs="Arial"/>
+          <w:sz w:val="24"/>
+          <w:szCs w:val="24"/>
+        </w:rPr>
+        <w:t>17</w:t>
+      </w:r>
+      <w:r>
+        <w:rPr>
+          <w:rFonts w:ascii="Arial" w:hAnsi="Arial" w:cs="Arial"/>
+          <w:sz w:val="24"/>
+          <w:szCs w:val="24"/>
+        </w:rPr>
+        <w:t xml:space="preserve"> - Atualização de modelo de ordem de serviço.</w:t>
       </w:r>
     </w:p>
     <w:p>
@@ -7673,15 +7647,23 @@
           <w:sz w:val="24"/>
           <w:szCs w:val="24"/>
         </w:rPr>
-        <w:t>RF01 - Busca de</w:t>
-      </w:r>
-      <w:r>
-        <w:rPr>
-          <w:rFonts w:ascii="Arial" w:hAnsi="Arial" w:cs="Arial"/>
-          <w:sz w:val="24"/>
-          <w:szCs w:val="24"/>
-        </w:rPr>
-        <w:t xml:space="preserve"> modelo de ordem de serviço.</w:t>
+        <w:t>RF</w:t>
+      </w:r>
+      <w:r>
+        <w:rPr>
+          <w:rFonts w:ascii="Arial" w:hAnsi="Arial" w:cs="Arial"/>
+          <w:sz w:val="24"/>
+          <w:szCs w:val="24"/>
+        </w:rPr>
+        <w:t>18</w:t>
+      </w:r>
+      <w:r>
+        <w:rPr>
+          <w:rFonts w:ascii="Arial" w:hAnsi="Arial" w:cs="Arial"/>
+          <w:sz w:val="24"/>
+          <w:szCs w:val="24"/>
+        </w:rPr>
+        <w:t xml:space="preserve"> - Remoção de modelo de ordem de serviço.</w:t>
       </w:r>
     </w:p>
     <w:p>
@@ -7705,15 +7687,23 @@
           <w:sz w:val="24"/>
           <w:szCs w:val="24"/>
         </w:rPr>
-        <w:t>RF01 - Cadastro de</w:t>
-      </w:r>
-      <w:r>
-        <w:rPr>
-          <w:rFonts w:ascii="Arial" w:hAnsi="Arial" w:cs="Arial"/>
-          <w:sz w:val="24"/>
-          <w:szCs w:val="24"/>
-        </w:rPr>
-        <w:t xml:space="preserve"> ocorrências.</w:t>
+        <w:t>RF</w:t>
+      </w:r>
+      <w:r>
+        <w:rPr>
+          <w:rFonts w:ascii="Arial" w:hAnsi="Arial" w:cs="Arial"/>
+          <w:sz w:val="24"/>
+          <w:szCs w:val="24"/>
+        </w:rPr>
+        <w:t>19</w:t>
+      </w:r>
+      <w:r>
+        <w:rPr>
+          <w:rFonts w:ascii="Arial" w:hAnsi="Arial" w:cs="Arial"/>
+          <w:sz w:val="24"/>
+          <w:szCs w:val="24"/>
+        </w:rPr>
+        <w:t xml:space="preserve"> - Busca de modelo de ordem de serviço.</w:t>
       </w:r>
     </w:p>
     <w:p>
@@ -7737,7 +7727,23 @@
           <w:sz w:val="24"/>
           <w:szCs w:val="24"/>
         </w:rPr>
-        <w:t>RF01 - Atualização de ocorrências.</w:t>
+        <w:t>RF</w:t>
+      </w:r>
+      <w:r>
+        <w:rPr>
+          <w:rFonts w:ascii="Arial" w:hAnsi="Arial" w:cs="Arial"/>
+          <w:sz w:val="24"/>
+          <w:szCs w:val="24"/>
+        </w:rPr>
+        <w:t>20</w:t>
+      </w:r>
+      <w:r>
+        <w:rPr>
+          <w:rFonts w:ascii="Arial" w:hAnsi="Arial" w:cs="Arial"/>
+          <w:sz w:val="24"/>
+          <w:szCs w:val="24"/>
+        </w:rPr>
+        <w:t xml:space="preserve"> - Cadastro de ocorrências.</w:t>
       </w:r>
     </w:p>
     <w:p>
@@ -7761,7 +7767,23 @@
           <w:sz w:val="24"/>
           <w:szCs w:val="24"/>
         </w:rPr>
-        <w:t>RF01 - Remoção de ocorrências.</w:t>
+        <w:t>RF</w:t>
+      </w:r>
+      <w:r>
+        <w:rPr>
+          <w:rFonts w:ascii="Arial" w:hAnsi="Arial" w:cs="Arial"/>
+          <w:sz w:val="24"/>
+          <w:szCs w:val="24"/>
+        </w:rPr>
+        <w:t>21</w:t>
+      </w:r>
+      <w:r>
+        <w:rPr>
+          <w:rFonts w:ascii="Arial" w:hAnsi="Arial" w:cs="Arial"/>
+          <w:sz w:val="24"/>
+          <w:szCs w:val="24"/>
+        </w:rPr>
+        <w:t xml:space="preserve"> - Atualização de ocorrências.</w:t>
       </w:r>
     </w:p>
     <w:p>
@@ -7785,7 +7807,23 @@
           <w:sz w:val="24"/>
           <w:szCs w:val="24"/>
         </w:rPr>
-        <w:t>RF01 - Busca de ocorrências.</w:t>
+        <w:t>RF</w:t>
+      </w:r>
+      <w:r>
+        <w:rPr>
+          <w:rFonts w:ascii="Arial" w:hAnsi="Arial" w:cs="Arial"/>
+          <w:sz w:val="24"/>
+          <w:szCs w:val="24"/>
+        </w:rPr>
+        <w:t>22</w:t>
+      </w:r>
+      <w:r>
+        <w:rPr>
+          <w:rFonts w:ascii="Arial" w:hAnsi="Arial" w:cs="Arial"/>
+          <w:sz w:val="24"/>
+          <w:szCs w:val="24"/>
+        </w:rPr>
+        <w:t xml:space="preserve"> - Remoção de ocorrências.</w:t>
       </w:r>
     </w:p>
     <w:p>
@@ -7809,15 +7847,23 @@
           <w:sz w:val="24"/>
           <w:szCs w:val="24"/>
         </w:rPr>
-        <w:t>RF01 - Cadastro de</w:t>
-      </w:r>
-      <w:r>
-        <w:rPr>
-          <w:rFonts w:ascii="Arial" w:hAnsi="Arial" w:cs="Arial"/>
-          <w:sz w:val="24"/>
-          <w:szCs w:val="24"/>
-        </w:rPr>
-        <w:t xml:space="preserve"> equipamentos.</w:t>
+        <w:t>RF</w:t>
+      </w:r>
+      <w:r>
+        <w:rPr>
+          <w:rFonts w:ascii="Arial" w:hAnsi="Arial" w:cs="Arial"/>
+          <w:sz w:val="24"/>
+          <w:szCs w:val="24"/>
+        </w:rPr>
+        <w:t>23</w:t>
+      </w:r>
+      <w:r>
+        <w:rPr>
+          <w:rFonts w:ascii="Arial" w:hAnsi="Arial" w:cs="Arial"/>
+          <w:sz w:val="24"/>
+          <w:szCs w:val="24"/>
+        </w:rPr>
+        <w:t xml:space="preserve"> - Busca de ocorrências.</w:t>
       </w:r>
     </w:p>
     <w:p>
@@ -7841,7 +7887,39 @@
           <w:sz w:val="24"/>
           <w:szCs w:val="24"/>
         </w:rPr>
-        <w:t>RF01 - Atualização de equipamentos.</w:t>
+        <w:t>RF2</w:t>
+      </w:r>
+      <w:r>
+        <w:rPr>
+          <w:rFonts w:ascii="Arial" w:hAnsi="Arial" w:cs="Arial"/>
+          <w:sz w:val="24"/>
+          <w:szCs w:val="24"/>
+        </w:rPr>
+        <w:t>4</w:t>
+      </w:r>
+      <w:r>
+        <w:rPr>
+          <w:rFonts w:ascii="Arial" w:hAnsi="Arial" w:cs="Arial"/>
+          <w:sz w:val="24"/>
+          <w:szCs w:val="24"/>
+        </w:rPr>
+        <w:t xml:space="preserve"> - Busca de ocorrências</w:t>
+      </w:r>
+      <w:r>
+        <w:rPr>
+          <w:rFonts w:ascii="Arial" w:hAnsi="Arial" w:cs="Arial"/>
+          <w:sz w:val="24"/>
+          <w:szCs w:val="24"/>
+        </w:rPr>
+        <w:t xml:space="preserve"> por status</w:t>
+      </w:r>
+      <w:r>
+        <w:rPr>
+          <w:rFonts w:ascii="Arial" w:hAnsi="Arial" w:cs="Arial"/>
+          <w:sz w:val="24"/>
+          <w:szCs w:val="24"/>
+        </w:rPr>
+        <w:t>.</w:t>
       </w:r>
     </w:p>
     <w:p>
@@ -7865,7 +7943,39 @@
           <w:sz w:val="24"/>
           <w:szCs w:val="24"/>
         </w:rPr>
-        <w:t>RF01 - Remoção de equipamentos.</w:t>
+        <w:t>RF2</w:t>
+      </w:r>
+      <w:r>
+        <w:rPr>
+          <w:rFonts w:ascii="Arial" w:hAnsi="Arial" w:cs="Arial"/>
+          <w:sz w:val="24"/>
+          <w:szCs w:val="24"/>
+        </w:rPr>
+        <w:t>5</w:t>
+      </w:r>
+      <w:r>
+        <w:rPr>
+          <w:rFonts w:ascii="Arial" w:hAnsi="Arial" w:cs="Arial"/>
+          <w:sz w:val="24"/>
+          <w:szCs w:val="24"/>
+        </w:rPr>
+        <w:t xml:space="preserve"> - Busca de ocorrências</w:t>
+      </w:r>
+      <w:r>
+        <w:rPr>
+          <w:rFonts w:ascii="Arial" w:hAnsi="Arial" w:cs="Arial"/>
+          <w:sz w:val="24"/>
+          <w:szCs w:val="24"/>
+        </w:rPr>
+        <w:t xml:space="preserve"> por máquina</w:t>
+      </w:r>
+      <w:r>
+        <w:rPr>
+          <w:rFonts w:ascii="Arial" w:hAnsi="Arial" w:cs="Arial"/>
+          <w:sz w:val="24"/>
+          <w:szCs w:val="24"/>
+        </w:rPr>
+        <w:t>.</w:t>
       </w:r>
     </w:p>
     <w:p>
@@ -7889,17 +7999,7 @@
           <w:sz w:val="24"/>
           <w:szCs w:val="24"/>
         </w:rPr>
-        <w:t>RF01</w:t>
-      </w:r>
-      <w:bookmarkStart w:id="13" w:name="_GoBack"/>
-      <w:bookmarkEnd w:id="13"/>
-      <w:r>
-        <w:rPr>
-          <w:rFonts w:ascii="Arial" w:hAnsi="Arial" w:cs="Arial"/>
-          <w:sz w:val="24"/>
-          <w:szCs w:val="24"/>
-        </w:rPr>
-        <w:t xml:space="preserve"> - Busca de equipamentos.</w:t>
+        <w:t>RF26 – Busca de ocorrências por data.</w:t>
       </w:r>
     </w:p>
     <w:p>
@@ -7923,39 +8023,31 @@
           <w:sz w:val="24"/>
           <w:szCs w:val="24"/>
         </w:rPr>
-        <w:t>RF02</w:t>
-      </w:r>
-      <w:r>
-        <w:rPr>
-          <w:rFonts w:ascii="Arial" w:hAnsi="Arial" w:cs="Arial"/>
-          <w:sz w:val="24"/>
-          <w:szCs w:val="24"/>
-        </w:rPr>
-        <w:t xml:space="preserve"> </w:t>
-      </w:r>
-      <w:r>
-        <w:rPr>
-          <w:rFonts w:ascii="Arial" w:hAnsi="Arial" w:cs="Arial"/>
-          <w:sz w:val="24"/>
-          <w:szCs w:val="24"/>
-        </w:rPr>
-        <w:t>–</w:t>
-      </w:r>
-      <w:r>
-        <w:rPr>
-          <w:rFonts w:ascii="Arial" w:hAnsi="Arial" w:cs="Arial"/>
-          <w:sz w:val="24"/>
-          <w:szCs w:val="24"/>
-        </w:rPr>
-        <w:t xml:space="preserve"> Notificar usuários sobre ocorrências de acordo com a responsabilidade deles</w:t>
-      </w:r>
-      <w:r>
-        <w:rPr>
-          <w:rFonts w:ascii="Arial" w:hAnsi="Arial" w:cs="Arial"/>
-          <w:sz w:val="24"/>
-          <w:szCs w:val="24"/>
-        </w:rPr>
-        <w:t>;</w:t>
+        <w:t>RF</w:t>
+      </w:r>
+      <w:r>
+        <w:rPr>
+          <w:rFonts w:ascii="Arial" w:hAnsi="Arial" w:cs="Arial"/>
+          <w:sz w:val="24"/>
+          <w:szCs w:val="24"/>
+        </w:rPr>
+        <w:t>2</w:t>
+      </w:r>
+      <w:r>
+        <w:rPr>
+          <w:rFonts w:ascii="Arial" w:hAnsi="Arial" w:cs="Arial"/>
+          <w:sz w:val="24"/>
+          <w:szCs w:val="24"/>
+        </w:rPr>
+        <w:t>7</w:t>
+      </w:r>
+      <w:r>
+        <w:rPr>
+          <w:rFonts w:ascii="Arial" w:hAnsi="Arial" w:cs="Arial"/>
+          <w:sz w:val="24"/>
+          <w:szCs w:val="24"/>
+        </w:rPr>
+        <w:t xml:space="preserve"> - Cadastro de equipamentos.</w:t>
       </w:r>
     </w:p>
     <w:p>
@@ -7969,56 +8061,41 @@
         <w:jc w:val="both"/>
         <w:rPr>
           <w:rFonts w:ascii="Arial" w:hAnsi="Arial" w:cs="Arial"/>
-        </w:rPr>
-      </w:pPr>
-      <w:r>
-        <w:rPr>
-          <w:rFonts w:ascii="Arial" w:hAnsi="Arial" w:cs="Arial"/>
-          <w:sz w:val="24"/>
-          <w:szCs w:val="24"/>
-        </w:rPr>
-        <w:lastRenderedPageBreak/>
-        <w:t>RF03 –</w:t>
-      </w:r>
-      <w:r>
-        <w:rPr>
-          <w:rFonts w:ascii="Arial" w:hAnsi="Arial" w:cs="Arial"/>
-          <w:sz w:val="24"/>
-          <w:szCs w:val="24"/>
-        </w:rPr>
-        <w:t xml:space="preserve"> </w:t>
-      </w:r>
-      <w:commentRangeStart w:id="14"/>
-      <w:r>
-        <w:rPr>
-          <w:rFonts w:ascii="Arial" w:hAnsi="Arial" w:cs="Arial"/>
-          <w:sz w:val="24"/>
-          <w:szCs w:val="24"/>
-        </w:rPr>
-        <w:t xml:space="preserve">Pesquisa personalizada de Ordens de Serviço, </w:t>
-      </w:r>
-      <w:r>
-        <w:rPr>
-          <w:rFonts w:ascii="Arial" w:hAnsi="Arial" w:cs="Arial"/>
-          <w:sz w:val="24"/>
-          <w:szCs w:val="24"/>
-        </w:rPr>
-        <w:t>Grupos de Usuários, Usuários, Ocorrências</w:t>
-      </w:r>
-      <w:r>
-        <w:rPr>
-          <w:rFonts w:ascii="Arial" w:hAnsi="Arial" w:cs="Arial"/>
-          <w:sz w:val="24"/>
-          <w:szCs w:val="24"/>
-        </w:rPr>
-        <w:t>;</w:t>
-      </w:r>
-      <w:commentRangeEnd w:id="14"/>
-      <w:r>
-        <w:rPr>
-          <w:rStyle w:val="Refdecomentrio"/>
-        </w:rPr>
-        <w:commentReference w:id="14"/>
+          <w:sz w:val="24"/>
+          <w:szCs w:val="24"/>
+        </w:rPr>
+      </w:pPr>
+      <w:r>
+        <w:rPr>
+          <w:rFonts w:ascii="Arial" w:hAnsi="Arial" w:cs="Arial"/>
+          <w:sz w:val="24"/>
+          <w:szCs w:val="24"/>
+        </w:rPr>
+        <w:t>RF</w:t>
+      </w:r>
+      <w:r>
+        <w:rPr>
+          <w:rFonts w:ascii="Arial" w:hAnsi="Arial" w:cs="Arial"/>
+          <w:sz w:val="24"/>
+          <w:szCs w:val="24"/>
+        </w:rPr>
+        <w:t>2</w:t>
+      </w:r>
+      <w:r>
+        <w:rPr>
+          <w:rFonts w:ascii="Arial" w:hAnsi="Arial" w:cs="Arial"/>
+          <w:sz w:val="24"/>
+          <w:szCs w:val="24"/>
+        </w:rPr>
+        <w:t>8</w:t>
+      </w:r>
+      <w:r>
+        <w:rPr>
+          <w:rFonts w:ascii="Arial" w:hAnsi="Arial" w:cs="Arial"/>
+          <w:sz w:val="24"/>
+          <w:szCs w:val="24"/>
+        </w:rPr>
+        <w:t xml:space="preserve"> - Atualização de equipamentos.</w:t>
       </w:r>
     </w:p>
     <w:p>
@@ -8042,15 +8119,31 @@
           <w:sz w:val="24"/>
           <w:szCs w:val="24"/>
         </w:rPr>
-        <w:t>RF04 – Apresentar visões gerais sobre os equipamentos/ordens de serviço do cliente quando ele possuir dados o suficiente sobre as máquinas</w:t>
-      </w:r>
-      <w:r>
-        <w:rPr>
-          <w:rFonts w:ascii="Arial" w:hAnsi="Arial" w:cs="Arial"/>
-          <w:sz w:val="24"/>
-          <w:szCs w:val="24"/>
-        </w:rPr>
-        <w:t>;</w:t>
+        <w:t>RF</w:t>
+      </w:r>
+      <w:r>
+        <w:rPr>
+          <w:rFonts w:ascii="Arial" w:hAnsi="Arial" w:cs="Arial"/>
+          <w:sz w:val="24"/>
+          <w:szCs w:val="24"/>
+        </w:rPr>
+        <w:t>2</w:t>
+      </w:r>
+      <w:r>
+        <w:rPr>
+          <w:rFonts w:ascii="Arial" w:hAnsi="Arial" w:cs="Arial"/>
+          <w:sz w:val="24"/>
+          <w:szCs w:val="24"/>
+        </w:rPr>
+        <w:t>9</w:t>
+      </w:r>
+      <w:r>
+        <w:rPr>
+          <w:rFonts w:ascii="Arial" w:hAnsi="Arial" w:cs="Arial"/>
+          <w:sz w:val="24"/>
+          <w:szCs w:val="24"/>
+        </w:rPr>
+        <w:t xml:space="preserve"> - Remoção de equipamentos.</w:t>
       </w:r>
     </w:p>
     <w:p>
@@ -8068,37 +8161,30 @@
           <w:szCs w:val="24"/>
         </w:rPr>
       </w:pPr>
-      <w:commentRangeStart w:id="15"/>
-      <w:r>
-        <w:rPr>
-          <w:rFonts w:ascii="Arial" w:hAnsi="Arial" w:cs="Arial"/>
-          <w:sz w:val="24"/>
-          <w:szCs w:val="24"/>
-        </w:rPr>
-        <w:t xml:space="preserve">RF05 </w:t>
-      </w:r>
-      <w:commentRangeEnd w:id="15"/>
-      <w:r>
-        <w:rPr>
-          <w:rStyle w:val="Refdecomentrio"/>
-        </w:rPr>
-        <w:commentReference w:id="15"/>
-      </w:r>
-      <w:r>
-        <w:rPr>
-          <w:rFonts w:ascii="Arial" w:hAnsi="Arial" w:cs="Arial"/>
-          <w:sz w:val="24"/>
-          <w:szCs w:val="24"/>
-        </w:rPr>
-        <w:t>– Permitir o gerenciamento das Ordens de Serviço, Grupos de Usuários, Usuários, Modelo de Ordem de Serviço, Ocorrências, Modelo de Ocorrências de acordo com as permissões do usuário cadastrado</w:t>
-      </w:r>
-      <w:r>
-        <w:rPr>
-          <w:rFonts w:ascii="Arial" w:hAnsi="Arial" w:cs="Arial"/>
-          <w:sz w:val="24"/>
-          <w:szCs w:val="24"/>
-        </w:rPr>
-        <w:t>;</w:t>
+      <w:r>
+        <w:rPr>
+          <w:rFonts w:ascii="Arial" w:hAnsi="Arial" w:cs="Arial"/>
+          <w:sz w:val="24"/>
+          <w:szCs w:val="24"/>
+        </w:rPr>
+        <w:lastRenderedPageBreak/>
+        <w:t>RF</w:t>
+      </w:r>
+      <w:r>
+        <w:rPr>
+          <w:rFonts w:ascii="Arial" w:hAnsi="Arial" w:cs="Arial"/>
+          <w:sz w:val="24"/>
+          <w:szCs w:val="24"/>
+        </w:rPr>
+        <w:t>30</w:t>
+      </w:r>
+      <w:r>
+        <w:rPr>
+          <w:rFonts w:ascii="Arial" w:hAnsi="Arial" w:cs="Arial"/>
+          <w:sz w:val="24"/>
+          <w:szCs w:val="24"/>
+        </w:rPr>
+        <w:t xml:space="preserve"> - Busca de equipamentos.</w:t>
       </w:r>
     </w:p>
     <w:p>
@@ -8122,63 +8208,47 @@
           <w:sz w:val="24"/>
           <w:szCs w:val="24"/>
         </w:rPr>
-        <w:t xml:space="preserve">RF06 – Permitir o agendamento de </w:t>
-      </w:r>
-      <w:r>
-        <w:rPr>
-          <w:rFonts w:ascii="Arial" w:hAnsi="Arial" w:cs="Arial"/>
-          <w:sz w:val="24"/>
-          <w:szCs w:val="24"/>
-        </w:rPr>
-        <w:t>manutenções</w:t>
-      </w:r>
-      <w:r>
-        <w:rPr>
-          <w:rFonts w:ascii="Arial" w:hAnsi="Arial" w:cs="Arial"/>
-          <w:sz w:val="24"/>
-          <w:szCs w:val="24"/>
-        </w:rPr>
-        <w:t xml:space="preserve"> preventivas e </w:t>
-      </w:r>
-      <w:r>
-        <w:rPr>
-          <w:rFonts w:ascii="Arial" w:hAnsi="Arial" w:cs="Arial"/>
-          <w:sz w:val="24"/>
-          <w:szCs w:val="24"/>
-        </w:rPr>
-        <w:t>periódicas</w:t>
-      </w:r>
-      <w:r>
-        <w:rPr>
-          <w:rFonts w:ascii="Arial" w:hAnsi="Arial" w:cs="Arial"/>
-          <w:sz w:val="24"/>
-          <w:szCs w:val="24"/>
-        </w:rPr>
-        <w:t xml:space="preserve"> de </w:t>
-      </w:r>
-      <w:r>
-        <w:rPr>
-          <w:rFonts w:ascii="Arial" w:hAnsi="Arial" w:cs="Arial"/>
-          <w:sz w:val="24"/>
-          <w:szCs w:val="24"/>
-        </w:rPr>
-        <w:t>equipamentos ou serviços</w:t>
-      </w:r>
-      <w:r>
-        <w:rPr>
-          <w:rFonts w:ascii="Arial" w:hAnsi="Arial" w:cs="Arial"/>
-          <w:sz w:val="24"/>
-          <w:szCs w:val="24"/>
-        </w:rPr>
-        <w:t>, com alertas para os técnicos e gestores</w:t>
-      </w:r>
-      <w:r>
-        <w:rPr>
-          <w:rFonts w:ascii="Arial" w:hAnsi="Arial" w:cs="Arial"/>
-          <w:sz w:val="24"/>
-          <w:szCs w:val="24"/>
-        </w:rPr>
-        <w:t>.</w:t>
+        <w:t>RF</w:t>
+      </w:r>
+      <w:r>
+        <w:rPr>
+          <w:rFonts w:ascii="Arial" w:hAnsi="Arial" w:cs="Arial"/>
+          <w:sz w:val="24"/>
+          <w:szCs w:val="24"/>
+        </w:rPr>
+        <w:t>31</w:t>
+      </w:r>
+      <w:r>
+        <w:rPr>
+          <w:rFonts w:ascii="Arial" w:hAnsi="Arial" w:cs="Arial"/>
+          <w:sz w:val="24"/>
+          <w:szCs w:val="24"/>
+        </w:rPr>
+        <w:t xml:space="preserve"> </w:t>
+      </w:r>
+      <w:r>
+        <w:rPr>
+          <w:rFonts w:ascii="Arial" w:hAnsi="Arial" w:cs="Arial"/>
+          <w:sz w:val="24"/>
+          <w:szCs w:val="24"/>
+        </w:rPr>
+        <w:t>–</w:t>
+      </w:r>
+      <w:r>
+        <w:rPr>
+          <w:rFonts w:ascii="Arial" w:hAnsi="Arial" w:cs="Arial"/>
+          <w:sz w:val="24"/>
+          <w:szCs w:val="24"/>
+        </w:rPr>
+        <w:t xml:space="preserve"> Notificar usuários sobre ocorrências de acordo com a responsabilidade deles</w:t>
+      </w:r>
+      <w:r>
+        <w:rPr>
+          <w:rFonts w:ascii="Arial" w:hAnsi="Arial" w:cs="Arial"/>
+          <w:sz w:val="24"/>
+          <w:szCs w:val="24"/>
+        </w:rPr>
+        <w:t>;</w:t>
       </w:r>
     </w:p>
     <w:p>
@@ -8202,25 +8272,39 @@
           <w:sz w:val="24"/>
           <w:szCs w:val="24"/>
         </w:rPr>
-        <w:t xml:space="preserve">RF07 – Implementar um painel de métricas e KPIs (Key Performance </w:t>
-      </w:r>
-      <w:proofErr w:type="spellStart"/>
-      <w:r>
-        <w:rPr>
-          <w:rFonts w:ascii="Arial" w:hAnsi="Arial" w:cs="Arial"/>
-          <w:sz w:val="24"/>
-          <w:szCs w:val="24"/>
-        </w:rPr>
-        <w:t>Indicators</w:t>
-      </w:r>
-      <w:proofErr w:type="spellEnd"/>
-      <w:r>
-        <w:rPr>
-          <w:rFonts w:ascii="Arial" w:hAnsi="Arial" w:cs="Arial"/>
-          <w:sz w:val="24"/>
-          <w:szCs w:val="24"/>
-        </w:rPr>
-        <w:t>) para monitorar o desempenho da equipe de manutenção, tempo médio de reparo, custos e disponibilidade de equipamentos.</w:t>
+        <w:t>RF</w:t>
+      </w:r>
+      <w:r>
+        <w:rPr>
+          <w:rFonts w:ascii="Arial" w:hAnsi="Arial" w:cs="Arial"/>
+          <w:sz w:val="24"/>
+          <w:szCs w:val="24"/>
+        </w:rPr>
+        <w:t>3</w:t>
+      </w:r>
+      <w:r>
+        <w:rPr>
+          <w:rFonts w:ascii="Arial" w:hAnsi="Arial" w:cs="Arial"/>
+          <w:sz w:val="24"/>
+          <w:szCs w:val="24"/>
+        </w:rPr>
+        <w:t>2</w:t>
+      </w:r>
+      <w:r>
+        <w:rPr>
+          <w:rFonts w:ascii="Arial" w:hAnsi="Arial" w:cs="Arial"/>
+          <w:sz w:val="24"/>
+          <w:szCs w:val="24"/>
+        </w:rPr>
+        <w:t xml:space="preserve"> – Apresentar visões gerais sobre os equipamentos/ordens de serviço do cliente quando ele possuir dados o suficiente sobre as máquinas</w:t>
+      </w:r>
+      <w:r>
+        <w:rPr>
+          <w:rFonts w:ascii="Arial" w:hAnsi="Arial" w:cs="Arial"/>
+          <w:sz w:val="24"/>
+          <w:szCs w:val="24"/>
+        </w:rPr>
+        <w:t>;</w:t>
       </w:r>
     </w:p>
     <w:p>
@@ -8238,13 +8322,53 @@
           <w:szCs w:val="24"/>
         </w:rPr>
       </w:pPr>
-      <w:r>
-        <w:rPr>
-          <w:rFonts w:ascii="Arial" w:hAnsi="Arial" w:cs="Arial"/>
-          <w:sz w:val="24"/>
-          <w:szCs w:val="24"/>
-        </w:rPr>
-        <w:t>RF08 – Oferecer relatórios personalizáveis para análise de tendências de falhas, custos de manutenção e eficiência das ações preventivas/preditivas.</w:t>
+      <w:commentRangeStart w:id="12"/>
+      <w:r>
+        <w:rPr>
+          <w:rFonts w:ascii="Arial" w:hAnsi="Arial" w:cs="Arial"/>
+          <w:sz w:val="24"/>
+          <w:szCs w:val="24"/>
+        </w:rPr>
+        <w:t>RF</w:t>
+      </w:r>
+      <w:r>
+        <w:rPr>
+          <w:rFonts w:ascii="Arial" w:hAnsi="Arial" w:cs="Arial"/>
+          <w:sz w:val="24"/>
+          <w:szCs w:val="24"/>
+        </w:rPr>
+        <w:t>33</w:t>
+      </w:r>
+      <w:r>
+        <w:rPr>
+          <w:rFonts w:ascii="Arial" w:hAnsi="Arial" w:cs="Arial"/>
+          <w:sz w:val="24"/>
+          <w:szCs w:val="24"/>
+        </w:rPr>
+        <w:t xml:space="preserve"> </w:t>
+      </w:r>
+      <w:commentRangeEnd w:id="12"/>
+      <w:r>
+        <w:rPr>
+          <w:rStyle w:val="Refdecomentrio"/>
+        </w:rPr>
+        <w:commentReference w:id="12"/>
+      </w:r>
+      <w:r>
+        <w:rPr>
+          <w:rFonts w:ascii="Arial" w:hAnsi="Arial" w:cs="Arial"/>
+          <w:sz w:val="24"/>
+          <w:szCs w:val="24"/>
+        </w:rPr>
+        <w:t xml:space="preserve">– </w:t>
+      </w:r>
+      <w:r>
+        <w:rPr>
+          <w:rFonts w:ascii="Arial" w:hAnsi="Arial" w:cs="Arial"/>
+          <w:sz w:val="24"/>
+          <w:szCs w:val="24"/>
+        </w:rPr>
+        <w:t>Sistema de permissão de grupo de usuário.</w:t>
       </w:r>
     </w:p>
     <w:p>
@@ -8268,7 +8392,79 @@
           <w:sz w:val="24"/>
           <w:szCs w:val="24"/>
         </w:rPr>
-        <w:t>RF09 – Permitir a exportação de dados em formatos como CSV, PDF e Excel para facilitar a análise externa.</w:t>
+        <w:t>RF</w:t>
+      </w:r>
+      <w:r>
+        <w:rPr>
+          <w:rFonts w:ascii="Arial" w:hAnsi="Arial" w:cs="Arial"/>
+          <w:sz w:val="24"/>
+          <w:szCs w:val="24"/>
+        </w:rPr>
+        <w:t>34</w:t>
+      </w:r>
+      <w:r>
+        <w:rPr>
+          <w:rFonts w:ascii="Arial" w:hAnsi="Arial" w:cs="Arial"/>
+          <w:sz w:val="24"/>
+          <w:szCs w:val="24"/>
+        </w:rPr>
+        <w:t xml:space="preserve"> – Permitir o agendamento de </w:t>
+      </w:r>
+      <w:r>
+        <w:rPr>
+          <w:rFonts w:ascii="Arial" w:hAnsi="Arial" w:cs="Arial"/>
+          <w:sz w:val="24"/>
+          <w:szCs w:val="24"/>
+        </w:rPr>
+        <w:t>manutenções</w:t>
+      </w:r>
+      <w:r>
+        <w:rPr>
+          <w:rFonts w:ascii="Arial" w:hAnsi="Arial" w:cs="Arial"/>
+          <w:sz w:val="24"/>
+          <w:szCs w:val="24"/>
+        </w:rPr>
+        <w:t xml:space="preserve"> preventivas e </w:t>
+      </w:r>
+      <w:r>
+        <w:rPr>
+          <w:rFonts w:ascii="Arial" w:hAnsi="Arial" w:cs="Arial"/>
+          <w:sz w:val="24"/>
+          <w:szCs w:val="24"/>
+        </w:rPr>
+        <w:t>periódicas</w:t>
+      </w:r>
+      <w:r>
+        <w:rPr>
+          <w:rFonts w:ascii="Arial" w:hAnsi="Arial" w:cs="Arial"/>
+          <w:sz w:val="24"/>
+          <w:szCs w:val="24"/>
+        </w:rPr>
+        <w:t xml:space="preserve"> de </w:t>
+      </w:r>
+      <w:r>
+        <w:rPr>
+          <w:rFonts w:ascii="Arial" w:hAnsi="Arial" w:cs="Arial"/>
+          <w:sz w:val="24"/>
+          <w:szCs w:val="24"/>
+        </w:rPr>
+        <w:t>equipamentos ou serviços</w:t>
+      </w:r>
+      <w:r>
+        <w:rPr>
+          <w:rFonts w:ascii="Arial" w:hAnsi="Arial" w:cs="Arial"/>
+          <w:sz w:val="24"/>
+          <w:szCs w:val="24"/>
+        </w:rPr>
+        <w:t>, com alertas para os técnicos e gestores</w:t>
+      </w:r>
+      <w:r>
+        <w:rPr>
+          <w:rFonts w:ascii="Arial" w:hAnsi="Arial" w:cs="Arial"/>
+          <w:sz w:val="24"/>
+          <w:szCs w:val="24"/>
+        </w:rPr>
+        <w:t>.</w:t>
       </w:r>
     </w:p>
     <w:p>
@@ -8292,7 +8488,41 @@
           <w:sz w:val="24"/>
           <w:szCs w:val="24"/>
         </w:rPr>
-        <w:t xml:space="preserve">RF10 – Implementar um sistema de priorização automática de ordens de serviço com base na criticidade do equipamento e no impacto operacional. </w:t>
+        <w:t>RF</w:t>
+      </w:r>
+      <w:r>
+        <w:rPr>
+          <w:rFonts w:ascii="Arial" w:hAnsi="Arial" w:cs="Arial"/>
+          <w:sz w:val="24"/>
+          <w:szCs w:val="24"/>
+        </w:rPr>
+        <w:t>35</w:t>
+      </w:r>
+      <w:r>
+        <w:rPr>
+          <w:rFonts w:ascii="Arial" w:hAnsi="Arial" w:cs="Arial"/>
+          <w:sz w:val="24"/>
+          <w:szCs w:val="24"/>
+        </w:rPr>
+        <w:t xml:space="preserve"> – Implementar um painel de métricas e KPIs (Key Performance </w:t>
+      </w:r>
+      <w:proofErr w:type="spellStart"/>
+      <w:r>
+        <w:rPr>
+          <w:rFonts w:ascii="Arial" w:hAnsi="Arial" w:cs="Arial"/>
+          <w:sz w:val="24"/>
+          <w:szCs w:val="24"/>
+        </w:rPr>
+        <w:t>Indicators</w:t>
+      </w:r>
+      <w:proofErr w:type="spellEnd"/>
+      <w:r>
+        <w:rPr>
+          <w:rFonts w:ascii="Arial" w:hAnsi="Arial" w:cs="Arial"/>
+          <w:sz w:val="24"/>
+          <w:szCs w:val="24"/>
+        </w:rPr>
+        <w:t>) para monitorar o desempenho da equipe de manutenção, tempo médio de reparo, custos e disponibilidade de equipamentos.</w:t>
       </w:r>
     </w:p>
     <w:p>
@@ -8306,34 +8536,33 @@
         <w:jc w:val="both"/>
         <w:rPr>
           <w:rFonts w:ascii="Arial" w:hAnsi="Arial" w:cs="Arial"/>
-        </w:rPr>
-      </w:pPr>
-      <w:r>
-        <w:rPr>
-          <w:rFonts w:ascii="Arial" w:hAnsi="Arial" w:cs="Arial"/>
-          <w:sz w:val="24"/>
-          <w:szCs w:val="24"/>
-        </w:rPr>
-        <w:t>RF11 – Permitir que os usuários visualizem em tempo real o status de equipamentos em operação, com indicadores de desempenho e possíveis alertas para falhas iminentes, melhorando a antecipação de problemas.</w:t>
-      </w:r>
-    </w:p>
-    <w:p>
-      <w:pPr>
-        <w:spacing w:line="360" w:lineRule="auto"/>
-        <w:jc w:val="both"/>
-        <w:rPr>
-          <w:rFonts w:ascii="Arial" w:hAnsi="Arial" w:cs="Arial"/>
-          <w:sz w:val="24"/>
-          <w:szCs w:val="24"/>
-        </w:rPr>
-      </w:pPr>
-      <w:r>
-        <w:rPr>
-          <w:rFonts w:ascii="Arial" w:hAnsi="Arial" w:cs="Arial"/>
-          <w:sz w:val="24"/>
-          <w:szCs w:val="24"/>
-        </w:rPr>
-        <w:t>Servidor:</w:t>
+          <w:sz w:val="24"/>
+          <w:szCs w:val="24"/>
+        </w:rPr>
+      </w:pPr>
+      <w:r>
+        <w:rPr>
+          <w:rFonts w:ascii="Arial" w:hAnsi="Arial" w:cs="Arial"/>
+          <w:sz w:val="24"/>
+          <w:szCs w:val="24"/>
+        </w:rPr>
+        <w:t>RF</w:t>
+      </w:r>
+      <w:r>
+        <w:rPr>
+          <w:rFonts w:ascii="Arial" w:hAnsi="Arial" w:cs="Arial"/>
+          <w:sz w:val="24"/>
+          <w:szCs w:val="24"/>
+        </w:rPr>
+        <w:t>36</w:t>
+      </w:r>
+      <w:r>
+        <w:rPr>
+          <w:rFonts w:ascii="Arial" w:hAnsi="Arial" w:cs="Arial"/>
+          <w:sz w:val="24"/>
+          <w:szCs w:val="24"/>
+        </w:rPr>
+        <w:t xml:space="preserve"> – Oferecer relatórios personalizáveis para análise de tendências de falhas, custos de manutenção e eficiência das ações preventivas/preditivas.</w:t>
       </w:r>
     </w:p>
     <w:p>
@@ -8351,159 +8580,29 @@
           <w:szCs w:val="24"/>
         </w:rPr>
       </w:pPr>
-      <w:commentRangeStart w:id="16"/>
-      <w:r>
-        <w:rPr>
-          <w:rFonts w:ascii="Arial" w:hAnsi="Arial" w:cs="Arial"/>
-          <w:sz w:val="24"/>
-          <w:szCs w:val="24"/>
-        </w:rPr>
-        <w:t xml:space="preserve">RF01 – </w:t>
-      </w:r>
-      <w:r>
-        <w:rPr>
-          <w:rFonts w:ascii="Arial" w:hAnsi="Arial" w:cs="Arial"/>
-          <w:sz w:val="24"/>
-          <w:szCs w:val="24"/>
-        </w:rPr>
-        <w:t xml:space="preserve">Criar </w:t>
-      </w:r>
-      <w:r>
-        <w:rPr>
-          <w:rFonts w:ascii="Arial" w:hAnsi="Arial" w:cs="Arial"/>
-          <w:sz w:val="24"/>
-          <w:szCs w:val="24"/>
-        </w:rPr>
-        <w:t>cinco tabelas (</w:t>
-      </w:r>
-      <w:proofErr w:type="spellStart"/>
-      <w:r>
-        <w:rPr>
-          <w:rFonts w:ascii="Arial" w:hAnsi="Arial" w:cs="Arial"/>
-          <w:sz w:val="24"/>
-          <w:szCs w:val="24"/>
-        </w:rPr>
-        <w:t>empresa_usuarios</w:t>
-      </w:r>
-      <w:proofErr w:type="spellEnd"/>
-      <w:r>
-        <w:rPr>
-          <w:rFonts w:ascii="Arial" w:hAnsi="Arial" w:cs="Arial"/>
-          <w:sz w:val="24"/>
-          <w:szCs w:val="24"/>
-        </w:rPr>
-        <w:t xml:space="preserve">, </w:t>
-      </w:r>
-      <w:proofErr w:type="spellStart"/>
-      <w:r>
-        <w:rPr>
-          <w:rFonts w:ascii="Arial" w:hAnsi="Arial" w:cs="Arial"/>
-          <w:sz w:val="24"/>
-          <w:szCs w:val="24"/>
-        </w:rPr>
-        <w:t>empresa_</w:t>
-      </w:r>
-      <w:r>
-        <w:rPr>
-          <w:rFonts w:ascii="Arial" w:hAnsi="Arial" w:cs="Arial"/>
-          <w:sz w:val="24"/>
-          <w:szCs w:val="24"/>
-        </w:rPr>
-        <w:t>modelo_os</w:t>
-      </w:r>
-      <w:proofErr w:type="spellEnd"/>
-      <w:r>
-        <w:rPr>
-          <w:rFonts w:ascii="Arial" w:hAnsi="Arial" w:cs="Arial"/>
-          <w:sz w:val="24"/>
-          <w:szCs w:val="24"/>
-        </w:rPr>
-        <w:t xml:space="preserve">, </w:t>
-      </w:r>
-      <w:proofErr w:type="spellStart"/>
-      <w:r>
-        <w:rPr>
-          <w:rFonts w:ascii="Arial" w:hAnsi="Arial" w:cs="Arial"/>
-          <w:sz w:val="24"/>
-          <w:szCs w:val="24"/>
-        </w:rPr>
-        <w:t>empresa_os</w:t>
-      </w:r>
-      <w:proofErr w:type="spellEnd"/>
-      <w:r>
-        <w:rPr>
-          <w:rFonts w:ascii="Arial" w:hAnsi="Arial" w:cs="Arial"/>
-          <w:sz w:val="24"/>
-          <w:szCs w:val="24"/>
-        </w:rPr>
-        <w:t xml:space="preserve">, </w:t>
-      </w:r>
-      <w:proofErr w:type="spellStart"/>
-      <w:r>
-        <w:rPr>
-          <w:rFonts w:ascii="Arial" w:hAnsi="Arial" w:cs="Arial"/>
-          <w:sz w:val="24"/>
-          <w:szCs w:val="24"/>
-        </w:rPr>
-        <w:t>empresa_modelo_ocorrencia</w:t>
-      </w:r>
-      <w:proofErr w:type="spellEnd"/>
-      <w:r>
-        <w:rPr>
-          <w:rFonts w:ascii="Arial" w:hAnsi="Arial" w:cs="Arial"/>
-          <w:sz w:val="24"/>
-          <w:szCs w:val="24"/>
-        </w:rPr>
-        <w:t xml:space="preserve">, </w:t>
-      </w:r>
-      <w:proofErr w:type="spellStart"/>
-      <w:r>
-        <w:rPr>
-          <w:rFonts w:ascii="Arial" w:hAnsi="Arial" w:cs="Arial"/>
-          <w:sz w:val="24"/>
-          <w:szCs w:val="24"/>
-        </w:rPr>
-        <w:t>empresa_ocorrencia</w:t>
-      </w:r>
-      <w:proofErr w:type="spellEnd"/>
-      <w:r>
-        <w:rPr>
-          <w:rFonts w:ascii="Arial" w:hAnsi="Arial" w:cs="Arial"/>
-          <w:sz w:val="24"/>
-          <w:szCs w:val="24"/>
-        </w:rPr>
-        <w:t>) em nossos servidores programaticamente</w:t>
-      </w:r>
-      <w:r>
-        <w:rPr>
-          <w:rFonts w:ascii="Arial" w:hAnsi="Arial" w:cs="Arial"/>
-          <w:sz w:val="24"/>
-          <w:szCs w:val="24"/>
-        </w:rPr>
-        <w:t xml:space="preserve"> </w:t>
-      </w:r>
-      <w:r>
-        <w:rPr>
-          <w:rFonts w:ascii="Arial" w:hAnsi="Arial" w:cs="Arial"/>
-          <w:sz w:val="24"/>
-          <w:szCs w:val="24"/>
-        </w:rPr>
-        <w:t>para a empresa que contratar nossos serviços</w:t>
-      </w:r>
-      <w:r>
-        <w:rPr>
-          <w:rFonts w:ascii="Arial" w:hAnsi="Arial" w:cs="Arial"/>
-          <w:sz w:val="24"/>
-          <w:szCs w:val="24"/>
-        </w:rPr>
-        <w:t>;</w:t>
-      </w:r>
-      <w:commentRangeEnd w:id="16"/>
-      <w:r>
-        <w:rPr>
-          <w:rStyle w:val="Refdecomentrio"/>
-        </w:rPr>
-        <w:commentReference w:id="16"/>
+      <w:r>
+        <w:rPr>
+          <w:rFonts w:ascii="Arial" w:hAnsi="Arial" w:cs="Arial"/>
+          <w:sz w:val="24"/>
+          <w:szCs w:val="24"/>
+        </w:rPr>
+        <w:t>RF</w:t>
+      </w:r>
+      <w:r>
+        <w:rPr>
+          <w:rFonts w:ascii="Arial" w:hAnsi="Arial" w:cs="Arial"/>
+          <w:sz w:val="24"/>
+          <w:szCs w:val="24"/>
+        </w:rPr>
+        <w:t>37</w:t>
+      </w:r>
+      <w:r>
+        <w:rPr>
+          <w:rFonts w:ascii="Arial" w:hAnsi="Arial" w:cs="Arial"/>
+          <w:sz w:val="24"/>
+          <w:szCs w:val="24"/>
+        </w:rPr>
+        <w:t xml:space="preserve"> – Permitir a exportação de dados em formatos como CSV, PDF e Excel para facilitar a análise externa.</w:t>
       </w:r>
     </w:p>
     <w:p>
@@ -8521,63 +8620,29 @@
           <w:szCs w:val="24"/>
         </w:rPr>
       </w:pPr>
-      <w:commentRangeStart w:id="17"/>
-      <w:r>
-        <w:rPr>
-          <w:rFonts w:ascii="Arial" w:hAnsi="Arial" w:cs="Arial"/>
-          <w:sz w:val="24"/>
-          <w:szCs w:val="24"/>
-        </w:rPr>
-        <w:t xml:space="preserve">RF02 – </w:t>
-      </w:r>
-      <w:r>
-        <w:rPr>
-          <w:rFonts w:ascii="Arial" w:hAnsi="Arial" w:cs="Arial"/>
-          <w:sz w:val="24"/>
-          <w:szCs w:val="24"/>
-        </w:rPr>
-        <w:t xml:space="preserve">Sistema de Login utilizando SHA-256 para salvar a senha do usuário, </w:t>
-      </w:r>
-      <w:proofErr w:type="spellStart"/>
-      <w:r>
-        <w:rPr>
-          <w:rFonts w:ascii="Arial" w:hAnsi="Arial" w:cs="Arial"/>
-          <w:sz w:val="24"/>
-          <w:szCs w:val="24"/>
-        </w:rPr>
-        <w:t>tokens</w:t>
-      </w:r>
-      <w:proofErr w:type="spellEnd"/>
-      <w:r>
-        <w:rPr>
-          <w:rFonts w:ascii="Arial" w:hAnsi="Arial" w:cs="Arial"/>
-          <w:sz w:val="24"/>
-          <w:szCs w:val="24"/>
-        </w:rPr>
-        <w:t xml:space="preserve"> para gerenciar os logins já feitos</w:t>
-      </w:r>
-      <w:r>
-        <w:rPr>
-          <w:rFonts w:ascii="Arial" w:hAnsi="Arial" w:cs="Arial"/>
-          <w:sz w:val="24"/>
-          <w:szCs w:val="24"/>
-        </w:rPr>
-        <w:t xml:space="preserve"> e sua vida útil</w:t>
-      </w:r>
-      <w:r>
-        <w:rPr>
-          <w:rFonts w:ascii="Arial" w:hAnsi="Arial" w:cs="Arial"/>
-          <w:sz w:val="24"/>
-          <w:szCs w:val="24"/>
-        </w:rPr>
-        <w:t>;</w:t>
-      </w:r>
-      <w:commentRangeEnd w:id="17"/>
-      <w:r>
-        <w:rPr>
-          <w:rStyle w:val="Refdecomentrio"/>
-        </w:rPr>
-        <w:commentReference w:id="17"/>
+      <w:r>
+        <w:rPr>
+          <w:rFonts w:ascii="Arial" w:hAnsi="Arial" w:cs="Arial"/>
+          <w:sz w:val="24"/>
+          <w:szCs w:val="24"/>
+        </w:rPr>
+        <w:t>RF</w:t>
+      </w:r>
+      <w:r>
+        <w:rPr>
+          <w:rFonts w:ascii="Arial" w:hAnsi="Arial" w:cs="Arial"/>
+          <w:sz w:val="24"/>
+          <w:szCs w:val="24"/>
+        </w:rPr>
+        <w:t>38</w:t>
+      </w:r>
+      <w:r>
+        <w:rPr>
+          <w:rFonts w:ascii="Arial" w:hAnsi="Arial" w:cs="Arial"/>
+          <w:sz w:val="24"/>
+          <w:szCs w:val="24"/>
+        </w:rPr>
+        <w:t xml:space="preserve"> – Implementar um sistema de priorização automática de ordens de serviço com base na criticidade do equipamento e no impacto operacional. </w:t>
       </w:r>
     </w:p>
     <w:p>
@@ -8591,49 +8656,50 @@
         <w:jc w:val="both"/>
         <w:rPr>
           <w:rFonts w:ascii="Arial" w:hAnsi="Arial" w:cs="Arial"/>
-          <w:sz w:val="24"/>
-          <w:szCs w:val="24"/>
-        </w:rPr>
-      </w:pPr>
-      <w:r>
-        <w:rPr>
-          <w:rFonts w:ascii="Arial" w:hAnsi="Arial" w:cs="Arial"/>
-          <w:sz w:val="24"/>
-          <w:szCs w:val="24"/>
-        </w:rPr>
-        <w:t xml:space="preserve">RF03 – </w:t>
-      </w:r>
-      <w:r>
-        <w:rPr>
-          <w:rFonts w:ascii="Arial" w:hAnsi="Arial" w:cs="Arial"/>
-          <w:sz w:val="24"/>
-          <w:szCs w:val="24"/>
-        </w:rPr>
-        <w:t>Enviar todos os dados novos sobre uma empresa para uma IA (</w:t>
-      </w:r>
-      <w:r>
-        <w:rPr>
-          <w:rFonts w:ascii="Arial" w:hAnsi="Arial" w:cs="Arial"/>
-          <w:sz w:val="24"/>
-          <w:szCs w:val="24"/>
-        </w:rPr>
-        <w:t>a</w:t>
-      </w:r>
-      <w:r>
-        <w:rPr>
-          <w:rFonts w:ascii="Arial" w:hAnsi="Arial" w:cs="Arial"/>
-          <w:sz w:val="24"/>
-          <w:szCs w:val="24"/>
-        </w:rPr>
-        <w:t xml:space="preserve"> ser definida) para dar sugestões nas ações corretivas, preditivas, preventivas</w:t>
-      </w:r>
-      <w:r>
-        <w:rPr>
-          <w:rFonts w:ascii="Arial" w:hAnsi="Arial" w:cs="Arial"/>
-          <w:sz w:val="24"/>
-          <w:szCs w:val="24"/>
-        </w:rPr>
-        <w:t>;</w:t>
+        </w:rPr>
+      </w:pPr>
+      <w:r>
+        <w:rPr>
+          <w:rFonts w:ascii="Arial" w:hAnsi="Arial" w:cs="Arial"/>
+          <w:sz w:val="24"/>
+          <w:szCs w:val="24"/>
+        </w:rPr>
+        <w:t>RF</w:t>
+      </w:r>
+      <w:r>
+        <w:rPr>
+          <w:rFonts w:ascii="Arial" w:hAnsi="Arial" w:cs="Arial"/>
+          <w:sz w:val="24"/>
+          <w:szCs w:val="24"/>
+        </w:rPr>
+        <w:t>39</w:t>
+      </w:r>
+      <w:r>
+        <w:rPr>
+          <w:rFonts w:ascii="Arial" w:hAnsi="Arial" w:cs="Arial"/>
+          <w:sz w:val="24"/>
+          <w:szCs w:val="24"/>
+        </w:rPr>
+        <w:t xml:space="preserve"> – Permitir que os usuários visualizem em tempo real o status de equipamentos em operação, com indicadores de desempenho e possíveis alertas para falhas iminentes, melhorando a antecipação de problemas.</w:t>
+      </w:r>
+    </w:p>
+    <w:p>
+      <w:pPr>
+        <w:spacing w:line="360" w:lineRule="auto"/>
+        <w:jc w:val="both"/>
+        <w:rPr>
+          <w:rFonts w:ascii="Arial" w:hAnsi="Arial" w:cs="Arial"/>
+          <w:sz w:val="24"/>
+          <w:szCs w:val="24"/>
+        </w:rPr>
+      </w:pPr>
+      <w:r>
+        <w:rPr>
+          <w:rFonts w:ascii="Arial" w:hAnsi="Arial" w:cs="Arial"/>
+          <w:sz w:val="24"/>
+          <w:szCs w:val="24"/>
+        </w:rPr>
+        <w:t>Servidor:</w:t>
       </w:r>
     </w:p>
     <w:p>
@@ -8651,21 +8717,159 @@
           <w:szCs w:val="24"/>
         </w:rPr>
       </w:pPr>
-      <w:commentRangeStart w:id="18"/>
-      <w:r>
-        <w:rPr>
-          <w:rFonts w:ascii="Arial" w:hAnsi="Arial" w:cs="Arial"/>
-          <w:sz w:val="24"/>
-          <w:szCs w:val="24"/>
-        </w:rPr>
-        <w:t>RF04 – Implementar um sistema de backup automático e recuperação de dados para garantir a segurança e disponibilidade das informações.</w:t>
-      </w:r>
-      <w:commentRangeEnd w:id="18"/>
+      <w:commentRangeStart w:id="13"/>
+      <w:r>
+        <w:rPr>
+          <w:rFonts w:ascii="Arial" w:hAnsi="Arial" w:cs="Arial"/>
+          <w:sz w:val="24"/>
+          <w:szCs w:val="24"/>
+        </w:rPr>
+        <w:t xml:space="preserve">RF01 – </w:t>
+      </w:r>
+      <w:r>
+        <w:rPr>
+          <w:rFonts w:ascii="Arial" w:hAnsi="Arial" w:cs="Arial"/>
+          <w:sz w:val="24"/>
+          <w:szCs w:val="24"/>
+        </w:rPr>
+        <w:t xml:space="preserve">Criar </w:t>
+      </w:r>
+      <w:r>
+        <w:rPr>
+          <w:rFonts w:ascii="Arial" w:hAnsi="Arial" w:cs="Arial"/>
+          <w:sz w:val="24"/>
+          <w:szCs w:val="24"/>
+        </w:rPr>
+        <w:t>cinco tabelas (</w:t>
+      </w:r>
+      <w:proofErr w:type="spellStart"/>
+      <w:r>
+        <w:rPr>
+          <w:rFonts w:ascii="Arial" w:hAnsi="Arial" w:cs="Arial"/>
+          <w:sz w:val="24"/>
+          <w:szCs w:val="24"/>
+        </w:rPr>
+        <w:t>empresa_usuarios</w:t>
+      </w:r>
+      <w:proofErr w:type="spellEnd"/>
+      <w:r>
+        <w:rPr>
+          <w:rFonts w:ascii="Arial" w:hAnsi="Arial" w:cs="Arial"/>
+          <w:sz w:val="24"/>
+          <w:szCs w:val="24"/>
+        </w:rPr>
+        <w:t xml:space="preserve">, </w:t>
+      </w:r>
+      <w:proofErr w:type="spellStart"/>
+      <w:r>
+        <w:rPr>
+          <w:rFonts w:ascii="Arial" w:hAnsi="Arial" w:cs="Arial"/>
+          <w:sz w:val="24"/>
+          <w:szCs w:val="24"/>
+        </w:rPr>
+        <w:t>empresa_</w:t>
+      </w:r>
+      <w:r>
+        <w:rPr>
+          <w:rFonts w:ascii="Arial" w:hAnsi="Arial" w:cs="Arial"/>
+          <w:sz w:val="24"/>
+          <w:szCs w:val="24"/>
+        </w:rPr>
+        <w:t>modelo_os</w:t>
+      </w:r>
+      <w:proofErr w:type="spellEnd"/>
+      <w:r>
+        <w:rPr>
+          <w:rFonts w:ascii="Arial" w:hAnsi="Arial" w:cs="Arial"/>
+          <w:sz w:val="24"/>
+          <w:szCs w:val="24"/>
+        </w:rPr>
+        <w:t xml:space="preserve">, </w:t>
+      </w:r>
+      <w:proofErr w:type="spellStart"/>
+      <w:r>
+        <w:rPr>
+          <w:rFonts w:ascii="Arial" w:hAnsi="Arial" w:cs="Arial"/>
+          <w:sz w:val="24"/>
+          <w:szCs w:val="24"/>
+        </w:rPr>
+        <w:t>empresa_os</w:t>
+      </w:r>
+      <w:proofErr w:type="spellEnd"/>
+      <w:r>
+        <w:rPr>
+          <w:rFonts w:ascii="Arial" w:hAnsi="Arial" w:cs="Arial"/>
+          <w:sz w:val="24"/>
+          <w:szCs w:val="24"/>
+        </w:rPr>
+        <w:t xml:space="preserve">, </w:t>
+      </w:r>
+      <w:proofErr w:type="spellStart"/>
+      <w:r>
+        <w:rPr>
+          <w:rFonts w:ascii="Arial" w:hAnsi="Arial" w:cs="Arial"/>
+          <w:sz w:val="24"/>
+          <w:szCs w:val="24"/>
+        </w:rPr>
+        <w:t>empresa_modelo_ocorrencia</w:t>
+      </w:r>
+      <w:proofErr w:type="spellEnd"/>
+      <w:r>
+        <w:rPr>
+          <w:rFonts w:ascii="Arial" w:hAnsi="Arial" w:cs="Arial"/>
+          <w:sz w:val="24"/>
+          <w:szCs w:val="24"/>
+        </w:rPr>
+        <w:t xml:space="preserve">, </w:t>
+      </w:r>
+      <w:proofErr w:type="spellStart"/>
+      <w:r>
+        <w:rPr>
+          <w:rFonts w:ascii="Arial" w:hAnsi="Arial" w:cs="Arial"/>
+          <w:sz w:val="24"/>
+          <w:szCs w:val="24"/>
+        </w:rPr>
+        <w:t>empresa_ocorrencia</w:t>
+      </w:r>
+      <w:proofErr w:type="spellEnd"/>
+      <w:r>
+        <w:rPr>
+          <w:rFonts w:ascii="Arial" w:hAnsi="Arial" w:cs="Arial"/>
+          <w:sz w:val="24"/>
+          <w:szCs w:val="24"/>
+        </w:rPr>
+        <w:t>) em nossos servidores programaticamente</w:t>
+      </w:r>
+      <w:r>
+        <w:rPr>
+          <w:rFonts w:ascii="Arial" w:hAnsi="Arial" w:cs="Arial"/>
+          <w:sz w:val="24"/>
+          <w:szCs w:val="24"/>
+        </w:rPr>
+        <w:t xml:space="preserve"> </w:t>
+      </w:r>
+      <w:r>
+        <w:rPr>
+          <w:rFonts w:ascii="Arial" w:hAnsi="Arial" w:cs="Arial"/>
+          <w:sz w:val="24"/>
+          <w:szCs w:val="24"/>
+        </w:rPr>
+        <w:t>para a empresa que contratar nossos serviços</w:t>
+      </w:r>
+      <w:r>
+        <w:rPr>
+          <w:rFonts w:ascii="Arial" w:hAnsi="Arial" w:cs="Arial"/>
+          <w:sz w:val="24"/>
+          <w:szCs w:val="24"/>
+        </w:rPr>
+        <w:t>;</w:t>
+      </w:r>
+      <w:commentRangeEnd w:id="13"/>
       <w:r>
         <w:rPr>
           <w:rStyle w:val="Refdecomentrio"/>
         </w:rPr>
-        <w:commentReference w:id="18"/>
+        <w:commentReference w:id="13"/>
       </w:r>
     </w:p>
     <w:p>
@@ -8683,6 +8887,150 @@
           <w:szCs w:val="24"/>
         </w:rPr>
       </w:pPr>
+      <w:commentRangeStart w:id="14"/>
+      <w:r>
+        <w:rPr>
+          <w:rFonts w:ascii="Arial" w:hAnsi="Arial" w:cs="Arial"/>
+          <w:sz w:val="24"/>
+          <w:szCs w:val="24"/>
+        </w:rPr>
+        <w:t xml:space="preserve">RF02 – </w:t>
+      </w:r>
+      <w:r>
+        <w:rPr>
+          <w:rFonts w:ascii="Arial" w:hAnsi="Arial" w:cs="Arial"/>
+          <w:sz w:val="24"/>
+          <w:szCs w:val="24"/>
+        </w:rPr>
+        <w:t>Sistema de Login utilizando SHA-256 para salvar a senha do usuário, tokens para gerenciar os logins já feitos</w:t>
+      </w:r>
+      <w:r>
+        <w:rPr>
+          <w:rFonts w:ascii="Arial" w:hAnsi="Arial" w:cs="Arial"/>
+          <w:sz w:val="24"/>
+          <w:szCs w:val="24"/>
+        </w:rPr>
+        <w:t xml:space="preserve"> e sua vida útil</w:t>
+      </w:r>
+      <w:r>
+        <w:rPr>
+          <w:rFonts w:ascii="Arial" w:hAnsi="Arial" w:cs="Arial"/>
+          <w:sz w:val="24"/>
+          <w:szCs w:val="24"/>
+        </w:rPr>
+        <w:t>;</w:t>
+      </w:r>
+      <w:commentRangeEnd w:id="14"/>
+      <w:r>
+        <w:rPr>
+          <w:rStyle w:val="Refdecomentrio"/>
+        </w:rPr>
+        <w:commentReference w:id="14"/>
+      </w:r>
+    </w:p>
+    <w:p>
+      <w:pPr>
+        <w:pStyle w:val="PargrafodaLista"/>
+        <w:numPr>
+          <w:ilvl w:val="0"/>
+          <w:numId w:val="10"/>
+        </w:numPr>
+        <w:spacing w:line="360" w:lineRule="auto"/>
+        <w:jc w:val="both"/>
+        <w:rPr>
+          <w:rFonts w:ascii="Arial" w:hAnsi="Arial" w:cs="Arial"/>
+          <w:sz w:val="24"/>
+          <w:szCs w:val="24"/>
+        </w:rPr>
+      </w:pPr>
+      <w:r>
+        <w:rPr>
+          <w:rFonts w:ascii="Arial" w:hAnsi="Arial" w:cs="Arial"/>
+          <w:sz w:val="24"/>
+          <w:szCs w:val="24"/>
+        </w:rPr>
+        <w:t xml:space="preserve">RF03 – </w:t>
+      </w:r>
+      <w:r>
+        <w:rPr>
+          <w:rFonts w:ascii="Arial" w:hAnsi="Arial" w:cs="Arial"/>
+          <w:sz w:val="24"/>
+          <w:szCs w:val="24"/>
+        </w:rPr>
+        <w:t>Enviar todos os dados novos sobre uma empresa para uma IA (</w:t>
+      </w:r>
+      <w:r>
+        <w:rPr>
+          <w:rFonts w:ascii="Arial" w:hAnsi="Arial" w:cs="Arial"/>
+          <w:sz w:val="24"/>
+          <w:szCs w:val="24"/>
+        </w:rPr>
+        <w:t>a</w:t>
+      </w:r>
+      <w:r>
+        <w:rPr>
+          <w:rFonts w:ascii="Arial" w:hAnsi="Arial" w:cs="Arial"/>
+          <w:sz w:val="24"/>
+          <w:szCs w:val="24"/>
+        </w:rPr>
+        <w:t xml:space="preserve"> ser definida) para dar sugestões nas ações corretivas, preditivas, preventivas</w:t>
+      </w:r>
+      <w:r>
+        <w:rPr>
+          <w:rFonts w:ascii="Arial" w:hAnsi="Arial" w:cs="Arial"/>
+          <w:sz w:val="24"/>
+          <w:szCs w:val="24"/>
+        </w:rPr>
+        <w:t>;</w:t>
+      </w:r>
+    </w:p>
+    <w:p>
+      <w:pPr>
+        <w:pStyle w:val="PargrafodaLista"/>
+        <w:numPr>
+          <w:ilvl w:val="0"/>
+          <w:numId w:val="10"/>
+        </w:numPr>
+        <w:spacing w:line="360" w:lineRule="auto"/>
+        <w:jc w:val="both"/>
+        <w:rPr>
+          <w:rFonts w:ascii="Arial" w:hAnsi="Arial" w:cs="Arial"/>
+          <w:sz w:val="24"/>
+          <w:szCs w:val="24"/>
+        </w:rPr>
+      </w:pPr>
+      <w:commentRangeStart w:id="15"/>
+      <w:r>
+        <w:rPr>
+          <w:rFonts w:ascii="Arial" w:hAnsi="Arial" w:cs="Arial"/>
+          <w:sz w:val="24"/>
+          <w:szCs w:val="24"/>
+        </w:rPr>
+        <w:t>RF04 – Implementar um sistema de backup automático e recuperação de dados para garantir a segurança e disponibilidade das informações.</w:t>
+      </w:r>
+      <w:commentRangeEnd w:id="15"/>
+      <w:r>
+        <w:rPr>
+          <w:rStyle w:val="Refdecomentrio"/>
+        </w:rPr>
+        <w:commentReference w:id="15"/>
+      </w:r>
+    </w:p>
+    <w:p>
+      <w:pPr>
+        <w:pStyle w:val="PargrafodaLista"/>
+        <w:numPr>
+          <w:ilvl w:val="0"/>
+          <w:numId w:val="10"/>
+        </w:numPr>
+        <w:spacing w:line="360" w:lineRule="auto"/>
+        <w:jc w:val="both"/>
+        <w:rPr>
+          <w:rFonts w:ascii="Arial" w:hAnsi="Arial" w:cs="Arial"/>
+          <w:sz w:val="24"/>
+          <w:szCs w:val="24"/>
+        </w:rPr>
+      </w:pPr>
       <w:r>
         <w:rPr>
           <w:rFonts w:ascii="Arial" w:hAnsi="Arial" w:cs="Arial"/>
@@ -8713,7 +9061,7 @@
         </w:rPr>
         <w:t xml:space="preserve"> para integração com outros sistemas e dispositivos IoT (Internet das Coisas) para coleta automática de dados de sensores e equipamentos.</w:t>
       </w:r>
-      <w:ins w:id="19" w:author="JÚLIO CÉSAR DA SILVA" w:date="2025-02-26T23:50:00Z">
+      <w:ins w:id="16" w:author="JÚLIO CÉSAR DA SILVA" w:date="2025-02-26T23:50:00Z">
         <w:r>
           <w:rPr>
             <w:rFonts w:ascii="Arial" w:hAnsi="Arial" w:cs="Arial"/>
@@ -8782,7 +9130,7 @@
           <w:szCs w:val="24"/>
         </w:rPr>
       </w:pPr>
-      <w:commentRangeStart w:id="20"/>
+      <w:commentRangeStart w:id="17"/>
       <w:r>
         <w:rPr>
           <w:rFonts w:ascii="Arial" w:hAnsi="Arial" w:cs="Arial"/>
@@ -8791,12 +9139,12 @@
         </w:rPr>
         <w:t xml:space="preserve">RF01 </w:t>
       </w:r>
-      <w:commentRangeEnd w:id="20"/>
+      <w:commentRangeEnd w:id="17"/>
       <w:r>
         <w:rPr>
           <w:rStyle w:val="Refdecomentrio"/>
         </w:rPr>
-        <w:commentReference w:id="20"/>
+        <w:commentReference w:id="17"/>
       </w:r>
       <w:r>
         <w:rPr>
@@ -9044,23 +9392,13 @@
         </w:rPr>
         <w:t xml:space="preserve">m </w:t>
       </w:r>
-      <w:proofErr w:type="spellStart"/>
-      <w:r>
-        <w:rPr>
-          <w:rFonts w:ascii="Arial" w:hAnsi="Arial" w:cs="Arial"/>
-          <w:sz w:val="24"/>
-          <w:szCs w:val="24"/>
-        </w:rPr>
-        <w:t>escaneando</w:t>
-      </w:r>
-      <w:proofErr w:type="spellEnd"/>
-      <w:r>
-        <w:rPr>
-          <w:rFonts w:ascii="Arial" w:hAnsi="Arial" w:cs="Arial"/>
-          <w:sz w:val="24"/>
-          <w:szCs w:val="24"/>
-        </w:rPr>
-        <w:t xml:space="preserve"> o código com o celular</w:t>
+      <w:r>
+        <w:rPr>
+          <w:rFonts w:ascii="Arial" w:hAnsi="Arial" w:cs="Arial"/>
+          <w:sz w:val="24"/>
+          <w:szCs w:val="24"/>
+        </w:rPr>
+        <w:t>escaneando o código com o celular</w:t>
       </w:r>
       <w:r>
         <w:rPr>
@@ -9084,7 +9422,7 @@
           <w:rFonts w:ascii="Arial" w:hAnsi="Arial" w:cs="Arial"/>
           <w:sz w:val="24"/>
           <w:szCs w:val="24"/>
-          <w:rPrChange w:id="21" w:author="JÚLIO CÉSAR DA SILVA" w:date="2025-02-26T23:49:00Z">
+          <w:rPrChange w:id="18" w:author="JÚLIO CÉSAR DA SILVA" w:date="2025-02-26T23:49:00Z">
             <w:rPr>
               <w:rFonts w:ascii="Arial" w:hAnsi="Arial" w:cs="Arial"/>
               <w:strike/>
@@ -9121,13 +9459,13 @@
         </w:rPr>
         <w:t>estoque.</w:t>
       </w:r>
-      <w:ins w:id="22" w:author="JÚLIO CÉSAR DA SILVA" w:date="2025-02-26T23:49:00Z">
+      <w:ins w:id="19" w:author="JÚLIO CÉSAR DA SILVA" w:date="2025-02-26T23:49:00Z">
         <w:r>
           <w:rPr>
             <w:rFonts w:ascii="Arial" w:hAnsi="Arial" w:cs="Arial"/>
             <w:sz w:val="24"/>
             <w:szCs w:val="24"/>
-            <w:rPrChange w:id="23" w:author="JÚLIO CÉSAR DA SILVA" w:date="2025-02-26T23:49:00Z">
+            <w:rPrChange w:id="20" w:author="JÚLIO CÉSAR DA SILVA" w:date="2025-02-26T23:49:00Z">
               <w:rPr>
                 <w:rFonts w:ascii="Arial" w:hAnsi="Arial" w:cs="Arial"/>
                 <w:strike/>
@@ -9162,7 +9500,7 @@
           <w:strike/>
           <w:sz w:val="24"/>
           <w:szCs w:val="24"/>
-          <w:rPrChange w:id="24" w:author="JÚLIO CÉSAR DA SILVA" w:date="2025-02-28T00:25:00Z">
+          <w:rPrChange w:id="21" w:author="JÚLIO CÉSAR DA SILVA" w:date="2025-02-28T00:25:00Z">
             <w:rPr>
               <w:rFonts w:ascii="Arial" w:hAnsi="Arial" w:cs="Arial"/>
               <w:sz w:val="24"/>
@@ -9177,7 +9515,7 @@
           <w:strike/>
           <w:sz w:val="24"/>
           <w:szCs w:val="24"/>
-          <w:rPrChange w:id="25" w:author="JÚLIO CÉSAR DA SILVA" w:date="2025-02-28T00:25:00Z">
+          <w:rPrChange w:id="22" w:author="JÚLIO CÉSAR DA SILVA" w:date="2025-02-28T00:25:00Z">
             <w:rPr>
               <w:rFonts w:ascii="Arial" w:hAnsi="Arial" w:cs="Arial"/>
               <w:sz w:val="24"/>
@@ -9193,7 +9531,7 @@
           <w:strike/>
           <w:sz w:val="24"/>
           <w:szCs w:val="24"/>
-          <w:rPrChange w:id="26" w:author="JÚLIO CÉSAR DA SILVA" w:date="2025-02-28T00:25:00Z">
+          <w:rPrChange w:id="23" w:author="JÚLIO CÉSAR DA SILVA" w:date="2025-02-28T00:25:00Z">
             <w:rPr>
               <w:rFonts w:ascii="Arial" w:hAnsi="Arial" w:cs="Arial"/>
               <w:sz w:val="24"/>
@@ -9203,7 +9541,7 @@
         </w:rPr>
         <w:t>erentes localidades possa, utilizar o sistema na língua de sua preferência.</w:t>
       </w:r>
-      <w:ins w:id="27" w:author="JÚLIO CÉSAR DA SILVA" w:date="2025-02-28T00:25:00Z">
+      <w:ins w:id="24" w:author="JÚLIO CÉSAR DA SILVA" w:date="2025-02-28T00:25:00Z">
         <w:r>
           <w:rPr>
             <w:rFonts w:ascii="Arial" w:hAnsi="Arial" w:cs="Arial"/>
@@ -9277,7 +9615,7 @@
           <w:strike/>
           <w:sz w:val="24"/>
           <w:szCs w:val="24"/>
-          <w:rPrChange w:id="28" w:author="JÚLIO CÉSAR DA SILVA" w:date="2025-02-27T00:23:00Z">
+          <w:rPrChange w:id="25" w:author="JÚLIO CÉSAR DA SILVA" w:date="2025-02-27T00:23:00Z">
             <w:rPr>
               <w:rFonts w:ascii="Arial" w:hAnsi="Arial" w:cs="Arial"/>
               <w:sz w:val="24"/>
@@ -9300,7 +9638,7 @@
           <w:strike/>
           <w:sz w:val="24"/>
           <w:szCs w:val="24"/>
-          <w:rPrChange w:id="29" w:author="JÚLIO CÉSAR DA SILVA" w:date="2025-02-27T00:23:00Z">
+          <w:rPrChange w:id="26" w:author="JÚLIO CÉSAR DA SILVA" w:date="2025-02-27T00:23:00Z">
             <w:rPr>
               <w:rFonts w:ascii="Arial" w:hAnsi="Arial" w:cs="Arial"/>
               <w:sz w:val="24"/>
@@ -9476,7 +9814,7 @@
           <w:szCs w:val="24"/>
         </w:rPr>
       </w:pPr>
-      <w:bookmarkStart w:id="30" w:name="_Toc14160046"/>
+      <w:bookmarkStart w:id="27" w:name="_Toc14160046"/>
       <w:r>
         <w:rPr>
           <w:rFonts w:ascii="Arial" w:hAnsi="Arial" w:cs="Arial"/>
@@ -9486,7 +9824,7 @@
         </w:rPr>
         <w:t>REQUISITOS NÃO FUNCIONAIS</w:t>
       </w:r>
-      <w:bookmarkEnd w:id="30"/>
+      <w:bookmarkEnd w:id="27"/>
     </w:p>
     <w:p>
       <w:pPr>
@@ -9690,21 +10028,69 @@
           <w:szCs w:val="24"/>
         </w:rPr>
       </w:pPr>
-      <w:commentRangeStart w:id="31"/>
-      <w:r>
-        <w:rPr>
-          <w:rFonts w:ascii="Arial" w:hAnsi="Arial" w:cs="Arial"/>
-          <w:sz w:val="24"/>
-          <w:szCs w:val="24"/>
-        </w:rPr>
-        <w:t>RNF07 – O sistema deve ser compatível com as versões mais recentes dos sistemas operacionais Android e iOS para garantir a maior base de usuários possível.</w:t>
-      </w:r>
-      <w:commentRangeEnd w:id="31"/>
-      <w:r>
-        <w:rPr>
-          <w:rStyle w:val="Refdecomentrio"/>
-        </w:rPr>
-        <w:commentReference w:id="31"/>
+      <w:r>
+        <w:rPr>
+          <w:rFonts w:ascii="Arial" w:hAnsi="Arial" w:cs="Arial"/>
+          <w:sz w:val="24"/>
+          <w:szCs w:val="24"/>
+        </w:rPr>
+        <w:t xml:space="preserve">RNF07 – O sistema </w:t>
+      </w:r>
+      <w:r>
+        <w:rPr>
+          <w:rFonts w:ascii="Arial" w:hAnsi="Arial" w:cs="Arial"/>
+          <w:sz w:val="24"/>
+          <w:szCs w:val="24"/>
+        </w:rPr>
+        <w:t>deve ser compatível a partir da v</w:t>
+      </w:r>
+      <w:r>
+        <w:rPr>
+          <w:rFonts w:ascii="Arial" w:hAnsi="Arial" w:cs="Arial"/>
+          <w:sz w:val="24"/>
+          <w:szCs w:val="24"/>
+        </w:rPr>
+        <w:t>ersão 15 até a 8.1 do Android</w:t>
+      </w:r>
+      <w:r>
+        <w:rPr>
+          <w:rFonts w:ascii="Arial" w:hAnsi="Arial" w:cs="Arial"/>
+          <w:sz w:val="24"/>
+          <w:szCs w:val="24"/>
+        </w:rPr>
+        <w:t>.</w:t>
+      </w:r>
+    </w:p>
+    <w:p>
+      <w:pPr>
+        <w:pStyle w:val="PargrafodaLista"/>
+        <w:numPr>
+          <w:ilvl w:val="0"/>
+          <w:numId w:val="1"/>
+        </w:numPr>
+        <w:spacing w:line="360" w:lineRule="auto"/>
+        <w:jc w:val="both"/>
+        <w:rPr>
+          <w:rFonts w:ascii="Arial" w:hAnsi="Arial" w:cs="Arial"/>
+          <w:sz w:val="24"/>
+          <w:szCs w:val="24"/>
+        </w:rPr>
+      </w:pPr>
+      <w:r>
+        <w:rPr>
+          <w:rFonts w:ascii="Arial" w:hAnsi="Arial" w:cs="Arial"/>
+          <w:sz w:val="24"/>
+          <w:szCs w:val="24"/>
+        </w:rPr>
+        <w:t xml:space="preserve">RNF08 – O sistema deve ser compatível com as seguintes interfaces binárias de aplicação (ABI): </w:t>
+      </w:r>
+      <w:r>
+        <w:rPr>
+          <w:rFonts w:ascii="Arial" w:hAnsi="Arial" w:cs="Arial"/>
+          <w:sz w:val="24"/>
+          <w:szCs w:val="24"/>
+        </w:rPr>
+        <w:t>arm64-v8a, x86-64, armeabi-v7a</w:t>
       </w:r>
     </w:p>
     <w:p>
@@ -9845,7 +10231,7 @@
           <w:lang w:val="en-US"/>
         </w:rPr>
       </w:pPr>
-      <w:bookmarkStart w:id="32" w:name="_Toc14160047"/>
+      <w:bookmarkStart w:id="28" w:name="_Toc14160047"/>
       <w:r>
         <w:rPr>
           <w:rFonts w:ascii="Arial" w:hAnsi="Arial" w:cs="Arial"/>
@@ -9856,7 +10242,7 @@
         </w:rPr>
         <w:t>PREMISSAS</w:t>
       </w:r>
-      <w:bookmarkEnd w:id="32"/>
+      <w:bookmarkEnd w:id="28"/>
     </w:p>
     <w:p>
       <w:pPr>
@@ -10240,7 +10626,7 @@
           <w:lang w:val="en-US"/>
         </w:rPr>
       </w:pPr>
-      <w:bookmarkStart w:id="33" w:name="_Toc14160048"/>
+      <w:bookmarkStart w:id="29" w:name="_Toc14160048"/>
       <w:r>
         <w:rPr>
           <w:rFonts w:ascii="Arial" w:hAnsi="Arial" w:cs="Arial"/>
@@ -10252,7 +10638,7 @@
         <w:lastRenderedPageBreak/>
         <w:t>RESTRIÇÕES</w:t>
       </w:r>
-      <w:bookmarkEnd w:id="33"/>
+      <w:bookmarkEnd w:id="29"/>
     </w:p>
     <w:p>
       <w:pPr>
@@ -10528,7 +10914,7 @@
           <w:szCs w:val="24"/>
         </w:rPr>
       </w:pPr>
-      <w:bookmarkStart w:id="34" w:name="_Toc14160049"/>
+      <w:bookmarkStart w:id="30" w:name="_Toc14160049"/>
       <w:r>
         <w:rPr>
           <w:rFonts w:ascii="Arial" w:hAnsi="Arial" w:cs="Arial"/>
@@ -10539,14 +10925,14 @@
         <w:lastRenderedPageBreak/>
         <w:t>ANÁLISE DE RISCOS DE UM PROJETO</w:t>
       </w:r>
-      <w:bookmarkEnd w:id="34"/>
-    </w:p>
-    <w:p>
-      <w:pPr>
-        <w:spacing w:line="360" w:lineRule="auto"/>
-        <w:jc w:val="both"/>
-      </w:pPr>
-      <w:commentRangeStart w:id="35"/>
+      <w:bookmarkEnd w:id="30"/>
+    </w:p>
+    <w:p>
+      <w:pPr>
+        <w:spacing w:line="360" w:lineRule="auto"/>
+        <w:jc w:val="both"/>
+      </w:pPr>
+      <w:commentRangeStart w:id="31"/>
       <w:r>
         <w:rPr>
           <w:noProof/>
@@ -10587,12 +10973,12 @@
           </wp:inline>
         </w:drawing>
       </w:r>
-      <w:commentRangeEnd w:id="35"/>
+      <w:commentRangeEnd w:id="31"/>
       <w:r>
         <w:rPr>
           <w:rStyle w:val="Refdecomentrio"/>
         </w:rPr>
-        <w:commentReference w:id="35"/>
+        <w:commentReference w:id="31"/>
       </w:r>
     </w:p>
     <w:p>
@@ -10622,7 +11008,7 @@
           <w:szCs w:val="24"/>
         </w:rPr>
       </w:pPr>
-      <w:bookmarkStart w:id="36" w:name="_Toc14160050"/>
+      <w:bookmarkStart w:id="32" w:name="_Toc14160050"/>
       <w:r>
         <w:rPr>
           <w:rFonts w:ascii="Arial" w:hAnsi="Arial" w:cs="Arial"/>
@@ -10632,7 +11018,7 @@
         </w:rPr>
         <w:t>Nível e Planos de Ação para os Riscos</w:t>
       </w:r>
-      <w:bookmarkEnd w:id="36"/>
+      <w:bookmarkEnd w:id="32"/>
       <w:r>
         <w:rPr>
           <w:rFonts w:ascii="Arial" w:hAnsi="Arial" w:cs="Arial"/>
@@ -10857,7 +11243,7 @@
           <w:szCs w:val="24"/>
         </w:rPr>
       </w:pPr>
-      <w:bookmarkStart w:id="37" w:name="_Toc14160051"/>
+      <w:bookmarkStart w:id="33" w:name="_Toc14160051"/>
       <w:r>
         <w:rPr>
           <w:rFonts w:ascii="Arial" w:hAnsi="Arial" w:cs="Arial"/>
@@ -10867,7 +11253,7 @@
         </w:rPr>
         <w:t>Planos de ação</w:t>
       </w:r>
-      <w:bookmarkEnd w:id="37"/>
+      <w:bookmarkEnd w:id="33"/>
       <w:r>
         <w:rPr>
           <w:rFonts w:ascii="Arial" w:hAnsi="Arial" w:cs="Arial"/>
@@ -10975,7 +11361,7 @@
           <w:szCs w:val="24"/>
         </w:rPr>
       </w:pPr>
-      <w:bookmarkStart w:id="38" w:name="_Toc14160052"/>
+      <w:bookmarkStart w:id="34" w:name="_Toc14160052"/>
       <w:r>
         <w:rPr>
           <w:rFonts w:ascii="Arial" w:hAnsi="Arial" w:cs="Arial"/>
@@ -10986,7 +11372,7 @@
         <w:lastRenderedPageBreak/>
         <w:t>SPRINTS</w:t>
       </w:r>
-      <w:bookmarkEnd w:id="38"/>
+      <w:bookmarkEnd w:id="34"/>
     </w:p>
     <w:p>
       <w:pPr>
@@ -11004,7 +11390,7 @@
           <w:szCs w:val="24"/>
         </w:rPr>
       </w:pPr>
-      <w:bookmarkStart w:id="39" w:name="_Toc14160053"/>
+      <w:bookmarkStart w:id="35" w:name="_Toc14160053"/>
       <w:r>
         <w:rPr>
           <w:rFonts w:ascii="Arial" w:hAnsi="Arial" w:cs="Arial"/>
@@ -11014,7 +11400,7 @@
         </w:rPr>
         <w:t>Primeiro Sprint</w:t>
       </w:r>
-      <w:bookmarkEnd w:id="39"/>
+      <w:bookmarkEnd w:id="35"/>
     </w:p>
     <w:p>
       <w:pPr>
@@ -11051,7 +11437,7 @@
           <w:szCs w:val="24"/>
         </w:rPr>
       </w:pPr>
-      <w:bookmarkStart w:id="40" w:name="_Toc14160054"/>
+      <w:bookmarkStart w:id="36" w:name="_Toc14160054"/>
       <w:proofErr w:type="spellStart"/>
       <w:r>
         <w:rPr>
@@ -11072,7 +11458,7 @@
         </w:rPr>
         <w:t xml:space="preserve"> Backlog</w:t>
       </w:r>
-      <w:bookmarkEnd w:id="40"/>
+      <w:bookmarkEnd w:id="36"/>
     </w:p>
     <w:p>
       <w:pPr>
@@ -11137,7 +11523,7 @@
           <w:szCs w:val="24"/>
         </w:rPr>
       </w:pPr>
-      <w:bookmarkStart w:id="41" w:name="_Toc14160055"/>
+      <w:bookmarkStart w:id="37" w:name="_Toc14160055"/>
       <w:r>
         <w:rPr>
           <w:rFonts w:ascii="Arial" w:hAnsi="Arial" w:cs="Arial"/>
@@ -11147,9 +11533,9 @@
         </w:rPr>
         <w:t>Sprint Backlog</w:t>
       </w:r>
-      <w:bookmarkEnd w:id="41"/>
-    </w:p>
-    <w:commentRangeStart w:id="42"/>
+      <w:bookmarkEnd w:id="37"/>
+    </w:p>
+    <w:commentRangeStart w:id="38"/>
     <w:p>
       <w:pPr>
         <w:spacing w:line="360" w:lineRule="auto"/>
@@ -11209,12 +11595,12 @@
         </w:rPr>
         <w:t xml:space="preserve"> selecionadas para esse Sprint.</w:t>
       </w:r>
-      <w:commentRangeEnd w:id="42"/>
+      <w:commentRangeEnd w:id="38"/>
       <w:r>
         <w:rPr>
           <w:rStyle w:val="Refdecomentrio"/>
         </w:rPr>
-        <w:commentReference w:id="42"/>
+        <w:commentReference w:id="38"/>
       </w:r>
     </w:p>
     <w:p>
@@ -11233,8 +11619,7 @@
           <w:szCs w:val="24"/>
         </w:rPr>
       </w:pPr>
-      <w:bookmarkStart w:id="43" w:name="_Toc14160056"/>
-      <w:proofErr w:type="spellStart"/>
+      <w:bookmarkStart w:id="39" w:name="_Toc14160056"/>
       <w:r>
         <w:rPr>
           <w:rFonts w:ascii="Arial" w:hAnsi="Arial" w:cs="Arial"/>
@@ -11242,29 +11627,20 @@
           <w:sz w:val="24"/>
           <w:szCs w:val="24"/>
         </w:rPr>
-        <w:t>Burn</w:t>
-      </w:r>
-      <w:proofErr w:type="spellEnd"/>
-      <w:r>
-        <w:rPr>
-          <w:rFonts w:ascii="Arial" w:hAnsi="Arial" w:cs="Arial"/>
-          <w:color w:val="auto"/>
-          <w:sz w:val="24"/>
-          <w:szCs w:val="24"/>
-        </w:rPr>
-        <w:t xml:space="preserve"> Down Chart</w:t>
-      </w:r>
-      <w:bookmarkEnd w:id="43"/>
-    </w:p>
-    <w:commentRangeStart w:id="44"/>
-    <w:p>
-      <w:pPr>
-        <w:spacing w:line="360" w:lineRule="auto"/>
-        <w:jc w:val="both"/>
-        <w:rPr>
-          <w:rFonts w:ascii="Arial" w:hAnsi="Arial" w:cs="Arial"/>
-          <w:sz w:val="24"/>
-          <w:szCs w:val="24"/>
+        <w:t>Burn Down Chart</w:t>
+      </w:r>
+      <w:bookmarkEnd w:id="39"/>
+    </w:p>
+    <w:commentRangeStart w:id="40"/>
+    <w:p>
+      <w:pPr>
+        <w:spacing w:line="360" w:lineRule="auto"/>
+        <w:jc w:val="both"/>
+        <w:rPr>
+          <w:rFonts w:ascii="Arial" w:hAnsi="Arial" w:cs="Arial"/>
+          <w:sz w:val="24"/>
+          <w:szCs w:val="24"/>
+          <w:lang w:val="en-US"/>
         </w:rPr>
         <w:sectPr>
           <w:headerReference w:type="even" r:id="rId22"/>
@@ -11280,19 +11656,25 @@
         <w:fldChar w:fldCharType="begin"/>
       </w:r>
       <w:r>
+        <w:rPr>
+          <w:lang w:val="en-US"/>
+        </w:rPr>
         <w:instrText xml:space="preserve"> HYPERLINK "http://www.devmedia.com.br/curso/introducao-a-uml/128" \t "_blank" </w:instrText>
       </w:r>
       <w:r>
         <w:fldChar w:fldCharType="separate"/>
       </w:r>
-      <w:r>
-        <w:rPr>
-          <w:rFonts w:ascii="Arial" w:hAnsi="Arial" w:cs="Arial"/>
-          <w:sz w:val="24"/>
-          <w:szCs w:val="24"/>
+      <w:proofErr w:type="spellStart"/>
+      <w:r>
+        <w:rPr>
+          <w:rFonts w:ascii="Arial" w:hAnsi="Arial" w:cs="Arial"/>
+          <w:sz w:val="24"/>
+          <w:szCs w:val="24"/>
+          <w:lang w:val="en-US"/>
         </w:rPr>
         <w:t>Apresenta</w:t>
       </w:r>
+      <w:proofErr w:type="spellEnd"/>
       <w:r>
         <w:rPr>
           <w:rFonts w:ascii="Arial" w:hAnsi="Arial" w:cs="Arial"/>
@@ -11306,85 +11688,54 @@
           <w:rFonts w:ascii="Arial" w:hAnsi="Arial" w:cs="Arial"/>
           <w:sz w:val="24"/>
           <w:szCs w:val="24"/>
+          <w:lang w:val="en-US"/>
         </w:rPr>
         <w:t xml:space="preserve"> o </w:t>
       </w:r>
-      <w:proofErr w:type="spellStart"/>
-      <w:r>
-        <w:rPr>
-          <w:rFonts w:ascii="Arial" w:hAnsi="Arial" w:cs="Arial"/>
-          <w:sz w:val="24"/>
-          <w:szCs w:val="24"/>
+      <w:proofErr w:type="gramStart"/>
+      <w:r>
+        <w:rPr>
+          <w:rFonts w:ascii="Arial" w:hAnsi="Arial" w:cs="Arial"/>
+          <w:sz w:val="24"/>
+          <w:szCs w:val="24"/>
+          <w:lang w:val="en-US"/>
         </w:rPr>
         <w:t>burn</w:t>
       </w:r>
-      <w:proofErr w:type="spellEnd"/>
-      <w:r>
-        <w:rPr>
-          <w:rFonts w:ascii="Arial" w:hAnsi="Arial" w:cs="Arial"/>
-          <w:sz w:val="24"/>
-          <w:szCs w:val="24"/>
-        </w:rPr>
-        <w:t xml:space="preserve"> </w:t>
-      </w:r>
-      <w:proofErr w:type="spellStart"/>
-      <w:r>
-        <w:rPr>
-          <w:rFonts w:ascii="Arial" w:hAnsi="Arial" w:cs="Arial"/>
-          <w:sz w:val="24"/>
-          <w:szCs w:val="24"/>
-        </w:rPr>
-        <w:t>down</w:t>
-      </w:r>
-      <w:proofErr w:type="spellEnd"/>
-      <w:r>
-        <w:rPr>
-          <w:rFonts w:ascii="Arial" w:hAnsi="Arial" w:cs="Arial"/>
-          <w:sz w:val="24"/>
-          <w:szCs w:val="24"/>
-        </w:rPr>
-        <w:t xml:space="preserve"> </w:t>
-      </w:r>
-      <w:proofErr w:type="spellStart"/>
-      <w:r>
-        <w:rPr>
-          <w:rFonts w:ascii="Arial" w:hAnsi="Arial" w:cs="Arial"/>
-          <w:sz w:val="24"/>
-          <w:szCs w:val="24"/>
-        </w:rPr>
-        <w:t>chart</w:t>
-      </w:r>
-      <w:proofErr w:type="spellEnd"/>
-      <w:r>
-        <w:rPr>
-          <w:rFonts w:ascii="Arial" w:hAnsi="Arial" w:cs="Arial"/>
-          <w:sz w:val="24"/>
-          <w:szCs w:val="24"/>
-        </w:rPr>
-        <w:t xml:space="preserve"> do Sprin</w:t>
-      </w:r>
-      <w:r>
-        <w:rPr>
-          <w:rFonts w:ascii="Arial" w:hAnsi="Arial" w:cs="Arial"/>
-          <w:sz w:val="24"/>
-          <w:szCs w:val="24"/>
+      <w:proofErr w:type="gramEnd"/>
+      <w:r>
+        <w:rPr>
+          <w:rFonts w:ascii="Arial" w:hAnsi="Arial" w:cs="Arial"/>
+          <w:sz w:val="24"/>
+          <w:szCs w:val="24"/>
+          <w:lang w:val="en-US"/>
+        </w:rPr>
+        <w:t xml:space="preserve"> down chart do Sprin</w:t>
+      </w:r>
+      <w:r>
+        <w:rPr>
+          <w:rFonts w:ascii="Arial" w:hAnsi="Arial" w:cs="Arial"/>
+          <w:sz w:val="24"/>
+          <w:szCs w:val="24"/>
+          <w:lang w:val="en-US"/>
         </w:rPr>
         <w:t>t</w:t>
       </w:r>
-      <w:commentRangeEnd w:id="44"/>
+      <w:commentRangeEnd w:id="40"/>
       <w:r>
         <w:rPr>
           <w:rStyle w:val="Refdecomentrio"/>
         </w:rPr>
-        <w:commentReference w:id="44"/>
-      </w:r>
-    </w:p>
-    <w:p>
-      <w:pPr>
-        <w:rPr>
-          <w:rFonts w:ascii="Arial" w:hAnsi="Arial" w:cs="Arial"/>
-          <w:sz w:val="24"/>
-          <w:szCs w:val="24"/>
+        <w:commentReference w:id="40"/>
+      </w:r>
+    </w:p>
+    <w:p>
+      <w:pPr>
+        <w:rPr>
+          <w:rFonts w:ascii="Arial" w:hAnsi="Arial" w:cs="Arial"/>
+          <w:sz w:val="24"/>
+          <w:szCs w:val="24"/>
+          <w:lang w:val="en-US"/>
         </w:rPr>
       </w:pPr>
     </w:p>
@@ -11404,7 +11755,7 @@
           <w:szCs w:val="24"/>
         </w:rPr>
       </w:pPr>
-      <w:bookmarkStart w:id="45" w:name="_Toc14160057"/>
+      <w:bookmarkStart w:id="41" w:name="_Toc14160057"/>
       <w:r>
         <w:rPr>
           <w:rFonts w:ascii="Arial" w:hAnsi="Arial" w:cs="Arial"/>
@@ -11415,7 +11766,7 @@
         <w:lastRenderedPageBreak/>
         <w:t>Diagramas</w:t>
       </w:r>
-      <w:bookmarkEnd w:id="45"/>
+      <w:bookmarkEnd w:id="41"/>
     </w:p>
     <w:p>
       <w:pPr>
@@ -11561,7 +11912,7 @@
           <w:szCs w:val="24"/>
         </w:rPr>
       </w:pPr>
-      <w:bookmarkStart w:id="46" w:name="_Toc14160058"/>
+      <w:bookmarkStart w:id="42" w:name="_Toc14160058"/>
       <w:r>
         <w:rPr>
           <w:rFonts w:ascii="Arial" w:hAnsi="Arial" w:cs="Arial"/>
@@ -11571,7 +11922,7 @@
         </w:rPr>
         <w:t>Plano de testes</w:t>
       </w:r>
-      <w:bookmarkEnd w:id="46"/>
+      <w:bookmarkEnd w:id="42"/>
     </w:p>
     <w:p>
       <w:pPr>
@@ -11608,7 +11959,7 @@
           <w:szCs w:val="24"/>
         </w:rPr>
       </w:pPr>
-      <w:bookmarkStart w:id="47" w:name="_Toc14160059"/>
+      <w:bookmarkStart w:id="43" w:name="_Toc14160059"/>
       <w:r>
         <w:rPr>
           <w:rFonts w:ascii="Arial" w:hAnsi="Arial" w:cs="Arial"/>
@@ -11618,7 +11969,7 @@
         </w:rPr>
         <w:t>Resultados</w:t>
       </w:r>
-      <w:bookmarkEnd w:id="47"/>
+      <w:bookmarkEnd w:id="43"/>
     </w:p>
     <w:p>
       <w:pPr>
@@ -11655,7 +12006,7 @@
           <w:szCs w:val="24"/>
         </w:rPr>
       </w:pPr>
-      <w:bookmarkStart w:id="48" w:name="_Toc14160060"/>
+      <w:bookmarkStart w:id="44" w:name="_Toc14160060"/>
       <w:proofErr w:type="spellStart"/>
       <w:r>
         <w:rPr>
@@ -11686,7 +12037,7 @@
         </w:rPr>
         <w:t>Retrospectiva</w:t>
       </w:r>
-      <w:bookmarkEnd w:id="48"/>
+      <w:bookmarkEnd w:id="44"/>
     </w:p>
     <w:p>
       <w:pPr>
@@ -11950,7 +12301,6 @@
           <w:szCs w:val="24"/>
         </w:rPr>
       </w:pPr>
-      <w:proofErr w:type="spellStart"/>
       <w:r>
         <w:rPr>
           <w:rFonts w:ascii="Arial" w:hAnsi="Arial" w:cs="Arial"/>
@@ -11958,100 +12308,61 @@
           <w:sz w:val="24"/>
           <w:szCs w:val="24"/>
         </w:rPr>
-        <w:t>Burn</w:t>
-      </w:r>
-      <w:proofErr w:type="spellEnd"/>
-      <w:r>
-        <w:rPr>
-          <w:rFonts w:ascii="Arial" w:hAnsi="Arial" w:cs="Arial"/>
-          <w:color w:val="auto"/>
-          <w:sz w:val="24"/>
-          <w:szCs w:val="24"/>
-        </w:rPr>
-        <w:t xml:space="preserve"> Down Chart</w:t>
-      </w:r>
-    </w:p>
-    <w:p>
-      <w:pPr>
-        <w:spacing w:line="360" w:lineRule="auto"/>
-        <w:jc w:val="both"/>
-        <w:rPr>
-          <w:rFonts w:ascii="Arial" w:hAnsi="Arial" w:cs="Arial"/>
-          <w:sz w:val="24"/>
-          <w:szCs w:val="24"/>
+        <w:t>Burn Down Chart</w:t>
+      </w:r>
+    </w:p>
+    <w:p>
+      <w:pPr>
+        <w:spacing w:line="360" w:lineRule="auto"/>
+        <w:jc w:val="both"/>
+        <w:rPr>
+          <w:rFonts w:ascii="Arial" w:hAnsi="Arial" w:cs="Arial"/>
+          <w:sz w:val="24"/>
+          <w:szCs w:val="24"/>
+          <w:lang w:val="en-US"/>
         </w:rPr>
       </w:pPr>
       <w:hyperlink r:id="rId30" w:tgtFrame="_blank" w:history="1">
+        <w:proofErr w:type="spellStart"/>
         <w:r>
           <w:rPr>
             <w:rFonts w:ascii="Arial" w:hAnsi="Arial" w:cs="Arial"/>
             <w:sz w:val="24"/>
             <w:szCs w:val="24"/>
+            <w:lang w:val="en-US"/>
           </w:rPr>
           <w:t>Apresenta</w:t>
         </w:r>
+        <w:proofErr w:type="spellEnd"/>
       </w:hyperlink>
       <w:r>
         <w:rPr>
           <w:rFonts w:ascii="Arial" w:hAnsi="Arial" w:cs="Arial"/>
           <w:sz w:val="24"/>
           <w:szCs w:val="24"/>
+          <w:lang w:val="en-US"/>
         </w:rPr>
         <w:t xml:space="preserve"> o </w:t>
       </w:r>
-      <w:proofErr w:type="spellStart"/>
-      <w:r>
-        <w:rPr>
-          <w:rFonts w:ascii="Arial" w:hAnsi="Arial" w:cs="Arial"/>
-          <w:sz w:val="24"/>
-          <w:szCs w:val="24"/>
+      <w:proofErr w:type="gramStart"/>
+      <w:r>
+        <w:rPr>
+          <w:rFonts w:ascii="Arial" w:hAnsi="Arial" w:cs="Arial"/>
+          <w:sz w:val="24"/>
+          <w:szCs w:val="24"/>
+          <w:lang w:val="en-US"/>
         </w:rPr>
         <w:t>burn</w:t>
       </w:r>
-      <w:proofErr w:type="spellEnd"/>
-      <w:r>
-        <w:rPr>
-          <w:rFonts w:ascii="Arial" w:hAnsi="Arial" w:cs="Arial"/>
-          <w:sz w:val="24"/>
-          <w:szCs w:val="24"/>
-        </w:rPr>
-        <w:t xml:space="preserve"> </w:t>
-      </w:r>
-      <w:proofErr w:type="spellStart"/>
-      <w:r>
-        <w:rPr>
-          <w:rFonts w:ascii="Arial" w:hAnsi="Arial" w:cs="Arial"/>
-          <w:sz w:val="24"/>
-          <w:szCs w:val="24"/>
-        </w:rPr>
-        <w:t>down</w:t>
-      </w:r>
-      <w:proofErr w:type="spellEnd"/>
-      <w:r>
-        <w:rPr>
-          <w:rFonts w:ascii="Arial" w:hAnsi="Arial" w:cs="Arial"/>
-          <w:sz w:val="24"/>
-          <w:szCs w:val="24"/>
-        </w:rPr>
-        <w:t xml:space="preserve"> </w:t>
-      </w:r>
-      <w:proofErr w:type="spellStart"/>
-      <w:r>
-        <w:rPr>
-          <w:rFonts w:ascii="Arial" w:hAnsi="Arial" w:cs="Arial"/>
-          <w:sz w:val="24"/>
-          <w:szCs w:val="24"/>
-        </w:rPr>
-        <w:t>chart</w:t>
-      </w:r>
-      <w:proofErr w:type="spellEnd"/>
-      <w:r>
-        <w:rPr>
-          <w:rFonts w:ascii="Arial" w:hAnsi="Arial" w:cs="Arial"/>
-          <w:sz w:val="24"/>
-          <w:szCs w:val="24"/>
-        </w:rPr>
-        <w:t xml:space="preserve"> do Sprint.</w:t>
+      <w:proofErr w:type="gramEnd"/>
+      <w:r>
+        <w:rPr>
+          <w:rFonts w:ascii="Arial" w:hAnsi="Arial" w:cs="Arial"/>
+          <w:sz w:val="24"/>
+          <w:szCs w:val="24"/>
+          <w:lang w:val="en-US"/>
+        </w:rPr>
+        <w:t xml:space="preserve"> down chart do Sprint.</w:t>
       </w:r>
     </w:p>
     <w:p>
@@ -12482,7 +12793,6 @@
           <w:szCs w:val="24"/>
         </w:rPr>
       </w:pPr>
-      <w:proofErr w:type="spellStart"/>
       <w:r>
         <w:rPr>
           <w:rFonts w:ascii="Arial" w:hAnsi="Arial" w:cs="Arial"/>
@@ -12490,100 +12800,61 @@
           <w:sz w:val="24"/>
           <w:szCs w:val="24"/>
         </w:rPr>
-        <w:t>Burn</w:t>
-      </w:r>
-      <w:proofErr w:type="spellEnd"/>
-      <w:r>
-        <w:rPr>
-          <w:rFonts w:ascii="Arial" w:hAnsi="Arial" w:cs="Arial"/>
-          <w:color w:val="auto"/>
-          <w:sz w:val="24"/>
-          <w:szCs w:val="24"/>
-        </w:rPr>
-        <w:t xml:space="preserve"> Down Chart</w:t>
-      </w:r>
-    </w:p>
-    <w:p>
-      <w:pPr>
-        <w:spacing w:line="360" w:lineRule="auto"/>
-        <w:jc w:val="both"/>
-        <w:rPr>
-          <w:rFonts w:ascii="Arial" w:hAnsi="Arial" w:cs="Arial"/>
-          <w:sz w:val="24"/>
-          <w:szCs w:val="24"/>
+        <w:t>Burn Down Chart</w:t>
+      </w:r>
+    </w:p>
+    <w:p>
+      <w:pPr>
+        <w:spacing w:line="360" w:lineRule="auto"/>
+        <w:jc w:val="both"/>
+        <w:rPr>
+          <w:rFonts w:ascii="Arial" w:hAnsi="Arial" w:cs="Arial"/>
+          <w:sz w:val="24"/>
+          <w:szCs w:val="24"/>
+          <w:lang w:val="en-US"/>
         </w:rPr>
       </w:pPr>
       <w:hyperlink r:id="rId35" w:tgtFrame="_blank" w:history="1">
+        <w:proofErr w:type="spellStart"/>
         <w:r>
           <w:rPr>
             <w:rFonts w:ascii="Arial" w:hAnsi="Arial" w:cs="Arial"/>
             <w:sz w:val="24"/>
             <w:szCs w:val="24"/>
+            <w:lang w:val="en-US"/>
           </w:rPr>
           <w:t>Apresenta</w:t>
         </w:r>
+        <w:proofErr w:type="spellEnd"/>
       </w:hyperlink>
       <w:r>
         <w:rPr>
           <w:rFonts w:ascii="Arial" w:hAnsi="Arial" w:cs="Arial"/>
           <w:sz w:val="24"/>
           <w:szCs w:val="24"/>
+          <w:lang w:val="en-US"/>
         </w:rPr>
         <w:t xml:space="preserve"> o </w:t>
       </w:r>
-      <w:proofErr w:type="spellStart"/>
-      <w:r>
-        <w:rPr>
-          <w:rFonts w:ascii="Arial" w:hAnsi="Arial" w:cs="Arial"/>
-          <w:sz w:val="24"/>
-          <w:szCs w:val="24"/>
+      <w:proofErr w:type="gramStart"/>
+      <w:r>
+        <w:rPr>
+          <w:rFonts w:ascii="Arial" w:hAnsi="Arial" w:cs="Arial"/>
+          <w:sz w:val="24"/>
+          <w:szCs w:val="24"/>
+          <w:lang w:val="en-US"/>
         </w:rPr>
         <w:t>burn</w:t>
       </w:r>
-      <w:proofErr w:type="spellEnd"/>
-      <w:r>
-        <w:rPr>
-          <w:rFonts w:ascii="Arial" w:hAnsi="Arial" w:cs="Arial"/>
-          <w:sz w:val="24"/>
-          <w:szCs w:val="24"/>
-        </w:rPr>
-        <w:t xml:space="preserve"> </w:t>
-      </w:r>
-      <w:proofErr w:type="spellStart"/>
-      <w:r>
-        <w:rPr>
-          <w:rFonts w:ascii="Arial" w:hAnsi="Arial" w:cs="Arial"/>
-          <w:sz w:val="24"/>
-          <w:szCs w:val="24"/>
-        </w:rPr>
-        <w:t>down</w:t>
-      </w:r>
-      <w:proofErr w:type="spellEnd"/>
-      <w:r>
-        <w:rPr>
-          <w:rFonts w:ascii="Arial" w:hAnsi="Arial" w:cs="Arial"/>
-          <w:sz w:val="24"/>
-          <w:szCs w:val="24"/>
-        </w:rPr>
-        <w:t xml:space="preserve"> </w:t>
-      </w:r>
-      <w:proofErr w:type="spellStart"/>
-      <w:r>
-        <w:rPr>
-          <w:rFonts w:ascii="Arial" w:hAnsi="Arial" w:cs="Arial"/>
-          <w:sz w:val="24"/>
-          <w:szCs w:val="24"/>
-        </w:rPr>
-        <w:t>chart</w:t>
-      </w:r>
-      <w:proofErr w:type="spellEnd"/>
-      <w:r>
-        <w:rPr>
-          <w:rFonts w:ascii="Arial" w:hAnsi="Arial" w:cs="Arial"/>
-          <w:sz w:val="24"/>
-          <w:szCs w:val="24"/>
-        </w:rPr>
-        <w:t xml:space="preserve"> do Sprint.</w:t>
+      <w:proofErr w:type="gramEnd"/>
+      <w:r>
+        <w:rPr>
+          <w:rFonts w:ascii="Arial" w:hAnsi="Arial" w:cs="Arial"/>
+          <w:sz w:val="24"/>
+          <w:szCs w:val="24"/>
+          <w:lang w:val="en-US"/>
+        </w:rPr>
+        <w:t xml:space="preserve"> down chart do Sprint.</w:t>
       </w:r>
     </w:p>
     <w:p>
@@ -13014,7 +13285,6 @@
           <w:szCs w:val="24"/>
         </w:rPr>
       </w:pPr>
-      <w:proofErr w:type="spellStart"/>
       <w:r>
         <w:rPr>
           <w:rFonts w:ascii="Arial" w:hAnsi="Arial" w:cs="Arial"/>
@@ -13022,100 +13292,61 @@
           <w:sz w:val="24"/>
           <w:szCs w:val="24"/>
         </w:rPr>
-        <w:t>Burn</w:t>
-      </w:r>
-      <w:proofErr w:type="spellEnd"/>
-      <w:r>
-        <w:rPr>
-          <w:rFonts w:ascii="Arial" w:hAnsi="Arial" w:cs="Arial"/>
-          <w:color w:val="auto"/>
-          <w:sz w:val="24"/>
-          <w:szCs w:val="24"/>
-        </w:rPr>
-        <w:t xml:space="preserve"> Down Chart</w:t>
-      </w:r>
-    </w:p>
-    <w:p>
-      <w:pPr>
-        <w:spacing w:line="360" w:lineRule="auto"/>
-        <w:jc w:val="both"/>
-        <w:rPr>
-          <w:rFonts w:ascii="Arial" w:hAnsi="Arial" w:cs="Arial"/>
-          <w:sz w:val="24"/>
-          <w:szCs w:val="24"/>
+        <w:t>Burn Down Chart</w:t>
+      </w:r>
+    </w:p>
+    <w:p>
+      <w:pPr>
+        <w:spacing w:line="360" w:lineRule="auto"/>
+        <w:jc w:val="both"/>
+        <w:rPr>
+          <w:rFonts w:ascii="Arial" w:hAnsi="Arial" w:cs="Arial"/>
+          <w:sz w:val="24"/>
+          <w:szCs w:val="24"/>
+          <w:lang w:val="en-US"/>
         </w:rPr>
       </w:pPr>
       <w:hyperlink r:id="rId40" w:tgtFrame="_blank" w:history="1">
+        <w:proofErr w:type="spellStart"/>
         <w:r>
           <w:rPr>
             <w:rFonts w:ascii="Arial" w:hAnsi="Arial" w:cs="Arial"/>
             <w:sz w:val="24"/>
             <w:szCs w:val="24"/>
+            <w:lang w:val="en-US"/>
           </w:rPr>
           <w:t>Apresenta</w:t>
         </w:r>
+        <w:proofErr w:type="spellEnd"/>
       </w:hyperlink>
       <w:r>
         <w:rPr>
           <w:rFonts w:ascii="Arial" w:hAnsi="Arial" w:cs="Arial"/>
           <w:sz w:val="24"/>
           <w:szCs w:val="24"/>
+          <w:lang w:val="en-US"/>
         </w:rPr>
         <w:t xml:space="preserve"> o </w:t>
       </w:r>
-      <w:proofErr w:type="spellStart"/>
-      <w:r>
-        <w:rPr>
-          <w:rFonts w:ascii="Arial" w:hAnsi="Arial" w:cs="Arial"/>
-          <w:sz w:val="24"/>
-          <w:szCs w:val="24"/>
+      <w:proofErr w:type="gramStart"/>
+      <w:r>
+        <w:rPr>
+          <w:rFonts w:ascii="Arial" w:hAnsi="Arial" w:cs="Arial"/>
+          <w:sz w:val="24"/>
+          <w:szCs w:val="24"/>
+          <w:lang w:val="en-US"/>
         </w:rPr>
         <w:t>burn</w:t>
       </w:r>
-      <w:proofErr w:type="spellEnd"/>
-      <w:r>
-        <w:rPr>
-          <w:rFonts w:ascii="Arial" w:hAnsi="Arial" w:cs="Arial"/>
-          <w:sz w:val="24"/>
-          <w:szCs w:val="24"/>
-        </w:rPr>
-        <w:t xml:space="preserve"> </w:t>
-      </w:r>
-      <w:proofErr w:type="spellStart"/>
-      <w:r>
-        <w:rPr>
-          <w:rFonts w:ascii="Arial" w:hAnsi="Arial" w:cs="Arial"/>
-          <w:sz w:val="24"/>
-          <w:szCs w:val="24"/>
-        </w:rPr>
-        <w:t>down</w:t>
-      </w:r>
-      <w:proofErr w:type="spellEnd"/>
-      <w:r>
-        <w:rPr>
-          <w:rFonts w:ascii="Arial" w:hAnsi="Arial" w:cs="Arial"/>
-          <w:sz w:val="24"/>
-          <w:szCs w:val="24"/>
-        </w:rPr>
-        <w:t xml:space="preserve"> </w:t>
-      </w:r>
-      <w:proofErr w:type="spellStart"/>
-      <w:r>
-        <w:rPr>
-          <w:rFonts w:ascii="Arial" w:hAnsi="Arial" w:cs="Arial"/>
-          <w:sz w:val="24"/>
-          <w:szCs w:val="24"/>
-        </w:rPr>
-        <w:t>chart</w:t>
-      </w:r>
-      <w:proofErr w:type="spellEnd"/>
-      <w:r>
-        <w:rPr>
-          <w:rFonts w:ascii="Arial" w:hAnsi="Arial" w:cs="Arial"/>
-          <w:sz w:val="24"/>
-          <w:szCs w:val="24"/>
-        </w:rPr>
-        <w:t xml:space="preserve"> do Sprint.</w:t>
+      <w:proofErr w:type="gramEnd"/>
+      <w:r>
+        <w:rPr>
+          <w:rFonts w:ascii="Arial" w:hAnsi="Arial" w:cs="Arial"/>
+          <w:sz w:val="24"/>
+          <w:szCs w:val="24"/>
+          <w:lang w:val="en-US"/>
+        </w:rPr>
+        <w:t xml:space="preserve"> down chart do Sprint.</w:t>
       </w:r>
     </w:p>
     <w:p>
@@ -13439,7 +13670,7 @@
           <w:szCs w:val="24"/>
         </w:rPr>
       </w:pPr>
-      <w:bookmarkStart w:id="49" w:name="_Toc14160061"/>
+      <w:bookmarkStart w:id="45" w:name="_Toc14160061"/>
       <w:r>
         <w:rPr>
           <w:rFonts w:ascii="Arial" w:hAnsi="Arial" w:cs="Arial"/>
@@ -13450,7 +13681,7 @@
         <w:lastRenderedPageBreak/>
         <w:t>Modelo de Dados</w:t>
       </w:r>
-      <w:bookmarkEnd w:id="49"/>
+      <w:bookmarkEnd w:id="45"/>
     </w:p>
     <w:p>
       <w:pPr>
@@ -13488,7 +13719,7 @@
           <w:szCs w:val="24"/>
         </w:rPr>
       </w:pPr>
-      <w:bookmarkStart w:id="50" w:name="_Toc14160062"/>
+      <w:bookmarkStart w:id="46" w:name="_Toc14160062"/>
       <w:r>
         <w:rPr>
           <w:rFonts w:ascii="Arial" w:hAnsi="Arial" w:cs="Arial"/>
@@ -13499,7 +13730,7 @@
         </w:rPr>
         <w:t>Diagrama de Entidade e Relacionamento</w:t>
       </w:r>
-      <w:bookmarkEnd w:id="50"/>
+      <w:bookmarkEnd w:id="46"/>
     </w:p>
     <w:p>
       <w:pPr>
@@ -13571,8 +13802,8 @@
           <w:szCs w:val="24"/>
         </w:rPr>
       </w:pPr>
-      <w:commentRangeStart w:id="51"/>
-      <w:commentRangeStart w:id="52"/>
+      <w:commentRangeStart w:id="47"/>
+      <w:commentRangeStart w:id="48"/>
       <w:r>
         <w:rPr>
           <w:rFonts w:ascii="Arial" w:hAnsi="Arial" w:cs="Arial"/>
@@ -13616,19 +13847,19 @@
           </wp:inline>
         </w:drawing>
       </w:r>
-      <w:commentRangeEnd w:id="51"/>
+      <w:commentRangeEnd w:id="47"/>
       <w:r>
         <w:rPr>
           <w:rStyle w:val="Refdecomentrio"/>
         </w:rPr>
-        <w:commentReference w:id="51"/>
-      </w:r>
-      <w:commentRangeEnd w:id="52"/>
+        <w:commentReference w:id="47"/>
+      </w:r>
+      <w:commentRangeEnd w:id="48"/>
       <w:r>
         <w:rPr>
           <w:rStyle w:val="Refdecomentrio"/>
         </w:rPr>
-        <w:commentReference w:id="52"/>
+        <w:commentReference w:id="48"/>
       </w:r>
       <w:r>
         <w:rPr>
@@ -13656,7 +13887,7 @@
           <w:szCs w:val="24"/>
         </w:rPr>
       </w:pPr>
-      <w:bookmarkStart w:id="53" w:name="_Toc14160063"/>
+      <w:bookmarkStart w:id="49" w:name="_Toc14160063"/>
       <w:r>
         <w:rPr>
           <w:rFonts w:ascii="Arial" w:hAnsi="Arial" w:cs="Arial"/>
@@ -13687,7 +13918,7 @@
         </w:rPr>
         <w:t xml:space="preserve"> do banco de dados</w:t>
       </w:r>
-      <w:bookmarkEnd w:id="53"/>
+      <w:bookmarkEnd w:id="49"/>
       <w:r>
         <w:rPr>
           <w:rFonts w:ascii="Arial" w:hAnsi="Arial" w:cs="Arial"/>
@@ -13868,7 +14099,7 @@
           <w:szCs w:val="24"/>
         </w:rPr>
       </w:pPr>
-      <w:bookmarkStart w:id="54" w:name="_Toc14160064"/>
+      <w:bookmarkStart w:id="50" w:name="_Toc14160064"/>
       <w:r>
         <w:rPr>
           <w:rFonts w:ascii="Arial" w:hAnsi="Arial" w:cs="Arial"/>
@@ -13879,7 +14110,7 @@
         </w:rPr>
         <w:t>Dicionário de dados</w:t>
       </w:r>
-      <w:bookmarkEnd w:id="54"/>
+      <w:bookmarkEnd w:id="50"/>
       <w:r>
         <w:rPr>
           <w:rFonts w:ascii="Arial" w:hAnsi="Arial" w:cs="Arial"/>
@@ -14041,7 +14272,7 @@
           <w:lang w:val="en-US"/>
         </w:rPr>
       </w:pPr>
-      <w:bookmarkStart w:id="55" w:name="_Toc14160065"/>
+      <w:bookmarkStart w:id="51" w:name="_Toc14160065"/>
       <w:r>
         <w:rPr>
           <w:rFonts w:ascii="Arial" w:hAnsi="Arial" w:cs="Arial"/>
@@ -14886,19 +15117,17 @@
           <w:rFonts w:ascii="Arial" w:hAnsi="Arial" w:cs="Arial"/>
           <w:sz w:val="24"/>
           <w:szCs w:val="24"/>
-          <w:lang w:val="en-US"/>
-        </w:rPr>
-      </w:pPr>
-      <w:r>
-        <w:rPr>
-          <w:rFonts w:ascii="Arial" w:hAnsi="Arial" w:cs="Arial"/>
-          <w:sz w:val="24"/>
-          <w:szCs w:val="24"/>
-          <w:lang w:val="en-US"/>
+        </w:rPr>
+      </w:pPr>
+      <w:r>
+        <w:rPr>
+          <w:rFonts w:ascii="Arial" w:hAnsi="Arial" w:cs="Arial"/>
+          <w:sz w:val="24"/>
+          <w:szCs w:val="24"/>
         </w:rPr>
         <w:t>PRINCIPAIS TELAS DO SISTEMA</w:t>
       </w:r>
-      <w:bookmarkEnd w:id="55"/>
+      <w:bookmarkEnd w:id="51"/>
     </w:p>
     <w:p>
       <w:pPr>
@@ -14955,7 +15184,7 @@
           <w:szCs w:val="24"/>
         </w:rPr>
       </w:pPr>
-      <w:bookmarkStart w:id="56" w:name="_Toc14160066"/>
+      <w:bookmarkStart w:id="52" w:name="_Toc14160066"/>
       <w:r>
         <w:rPr>
           <w:rFonts w:ascii="Arial" w:hAnsi="Arial" w:cs="Arial"/>
@@ -14966,7 +15195,7 @@
         <w:lastRenderedPageBreak/>
         <w:t>CONCLUSÃO</w:t>
       </w:r>
-      <w:bookmarkEnd w:id="56"/>
+      <w:bookmarkEnd w:id="52"/>
     </w:p>
     <w:p>
       <w:pPr>
@@ -14984,8 +15213,8 @@
           <w:szCs w:val="24"/>
         </w:rPr>
       </w:pPr>
-      <w:bookmarkStart w:id="57" w:name="_Toc14160067"/>
-      <w:bookmarkStart w:id="58" w:name="_Toc90215145"/>
+      <w:bookmarkStart w:id="53" w:name="_Toc14160067"/>
+      <w:bookmarkStart w:id="54" w:name="_Toc90215145"/>
       <w:r>
         <w:rPr>
           <w:rFonts w:ascii="Arial" w:hAnsi="Arial" w:cs="Arial"/>
@@ -14995,7 +15224,7 @@
         </w:rPr>
         <w:t>Escreva os resultados obtidos</w:t>
       </w:r>
-      <w:bookmarkEnd w:id="57"/>
+      <w:bookmarkEnd w:id="53"/>
     </w:p>
     <w:p>
       <w:pPr>
@@ -15040,7 +15269,7 @@
           <w:szCs w:val="24"/>
         </w:rPr>
       </w:pPr>
-      <w:bookmarkStart w:id="59" w:name="_Toc14160068"/>
+      <w:bookmarkStart w:id="55" w:name="_Toc14160068"/>
       <w:r>
         <w:rPr>
           <w:rFonts w:ascii="Arial" w:hAnsi="Arial" w:cs="Arial"/>
@@ -15050,9 +15279,9 @@
         </w:rPr>
         <w:t>Constatações</w:t>
       </w:r>
-      <w:bookmarkStart w:id="60" w:name="_Toc90215144"/>
-      <w:bookmarkEnd w:id="58"/>
-      <w:bookmarkEnd w:id="59"/>
+      <w:bookmarkStart w:id="56" w:name="_Toc90215144"/>
+      <w:bookmarkEnd w:id="54"/>
+      <w:bookmarkEnd w:id="55"/>
       <w:r>
         <w:rPr>
           <w:rFonts w:ascii="Arial" w:hAnsi="Arial" w:cs="Arial"/>
@@ -15063,7 +15292,7 @@
         <w:t xml:space="preserve"> </w:t>
       </w:r>
     </w:p>
-    <w:bookmarkEnd w:id="60"/>
+    <w:bookmarkEnd w:id="56"/>
     <w:p>
       <w:pPr>
         <w:spacing w:line="360" w:lineRule="auto"/>
@@ -15099,8 +15328,8 @@
           <w:szCs w:val="24"/>
         </w:rPr>
       </w:pPr>
-      <w:bookmarkStart w:id="61" w:name="_Toc90215146"/>
-      <w:bookmarkStart w:id="62" w:name="_Toc14160069"/>
+      <w:bookmarkStart w:id="57" w:name="_Toc90215146"/>
+      <w:bookmarkStart w:id="58" w:name="_Toc14160069"/>
       <w:r>
         <w:rPr>
           <w:rFonts w:ascii="Arial" w:hAnsi="Arial" w:cs="Arial"/>
@@ -15119,8 +15348,8 @@
         </w:rPr>
         <w:t>ugestões de possíveis aperfeiçoamentos técnicos</w:t>
       </w:r>
-      <w:bookmarkEnd w:id="61"/>
-      <w:bookmarkEnd w:id="62"/>
+      <w:bookmarkEnd w:id="57"/>
+      <w:bookmarkEnd w:id="58"/>
       <w:r>
         <w:rPr>
           <w:rFonts w:ascii="Arial" w:hAnsi="Arial" w:cs="Arial"/>
@@ -15196,7 +15425,7 @@
           <w:szCs w:val="24"/>
         </w:rPr>
       </w:pPr>
-      <w:bookmarkStart w:id="63" w:name="_Toc14160070"/>
+      <w:bookmarkStart w:id="59" w:name="_Toc14160070"/>
       <w:r>
         <w:rPr>
           <w:rFonts w:ascii="Arial" w:hAnsi="Arial" w:cs="Arial"/>
@@ -15207,7 +15436,7 @@
         <w:lastRenderedPageBreak/>
         <w:t>REFERÊNCIAS</w:t>
       </w:r>
-      <w:bookmarkEnd w:id="63"/>
+      <w:bookmarkEnd w:id="59"/>
     </w:p>
     <w:p>
       <w:pPr>
@@ -15249,7 +15478,7 @@
           <w:szCs w:val="24"/>
         </w:rPr>
       </w:pPr>
-      <w:bookmarkStart w:id="64" w:name="_Toc14160071"/>
+      <w:bookmarkStart w:id="60" w:name="_Toc14160071"/>
       <w:r>
         <w:rPr>
           <w:rFonts w:ascii="Arial" w:hAnsi="Arial" w:cs="Arial"/>
@@ -15260,7 +15489,7 @@
         <w:lastRenderedPageBreak/>
         <w:t>GLOSSÁRIO</w:t>
       </w:r>
-      <w:bookmarkEnd w:id="64"/>
+      <w:bookmarkEnd w:id="60"/>
     </w:p>
     <w:p>
       <w:pPr>
@@ -15302,7 +15531,7 @@
           <w:szCs w:val="24"/>
         </w:rPr>
       </w:pPr>
-      <w:bookmarkStart w:id="65" w:name="_Toc14160072"/>
+      <w:bookmarkStart w:id="61" w:name="_Toc14160072"/>
       <w:r>
         <w:rPr>
           <w:rFonts w:ascii="Arial" w:hAnsi="Arial" w:cs="Arial"/>
@@ -15313,7 +15542,7 @@
         <w:lastRenderedPageBreak/>
         <w:t>ANEXOS</w:t>
       </w:r>
-      <w:bookmarkEnd w:id="65"/>
+      <w:bookmarkEnd w:id="61"/>
     </w:p>
     <w:p>
       <w:pPr>
@@ -15433,7 +15662,7 @@
 </file>
 
 <file path=word/comments.xml><?xml version="1.0" encoding="utf-8"?>
-<w:comments xmlns:wpc="http://schemas.microsoft.com/office/word/2010/wordprocessingCanvas" xmlns:cx="http://schemas.microsoft.com/office/drawing/2014/chartex" xmlns:cx1="http://schemas.microsoft.com/office/drawing/2015/9/8/chartex" xmlns:cx2="http://schemas.microsoft.com/office/drawing/2015/10/21/chartex" xmlns:cx3="http://schemas.microsoft.com/office/drawing/2016/5/9/chartex" xmlns:cx4="http://schemas.microsoft.com/office/drawing/2016/5/10/chartex" xmlns:cx5="http://schemas.microsoft.com/office/drawing/2016/5/11/chartex" xmlns:cx6="http://schemas.microsoft.com/office/drawing/2016/5/12/chartex" xmlns:cx7="http://schemas.microsoft.com/office/drawing/2016/5/13/chartex" xmlns:cx8="http://schemas.microsoft.com/office/drawing/2016/5/14/chartex" xmlns:mc="http://schemas.openxmlformats.org/markup-compatibility/2006" xmlns:aink="http://schemas.microsoft.com/office/drawing/2016/ink" xmlns:am3d="http://schemas.microsoft.com/office/drawing/2017/model3d" xmlns:o="urn:schemas-microsoft-com:office:office" xmlns:r="http://schemas.openxmlformats.org/officeDocument/2006/relationships" xmlns:m="http://schemas.openxmlformats.org/officeDocument/2006/math" xmlns:v="urn:schemas-microsoft-com:vml" xmlns:wp14="http://schemas.microsoft.com/office/word/2010/wordprocessingDrawing" xmlns:wp="http://schemas.openxmlformats.org/drawingml/2006/wordprocessingDrawing" xmlns:w10="urn:schemas-microsoft-com:office:word" xmlns:w="http://schemas.openxmlformats.org/wordprocessingml/2006/main" xmlns:w14="http://schemas.microsoft.com/office/word/2010/wordml" xmlns:w15="http://schemas.microsoft.com/office/word/2012/wordml" xmlns:w16cid="http://schemas.microsoft.com/office/word/2016/wordml/cid" xmlns:w16se="http://schemas.microsoft.com/office/word/2015/wordml/symex" xmlns:wpg="http://schemas.microsoft.com/office/word/2010/wordprocessingGroup" xmlns:wpi="http://schemas.microsoft.com/office/word/2010/wordprocessingInk" xmlns:wne="http://schemas.microsoft.com/office/word/2006/wordml" xmlns:wps="http://schemas.microsoft.com/office/word/2010/wordprocessingShape" mc:Ignorable="w14 w15 w16se w16cid wp14">
+<w:comments xmlns:wpc="http://schemas.microsoft.com/office/word/2010/wordprocessingCanvas" xmlns:cx="http://schemas.microsoft.com/office/drawing/2014/chartex" xmlns:cx1="http://schemas.microsoft.com/office/drawing/2015/9/8/chartex" xmlns:cx2="http://schemas.microsoft.com/office/drawing/2015/10/21/chartex" xmlns:cx3="http://schemas.microsoft.com/office/drawing/2016/5/9/chartex" xmlns:cx4="http://schemas.microsoft.com/office/drawing/2016/5/10/chartex" xmlns:cx5="http://schemas.microsoft.com/office/drawing/2016/5/11/chartex" xmlns:cx6="http://schemas.microsoft.com/office/drawing/2016/5/12/chartex" xmlns:cx7="http://schemas.microsoft.com/office/drawing/2016/5/13/chartex" xmlns:cx8="http://schemas.microsoft.com/office/drawing/2016/5/14/chartex" xmlns:mc="http://schemas.openxmlformats.org/markup-compatibility/2006" xmlns:aink="http://schemas.microsoft.com/office/drawing/2016/ink" xmlns:am3d="http://schemas.microsoft.com/office/drawing/2017/model3d" xmlns:o="urn:schemas-microsoft-com:office:office" xmlns:oel="http://schemas.microsoft.com/office/2019/extlst" xmlns:r="http://schemas.openxmlformats.org/officeDocument/2006/relationships" xmlns:m="http://schemas.openxmlformats.org/officeDocument/2006/math" xmlns:v="urn:schemas-microsoft-com:vml" xmlns:wp14="http://schemas.microsoft.com/office/word/2010/wordprocessingDrawing" xmlns:wp="http://schemas.openxmlformats.org/drawingml/2006/wordprocessingDrawing" xmlns:w10="urn:schemas-microsoft-com:office:word" xmlns:w="http://schemas.openxmlformats.org/wordprocessingml/2006/main" xmlns:w14="http://schemas.microsoft.com/office/word/2010/wordml" xmlns:w15="http://schemas.microsoft.com/office/word/2012/wordml" xmlns:w16cex="http://schemas.microsoft.com/office/word/2018/wordml/cex" xmlns:w16cid="http://schemas.microsoft.com/office/word/2016/wordml/cid" xmlns:w16="http://schemas.microsoft.com/office/word/2018/wordml" xmlns:w16du="http://schemas.microsoft.com/office/word/2023/wordml/word16du" xmlns:w16sdtdh="http://schemas.microsoft.com/office/word/2020/wordml/sdtdatahash" xmlns:w16sdtfl="http://schemas.microsoft.com/office/word/2024/wordml/sdtformatlock" xmlns:w16se="http://schemas.microsoft.com/office/word/2015/wordml/symex" xmlns:wpg="http://schemas.microsoft.com/office/word/2010/wordprocessingGroup" xmlns:wpi="http://schemas.microsoft.com/office/word/2010/wordprocessingInk" xmlns:wne="http://schemas.microsoft.com/office/word/2006/wordml" xmlns:wps="http://schemas.microsoft.com/office/word/2010/wordprocessingShape" mc:Ignorable="w14 w15 w16se w16cid w16 w16cex w16sdtdh w16sdtfl w16du wp14">
   <w:comment w:id="0" w:author="Douglas de Cassio Quinzani Gaspar" w:date="2025-04-07T15:14:00Z" w:initials="DdCQG">
     <w:p>
       <w:pPr>
@@ -15537,7 +15766,7 @@
       </w:r>
     </w:p>
   </w:comment>
-  <w:comment w:id="11" w:author="Douglas de Cassio Quinzani Gaspar" w:date="2025-04-07T15:20:00Z" w:initials="DdCQG">
+  <w:comment w:id="12" w:author="Douglas de Cassio Quinzani Gaspar" w:date="2025-04-07T15:37:00Z" w:initials="DdCQG">
     <w:p>
       <w:pPr>
         <w:pStyle w:val="Textodecomentrio"/>
@@ -15549,11 +15778,11 @@
         <w:annotationRef/>
       </w:r>
       <w:r>
-        <w:t>Preencher com objetivos menores ou mais específicos, seria como ele pretende resolver ou funcionalidades específicas do seu sistema que diferenciam ele dos demais.</w:t>
+        <w:t>Dividir</w:t>
       </w:r>
     </w:p>
   </w:comment>
-  <w:comment w:id="14" w:author="Douglas de Cassio Quinzani Gaspar" w:date="2025-04-07T15:24:00Z" w:initials="DdCQG">
+  <w:comment w:id="13" w:author="Douglas de Cassio Quinzani Gaspar" w:date="2025-04-07T15:37:00Z" w:initials="DdCQG">
     <w:p>
       <w:pPr>
         <w:pStyle w:val="Textodecomentrio"/>
@@ -15565,11 +15794,11 @@
         <w:annotationRef/>
       </w:r>
       <w:r>
-        <w:t>Dividir em mais de um item</w:t>
+        <w:t>Não entra como requisito funcional pois não é algo que o usuário irá manipular ou fazer por conta própria. O banco de dados já estará pronto, ele só vai executar as funcionalidades acima já listadas sobre as ações nessas tabelas</w:t>
       </w:r>
     </w:p>
   </w:comment>
-  <w:comment w:id="15" w:author="Douglas de Cassio Quinzani Gaspar" w:date="2025-04-07T15:37:00Z" w:initials="DdCQG">
+  <w:comment w:id="14" w:author="Douglas de Cassio Quinzani Gaspar" w:date="2025-04-07T15:38:00Z" w:initials="DdCQG">
     <w:p>
       <w:pPr>
         <w:pStyle w:val="Textodecomentrio"/>
@@ -15581,11 +15810,43 @@
         <w:annotationRef/>
       </w:r>
       <w:r>
+        <w:t>Requisito não-funcional</w:t>
+      </w:r>
+    </w:p>
+  </w:comment>
+  <w:comment w:id="15" w:author="Douglas de Cassio Quinzani Gaspar" w:date="2025-04-07T15:39:00Z" w:initials="DdCQG">
+    <w:p>
+      <w:pPr>
+        <w:pStyle w:val="Textodecomentrio"/>
+      </w:pPr>
+      <w:r>
+        <w:rPr>
+          <w:rStyle w:val="Refdecomentrio"/>
+        </w:rPr>
+        <w:annotationRef/>
+      </w:r>
+      <w:r>
+        <w:t>Requisito não-funcional</w:t>
+      </w:r>
+    </w:p>
+  </w:comment>
+  <w:comment w:id="17" w:author="Douglas de Cassio Quinzani Gaspar" w:date="2025-04-07T15:40:00Z" w:initials="DdCQG">
+    <w:p>
+      <w:pPr>
+        <w:pStyle w:val="Textodecomentrio"/>
+      </w:pPr>
+      <w:r>
+        <w:rPr>
+          <w:rStyle w:val="Refdecomentrio"/>
+        </w:rPr>
+        <w:annotationRef/>
+      </w:r>
+      <w:r>
         <w:t>Dividir</w:t>
       </w:r>
     </w:p>
   </w:comment>
-  <w:comment w:id="16" w:author="Douglas de Cassio Quinzani Gaspar" w:date="2025-04-07T15:37:00Z" w:initials="DdCQG">
+  <w:comment w:id="31" w:author="Douglas de Cassio Quinzani Gaspar" w:date="2025-04-07T16:08:00Z" w:initials="DdCQG">
     <w:p>
       <w:pPr>
         <w:pStyle w:val="Textodecomentrio"/>
@@ -15597,11 +15858,11 @@
         <w:annotationRef/>
       </w:r>
       <w:r>
-        <w:t>Não entra como requisito funcional pois não é algo que o usuário irá manipular ou fazer por conta própria. O banco de dados já estará pronto, ele só vai executar as funcionalidades acima já listadas sobre as ações nessas tabelas</w:t>
+        <w:t>Tabela de risco deve ser ordenada do maior risco para o menor</w:t>
       </w:r>
     </w:p>
   </w:comment>
-  <w:comment w:id="17" w:author="Douglas de Cassio Quinzani Gaspar" w:date="2025-04-07T15:38:00Z" w:initials="DdCQG">
+  <w:comment w:id="38" w:author="Douglas de Cassio Quinzani Gaspar" w:date="2025-04-07T16:57:00Z" w:initials="DdCQG">
     <w:p>
       <w:pPr>
         <w:pStyle w:val="Textodecomentrio"/>
@@ -15613,11 +15874,11 @@
         <w:annotationRef/>
       </w:r>
       <w:r>
-        <w:t>Requisito não-funcional</w:t>
+        <w:t>Precisa descrever o que foi feito nesse sprint</w:t>
       </w:r>
     </w:p>
   </w:comment>
-  <w:comment w:id="18" w:author="Douglas de Cassio Quinzani Gaspar" w:date="2025-04-07T15:39:00Z" w:initials="DdCQG">
+  <w:comment w:id="40" w:author="Douglas de Cassio Quinzani Gaspar" w:date="2025-04-07T16:57:00Z" w:initials="DdCQG">
     <w:p>
       <w:pPr>
         <w:pStyle w:val="Textodecomentrio"/>
@@ -15629,11 +15890,11 @@
         <w:annotationRef/>
       </w:r>
       <w:r>
-        <w:t>Requisito não-funcional</w:t>
+        <w:t>Adicionar o gráfico</w:t>
       </w:r>
     </w:p>
   </w:comment>
-  <w:comment w:id="20" w:author="Douglas de Cassio Quinzani Gaspar" w:date="2025-04-07T15:40:00Z" w:initials="DdCQG">
+  <w:comment w:id="47" w:author="Douglas de Cassio Quinzani Gaspar" w:date="2025-04-07T16:58:00Z" w:initials="DdCQG">
     <w:p>
       <w:pPr>
         <w:pStyle w:val="Textodecomentrio"/>
@@ -15645,99 +15906,11 @@
         <w:annotationRef/>
       </w:r>
       <w:r>
-        <w:t>Dividir</w:t>
+        <w:t>Não entendi a relação do “Grupo de funcionário” com “Notificação”. Para que serve?</w:t>
       </w:r>
     </w:p>
   </w:comment>
-  <w:comment w:id="31" w:author="Douglas de Cassio Quinzani Gaspar" w:date="2025-04-07T16:07:00Z" w:initials="DdCQG">
-    <w:p>
-      <w:pPr>
-        <w:pStyle w:val="Textodecomentrio"/>
-      </w:pPr>
-      <w:r>
-        <w:rPr>
-          <w:rStyle w:val="Refdecomentrio"/>
-        </w:rPr>
-        <w:annotationRef/>
-      </w:r>
-      <w:r>
-        <w:t>Indicar o número da versão</w:t>
-      </w:r>
-    </w:p>
-  </w:comment>
-  <w:comment w:id="35" w:author="Douglas de Cassio Quinzani Gaspar" w:date="2025-04-07T16:08:00Z" w:initials="DdCQG">
-    <w:p>
-      <w:pPr>
-        <w:pStyle w:val="Textodecomentrio"/>
-      </w:pPr>
-      <w:r>
-        <w:rPr>
-          <w:rStyle w:val="Refdecomentrio"/>
-        </w:rPr>
-        <w:annotationRef/>
-      </w:r>
-      <w:r>
-        <w:t>Tabela de risco deve ser ordenada do maior risco para o menor</w:t>
-      </w:r>
-    </w:p>
-  </w:comment>
-  <w:comment w:id="42" w:author="Douglas de Cassio Quinzani Gaspar" w:date="2025-04-07T16:57:00Z" w:initials="DdCQG">
-    <w:p>
-      <w:pPr>
-        <w:pStyle w:val="Textodecomentrio"/>
-      </w:pPr>
-      <w:r>
-        <w:rPr>
-          <w:rStyle w:val="Refdecomentrio"/>
-        </w:rPr>
-        <w:annotationRef/>
-      </w:r>
-      <w:r>
-        <w:t>Precisa descrever o que foi feito nesse sprint</w:t>
-      </w:r>
-    </w:p>
-  </w:comment>
-  <w:comment w:id="44" w:author="Douglas de Cassio Quinzani Gaspar" w:date="2025-04-07T16:57:00Z" w:initials="DdCQG">
-    <w:p>
-      <w:pPr>
-        <w:pStyle w:val="Textodecomentrio"/>
-      </w:pPr>
-      <w:r>
-        <w:rPr>
-          <w:rStyle w:val="Refdecomentrio"/>
-        </w:rPr>
-        <w:annotationRef/>
-      </w:r>
-      <w:r>
-        <w:t xml:space="preserve">Adicionar </w:t>
-      </w:r>
-      <w:proofErr w:type="spellStart"/>
-      <w:r>
-        <w:t>o</w:t>
-      </w:r>
-      <w:proofErr w:type="spellEnd"/>
-      <w:r>
-        <w:t xml:space="preserve"> gráfico</w:t>
-      </w:r>
-    </w:p>
-  </w:comment>
-  <w:comment w:id="51" w:author="Douglas de Cassio Quinzani Gaspar" w:date="2025-04-07T16:58:00Z" w:initials="DdCQG">
-    <w:p>
-      <w:pPr>
-        <w:pStyle w:val="Textodecomentrio"/>
-      </w:pPr>
-      <w:r>
-        <w:rPr>
-          <w:rStyle w:val="Refdecomentrio"/>
-        </w:rPr>
-        <w:annotationRef/>
-      </w:r>
-      <w:r>
-        <w:t>Não entendi a relação do “Grupo de funcionário” com “Notificação”. Para que serve?</w:t>
-      </w:r>
-    </w:p>
-  </w:comment>
-  <w:comment w:id="52" w:author="SENAI Zerbini" w:date="2025-04-08T21:13:00Z" w:initials="SZ">
+  <w:comment w:id="48" w:author="SENAI Zerbini" w:date="2025-04-08T21:13:00Z" w:initials="SZ">
     <w:p>
       <w:pPr>
         <w:pStyle w:val="Textodecomentrio"/>
@@ -15754,21 +15927,18 @@
 </file>
 
 <file path=word/commentsExtended.xml><?xml version="1.0" encoding="utf-8"?>
-<w15:commentsEx xmlns:wpc="http://schemas.microsoft.com/office/word/2010/wordprocessingCanvas" xmlns:cx="http://schemas.microsoft.com/office/drawing/2014/chartex" xmlns:cx1="http://schemas.microsoft.com/office/drawing/2015/9/8/chartex" xmlns:cx2="http://schemas.microsoft.com/office/drawing/2015/10/21/chartex" xmlns:cx3="http://schemas.microsoft.com/office/drawing/2016/5/9/chartex" xmlns:cx4="http://schemas.microsoft.com/office/drawing/2016/5/10/chartex" xmlns:cx5="http://schemas.microsoft.com/office/drawing/2016/5/11/chartex" xmlns:cx6="http://schemas.microsoft.com/office/drawing/2016/5/12/chartex" xmlns:cx7="http://schemas.microsoft.com/office/drawing/2016/5/13/chartex" xmlns:cx8="http://schemas.microsoft.com/office/drawing/2016/5/14/chartex" xmlns:mc="http://schemas.openxmlformats.org/markup-compatibility/2006" xmlns:aink="http://schemas.microsoft.com/office/drawing/2016/ink" xmlns:am3d="http://schemas.microsoft.com/office/drawing/2017/model3d" xmlns:o="urn:schemas-microsoft-com:office:office" xmlns:r="http://schemas.openxmlformats.org/officeDocument/2006/relationships" xmlns:m="http://schemas.openxmlformats.org/officeDocument/2006/math" xmlns:v="urn:schemas-microsoft-com:vml" xmlns:wp14="http://schemas.microsoft.com/office/word/2010/wordprocessingDrawing" xmlns:wp="http://schemas.openxmlformats.org/drawingml/2006/wordprocessingDrawing" xmlns:w10="urn:schemas-microsoft-com:office:word" xmlns:w="http://schemas.openxmlformats.org/wordprocessingml/2006/main" xmlns:w14="http://schemas.microsoft.com/office/word/2010/wordml" xmlns:w15="http://schemas.microsoft.com/office/word/2012/wordml" xmlns:w16cid="http://schemas.microsoft.com/office/word/2016/wordml/cid" xmlns:w16se="http://schemas.microsoft.com/office/word/2015/wordml/symex" xmlns:wpg="http://schemas.microsoft.com/office/word/2010/wordprocessingGroup" xmlns:wpi="http://schemas.microsoft.com/office/word/2010/wordprocessingInk" xmlns:wne="http://schemas.microsoft.com/office/word/2006/wordml" xmlns:wps="http://schemas.microsoft.com/office/word/2010/wordprocessingShape" mc:Ignorable="w14 w15 w16se w16cid wp14">
+<w15:commentsEx xmlns:wpc="http://schemas.microsoft.com/office/word/2010/wordprocessingCanvas" xmlns:cx="http://schemas.microsoft.com/office/drawing/2014/chartex" xmlns:cx1="http://schemas.microsoft.com/office/drawing/2015/9/8/chartex" xmlns:cx2="http://schemas.microsoft.com/office/drawing/2015/10/21/chartex" xmlns:cx3="http://schemas.microsoft.com/office/drawing/2016/5/9/chartex" xmlns:cx4="http://schemas.microsoft.com/office/drawing/2016/5/10/chartex" xmlns:cx5="http://schemas.microsoft.com/office/drawing/2016/5/11/chartex" xmlns:cx6="http://schemas.microsoft.com/office/drawing/2016/5/12/chartex" xmlns:cx7="http://schemas.microsoft.com/office/drawing/2016/5/13/chartex" xmlns:cx8="http://schemas.microsoft.com/office/drawing/2016/5/14/chartex" xmlns:mc="http://schemas.openxmlformats.org/markup-compatibility/2006" xmlns:aink="http://schemas.microsoft.com/office/drawing/2016/ink" xmlns:am3d="http://schemas.microsoft.com/office/drawing/2017/model3d" xmlns:o="urn:schemas-microsoft-com:office:office" xmlns:oel="http://schemas.microsoft.com/office/2019/extlst" xmlns:r="http://schemas.openxmlformats.org/officeDocument/2006/relationships" xmlns:m="http://schemas.openxmlformats.org/officeDocument/2006/math" xmlns:v="urn:schemas-microsoft-com:vml" xmlns:wp14="http://schemas.microsoft.com/office/word/2010/wordprocessingDrawing" xmlns:wp="http://schemas.openxmlformats.org/drawingml/2006/wordprocessingDrawing" xmlns:w10="urn:schemas-microsoft-com:office:word" xmlns:w="http://schemas.openxmlformats.org/wordprocessingml/2006/main" xmlns:w14="http://schemas.microsoft.com/office/word/2010/wordml" xmlns:w15="http://schemas.microsoft.com/office/word/2012/wordml" xmlns:w16cex="http://schemas.microsoft.com/office/word/2018/wordml/cex" xmlns:w16cid="http://schemas.microsoft.com/office/word/2016/wordml/cid" xmlns:w16="http://schemas.microsoft.com/office/word/2018/wordml" xmlns:w16du="http://schemas.microsoft.com/office/word/2023/wordml/word16du" xmlns:w16sdtdh="http://schemas.microsoft.com/office/word/2020/wordml/sdtdatahash" xmlns:w16sdtfl="http://schemas.microsoft.com/office/word/2024/wordml/sdtformatlock" xmlns:w16se="http://schemas.microsoft.com/office/word/2015/wordml/symex" xmlns:wpg="http://schemas.microsoft.com/office/word/2010/wordprocessingGroup" xmlns:wpi="http://schemas.microsoft.com/office/word/2010/wordprocessingInk" xmlns:wne="http://schemas.microsoft.com/office/word/2006/wordml" xmlns:wps="http://schemas.microsoft.com/office/word/2010/wordprocessingShape" mc:Ignorable="w14 w15 w16se w16cid w16 w16cex w16sdtdh w16sdtfl w16du wp14">
   <w15:commentEx w15:paraId="369C6701" w15:done="0"/>
   <w15:commentEx w15:paraId="67CC42CA" w15:done="0"/>
   <w15:commentEx w15:paraId="4C320CB5" w15:done="0"/>
   <w15:commentEx w15:paraId="42E2E732" w15:done="0"/>
   <w15:commentEx w15:paraId="513E4292" w15:done="0"/>
   <w15:commentEx w15:paraId="450CEA1E" w15:done="0"/>
-  <w15:commentEx w15:paraId="72DF932A" w15:done="0"/>
-  <w15:commentEx w15:paraId="47E005D0" w15:done="0"/>
   <w15:commentEx w15:paraId="2858B030" w15:done="0"/>
   <w15:commentEx w15:paraId="4A5C6AE4" w15:done="0"/>
   <w15:commentEx w15:paraId="419324AE" w15:done="0"/>
   <w15:commentEx w15:paraId="0CB68A8A" w15:done="0"/>
   <w15:commentEx w15:paraId="6EC39090" w15:done="0"/>
-  <w15:commentEx w15:paraId="228DFFB1" w15:done="0"/>
   <w15:commentEx w15:paraId="6F172E5E" w15:done="0"/>
   <w15:commentEx w15:paraId="7BC77034" w15:done="0"/>
   <w15:commentEx w15:paraId="5C7CEFEF" w15:done="0"/>
@@ -15778,21 +15948,18 @@
 </file>
 
 <file path=word/commentsIds.xml><?xml version="1.0" encoding="utf-8"?>
-<w16cid:commentsIds xmlns:wpc="http://schemas.microsoft.com/office/word/2010/wordprocessingCanvas" xmlns:cx="http://schemas.microsoft.com/office/drawing/2014/chartex" xmlns:cx1="http://schemas.microsoft.com/office/drawing/2015/9/8/chartex" xmlns:cx2="http://schemas.microsoft.com/office/drawing/2015/10/21/chartex" xmlns:cx3="http://schemas.microsoft.com/office/drawing/2016/5/9/chartex" xmlns:cx4="http://schemas.microsoft.com/office/drawing/2016/5/10/chartex" xmlns:cx5="http://schemas.microsoft.com/office/drawing/2016/5/11/chartex" xmlns:cx6="http://schemas.microsoft.com/office/drawing/2016/5/12/chartex" xmlns:cx7="http://schemas.microsoft.com/office/drawing/2016/5/13/chartex" xmlns:cx8="http://schemas.microsoft.com/office/drawing/2016/5/14/chartex" xmlns:mc="http://schemas.openxmlformats.org/markup-compatibility/2006" xmlns:aink="http://schemas.microsoft.com/office/drawing/2016/ink" xmlns:am3d="http://schemas.microsoft.com/office/drawing/2017/model3d" xmlns:o="urn:schemas-microsoft-com:office:office" xmlns:r="http://schemas.openxmlformats.org/officeDocument/2006/relationships" xmlns:m="http://schemas.openxmlformats.org/officeDocument/2006/math" xmlns:v="urn:schemas-microsoft-com:vml" xmlns:wp14="http://schemas.microsoft.com/office/word/2010/wordprocessingDrawing" xmlns:wp="http://schemas.openxmlformats.org/drawingml/2006/wordprocessingDrawing" xmlns:w10="urn:schemas-microsoft-com:office:word" xmlns:w="http://schemas.openxmlformats.org/wordprocessingml/2006/main" xmlns:w14="http://schemas.microsoft.com/office/word/2010/wordml" xmlns:w15="http://schemas.microsoft.com/office/word/2012/wordml" xmlns:w16cid="http://schemas.microsoft.com/office/word/2016/wordml/cid" xmlns:w16se="http://schemas.microsoft.com/office/word/2015/wordml/symex" xmlns:wpg="http://schemas.microsoft.com/office/word/2010/wordprocessingGroup" xmlns:wpi="http://schemas.microsoft.com/office/word/2010/wordprocessingInk" xmlns:wne="http://schemas.microsoft.com/office/word/2006/wordml" xmlns:wps="http://schemas.microsoft.com/office/word/2010/wordprocessingShape" mc:Ignorable="w14 w15 w16se w16cid wp14">
+<w16cid:commentsIds xmlns:wpc="http://schemas.microsoft.com/office/word/2010/wordprocessingCanvas" xmlns:cx="http://schemas.microsoft.com/office/drawing/2014/chartex" xmlns:cx1="http://schemas.microsoft.com/office/drawing/2015/9/8/chartex" xmlns:cx2="http://schemas.microsoft.com/office/drawing/2015/10/21/chartex" xmlns:cx3="http://schemas.microsoft.com/office/drawing/2016/5/9/chartex" xmlns:cx4="http://schemas.microsoft.com/office/drawing/2016/5/10/chartex" xmlns:cx5="http://schemas.microsoft.com/office/drawing/2016/5/11/chartex" xmlns:cx6="http://schemas.microsoft.com/office/drawing/2016/5/12/chartex" xmlns:cx7="http://schemas.microsoft.com/office/drawing/2016/5/13/chartex" xmlns:cx8="http://schemas.microsoft.com/office/drawing/2016/5/14/chartex" xmlns:mc="http://schemas.openxmlformats.org/markup-compatibility/2006" xmlns:aink="http://schemas.microsoft.com/office/drawing/2016/ink" xmlns:am3d="http://schemas.microsoft.com/office/drawing/2017/model3d" xmlns:o="urn:schemas-microsoft-com:office:office" xmlns:oel="http://schemas.microsoft.com/office/2019/extlst" xmlns:r="http://schemas.openxmlformats.org/officeDocument/2006/relationships" xmlns:m="http://schemas.openxmlformats.org/officeDocument/2006/math" xmlns:v="urn:schemas-microsoft-com:vml" xmlns:wp14="http://schemas.microsoft.com/office/word/2010/wordprocessingDrawing" xmlns:wp="http://schemas.openxmlformats.org/drawingml/2006/wordprocessingDrawing" xmlns:w10="urn:schemas-microsoft-com:office:word" xmlns:w="http://schemas.openxmlformats.org/wordprocessingml/2006/main" xmlns:w14="http://schemas.microsoft.com/office/word/2010/wordml" xmlns:w15="http://schemas.microsoft.com/office/word/2012/wordml" xmlns:w16cex="http://schemas.microsoft.com/office/word/2018/wordml/cex" xmlns:w16cid="http://schemas.microsoft.com/office/word/2016/wordml/cid" xmlns:w16="http://schemas.microsoft.com/office/word/2018/wordml" xmlns:w16du="http://schemas.microsoft.com/office/word/2023/wordml/word16du" xmlns:w16sdtdh="http://schemas.microsoft.com/office/word/2020/wordml/sdtdatahash" xmlns:w16sdtfl="http://schemas.microsoft.com/office/word/2024/wordml/sdtformatlock" xmlns:w16se="http://schemas.microsoft.com/office/word/2015/wordml/symex" xmlns:wpg="http://schemas.microsoft.com/office/word/2010/wordprocessingGroup" xmlns:wpi="http://schemas.microsoft.com/office/word/2010/wordprocessingInk" xmlns:wne="http://schemas.microsoft.com/office/word/2006/wordml" xmlns:wps="http://schemas.microsoft.com/office/word/2010/wordprocessingShape" mc:Ignorable="w14 w15 w16se w16cid w16 w16cex w16sdtdh w16sdtfl w16du wp14">
   <w16cid:commentId w16cid:paraId="369C6701" w16cid:durableId="2B9E6A60"/>
   <w16cid:commentId w16cid:paraId="67CC42CA" w16cid:durableId="2B9E6A7F"/>
   <w16cid:commentId w16cid:paraId="4C320CB5" w16cid:durableId="2B9E6A84"/>
   <w16cid:commentId w16cid:paraId="42E2E732" w16cid:durableId="2B9E6AB9"/>
   <w16cid:commentId w16cid:paraId="513E4292" w16cid:durableId="2B9E6B60"/>
   <w16cid:commentId w16cid:paraId="450CEA1E" w16cid:durableId="2B9E6B82"/>
-  <w16cid:commentId w16cid:paraId="72DF932A" w16cid:durableId="2B9E6BA8"/>
-  <w16cid:commentId w16cid:paraId="47E005D0" w16cid:durableId="2B9E6C97"/>
   <w16cid:commentId w16cid:paraId="2858B030" w16cid:durableId="2B9E6FA1"/>
   <w16cid:commentId w16cid:paraId="4A5C6AE4" w16cid:durableId="2B9E6FCF"/>
   <w16cid:commentId w16cid:paraId="419324AE" w16cid:durableId="2B9E7010"/>
   <w16cid:commentId w16cid:paraId="0CB68A8A" w16cid:durableId="2B9E7035"/>
   <w16cid:commentId w16cid:paraId="6EC39090" w16cid:durableId="2B9E7051"/>
-  <w16cid:commentId w16cid:paraId="228DFFB1" w16cid:durableId="2B9E76C6"/>
   <w16cid:commentId w16cid:paraId="6F172E5E" w16cid:durableId="2B9E7707"/>
   <w16cid:commentId w16cid:paraId="7BC77034" w16cid:durableId="2B9E825C"/>
   <w16cid:commentId w16cid:paraId="5C7CEFEF" w16cid:durableId="2B9E8268"/>
@@ -15802,7 +15969,7 @@
 </file>
 
 <file path=word/endnotes.xml><?xml version="1.0" encoding="utf-8"?>
-<w:endnotes xmlns:wpc="http://schemas.microsoft.com/office/word/2010/wordprocessingCanvas" xmlns:cx="http://schemas.microsoft.com/office/drawing/2014/chartex" xmlns:cx1="http://schemas.microsoft.com/office/drawing/2015/9/8/chartex" xmlns:cx2="http://schemas.microsoft.com/office/drawing/2015/10/21/chartex" xmlns:cx3="http://schemas.microsoft.com/office/drawing/2016/5/9/chartex" xmlns:cx4="http://schemas.microsoft.com/office/drawing/2016/5/10/chartex" xmlns:cx5="http://schemas.microsoft.com/office/drawing/2016/5/11/chartex" xmlns:cx6="http://schemas.microsoft.com/office/drawing/2016/5/12/chartex" xmlns:cx7="http://schemas.microsoft.com/office/drawing/2016/5/13/chartex" xmlns:cx8="http://schemas.microsoft.com/office/drawing/2016/5/14/chartex" xmlns:mc="http://schemas.openxmlformats.org/markup-compatibility/2006" xmlns:aink="http://schemas.microsoft.com/office/drawing/2016/ink" xmlns:am3d="http://schemas.microsoft.com/office/drawing/2017/model3d" xmlns:o="urn:schemas-microsoft-com:office:office" xmlns:r="http://schemas.openxmlformats.org/officeDocument/2006/relationships" xmlns:m="http://schemas.openxmlformats.org/officeDocument/2006/math" xmlns:v="urn:schemas-microsoft-com:vml" xmlns:wp14="http://schemas.microsoft.com/office/word/2010/wordprocessingDrawing" xmlns:wp="http://schemas.openxmlformats.org/drawingml/2006/wordprocessingDrawing" xmlns:w10="urn:schemas-microsoft-com:office:word" xmlns:w="http://schemas.openxmlformats.org/wordprocessingml/2006/main" xmlns:w14="http://schemas.microsoft.com/office/word/2010/wordml" xmlns:w15="http://schemas.microsoft.com/office/word/2012/wordml" xmlns:w16cid="http://schemas.microsoft.com/office/word/2016/wordml/cid" xmlns:w16se="http://schemas.microsoft.com/office/word/2015/wordml/symex" xmlns:wpg="http://schemas.microsoft.com/office/word/2010/wordprocessingGroup" xmlns:wpi="http://schemas.microsoft.com/office/word/2010/wordprocessingInk" xmlns:wne="http://schemas.microsoft.com/office/word/2006/wordml" xmlns:wps="http://schemas.microsoft.com/office/word/2010/wordprocessingShape" mc:Ignorable="w14 w15 w16se w16cid wp14">
+<w:endnotes xmlns:wpc="http://schemas.microsoft.com/office/word/2010/wordprocessingCanvas" xmlns:cx="http://schemas.microsoft.com/office/drawing/2014/chartex" xmlns:cx1="http://schemas.microsoft.com/office/drawing/2015/9/8/chartex" xmlns:cx2="http://schemas.microsoft.com/office/drawing/2015/10/21/chartex" xmlns:cx3="http://schemas.microsoft.com/office/drawing/2016/5/9/chartex" xmlns:cx4="http://schemas.microsoft.com/office/drawing/2016/5/10/chartex" xmlns:cx5="http://schemas.microsoft.com/office/drawing/2016/5/11/chartex" xmlns:cx6="http://schemas.microsoft.com/office/drawing/2016/5/12/chartex" xmlns:cx7="http://schemas.microsoft.com/office/drawing/2016/5/13/chartex" xmlns:cx8="http://schemas.microsoft.com/office/drawing/2016/5/14/chartex" xmlns:mc="http://schemas.openxmlformats.org/markup-compatibility/2006" xmlns:aink="http://schemas.microsoft.com/office/drawing/2016/ink" xmlns:am3d="http://schemas.microsoft.com/office/drawing/2017/model3d" xmlns:o="urn:schemas-microsoft-com:office:office" xmlns:oel="http://schemas.microsoft.com/office/2019/extlst" xmlns:r="http://schemas.openxmlformats.org/officeDocument/2006/relationships" xmlns:m="http://schemas.openxmlformats.org/officeDocument/2006/math" xmlns:v="urn:schemas-microsoft-com:vml" xmlns:wp14="http://schemas.microsoft.com/office/word/2010/wordprocessingDrawing" xmlns:wp="http://schemas.openxmlformats.org/drawingml/2006/wordprocessingDrawing" xmlns:w10="urn:schemas-microsoft-com:office:word" xmlns:w="http://schemas.openxmlformats.org/wordprocessingml/2006/main" xmlns:w14="http://schemas.microsoft.com/office/word/2010/wordml" xmlns:w15="http://schemas.microsoft.com/office/word/2012/wordml" xmlns:w16cex="http://schemas.microsoft.com/office/word/2018/wordml/cex" xmlns:w16cid="http://schemas.microsoft.com/office/word/2016/wordml/cid" xmlns:w16="http://schemas.microsoft.com/office/word/2018/wordml" xmlns:w16du="http://schemas.microsoft.com/office/word/2023/wordml/word16du" xmlns:w16sdtdh="http://schemas.microsoft.com/office/word/2020/wordml/sdtdatahash" xmlns:w16sdtfl="http://schemas.microsoft.com/office/word/2024/wordml/sdtformatlock" xmlns:w16se="http://schemas.microsoft.com/office/word/2015/wordml/symex" xmlns:wpg="http://schemas.microsoft.com/office/word/2010/wordprocessingGroup" xmlns:wpi="http://schemas.microsoft.com/office/word/2010/wordprocessingInk" xmlns:wne="http://schemas.microsoft.com/office/word/2006/wordml" xmlns:wps="http://schemas.microsoft.com/office/word/2010/wordprocessingShape" mc:Ignorable="w14 w15 w16se w16cid w16 w16cex w16sdtdh w16sdtfl w16du wp14">
   <w:endnote w:type="separator" w:id="-1">
     <w:p>
       <w:pPr>
@@ -15827,7 +15994,7 @@
 </file>
 
 <file path=word/footer1.xml><?xml version="1.0" encoding="utf-8"?>
-<w:ftr xmlns:wpc="http://schemas.microsoft.com/office/word/2010/wordprocessingCanvas" xmlns:cx="http://schemas.microsoft.com/office/drawing/2014/chartex" xmlns:cx1="http://schemas.microsoft.com/office/drawing/2015/9/8/chartex" xmlns:cx2="http://schemas.microsoft.com/office/drawing/2015/10/21/chartex" xmlns:cx3="http://schemas.microsoft.com/office/drawing/2016/5/9/chartex" xmlns:cx4="http://schemas.microsoft.com/office/drawing/2016/5/10/chartex" xmlns:cx5="http://schemas.microsoft.com/office/drawing/2016/5/11/chartex" xmlns:cx6="http://schemas.microsoft.com/office/drawing/2016/5/12/chartex" xmlns:cx7="http://schemas.microsoft.com/office/drawing/2016/5/13/chartex" xmlns:cx8="http://schemas.microsoft.com/office/drawing/2016/5/14/chartex" xmlns:mc="http://schemas.openxmlformats.org/markup-compatibility/2006" xmlns:aink="http://schemas.microsoft.com/office/drawing/2016/ink" xmlns:am3d="http://schemas.microsoft.com/office/drawing/2017/model3d" xmlns:o="urn:schemas-microsoft-com:office:office" xmlns:r="http://schemas.openxmlformats.org/officeDocument/2006/relationships" xmlns:m="http://schemas.openxmlformats.org/officeDocument/2006/math" xmlns:v="urn:schemas-microsoft-com:vml" xmlns:wp14="http://schemas.microsoft.com/office/word/2010/wordprocessingDrawing" xmlns:wp="http://schemas.openxmlformats.org/drawingml/2006/wordprocessingDrawing" xmlns:w10="urn:schemas-microsoft-com:office:word" xmlns:w="http://schemas.openxmlformats.org/wordprocessingml/2006/main" xmlns:w14="http://schemas.microsoft.com/office/word/2010/wordml" xmlns:w15="http://schemas.microsoft.com/office/word/2012/wordml" xmlns:w16cid="http://schemas.microsoft.com/office/word/2016/wordml/cid" xmlns:w16se="http://schemas.microsoft.com/office/word/2015/wordml/symex" xmlns:wpg="http://schemas.microsoft.com/office/word/2010/wordprocessingGroup" xmlns:wpi="http://schemas.microsoft.com/office/word/2010/wordprocessingInk" xmlns:wne="http://schemas.microsoft.com/office/word/2006/wordml" xmlns:wps="http://schemas.microsoft.com/office/word/2010/wordprocessingShape" mc:Ignorable="w14 w15 w16se w16cid wp14">
+<w:ftr xmlns:wpc="http://schemas.microsoft.com/office/word/2010/wordprocessingCanvas" xmlns:cx="http://schemas.microsoft.com/office/drawing/2014/chartex" xmlns:cx1="http://schemas.microsoft.com/office/drawing/2015/9/8/chartex" xmlns:cx2="http://schemas.microsoft.com/office/drawing/2015/10/21/chartex" xmlns:cx3="http://schemas.microsoft.com/office/drawing/2016/5/9/chartex" xmlns:cx4="http://schemas.microsoft.com/office/drawing/2016/5/10/chartex" xmlns:cx5="http://schemas.microsoft.com/office/drawing/2016/5/11/chartex" xmlns:cx6="http://schemas.microsoft.com/office/drawing/2016/5/12/chartex" xmlns:cx7="http://schemas.microsoft.com/office/drawing/2016/5/13/chartex" xmlns:cx8="http://schemas.microsoft.com/office/drawing/2016/5/14/chartex" xmlns:mc="http://schemas.openxmlformats.org/markup-compatibility/2006" xmlns:aink="http://schemas.microsoft.com/office/drawing/2016/ink" xmlns:am3d="http://schemas.microsoft.com/office/drawing/2017/model3d" xmlns:o="urn:schemas-microsoft-com:office:office" xmlns:oel="http://schemas.microsoft.com/office/2019/extlst" xmlns:r="http://schemas.openxmlformats.org/officeDocument/2006/relationships" xmlns:m="http://schemas.openxmlformats.org/officeDocument/2006/math" xmlns:v="urn:schemas-microsoft-com:vml" xmlns:wp14="http://schemas.microsoft.com/office/word/2010/wordprocessingDrawing" xmlns:wp="http://schemas.openxmlformats.org/drawingml/2006/wordprocessingDrawing" xmlns:w10="urn:schemas-microsoft-com:office:word" xmlns:w="http://schemas.openxmlformats.org/wordprocessingml/2006/main" xmlns:w14="http://schemas.microsoft.com/office/word/2010/wordml" xmlns:w15="http://schemas.microsoft.com/office/word/2012/wordml" xmlns:w16cex="http://schemas.microsoft.com/office/word/2018/wordml/cex" xmlns:w16cid="http://schemas.microsoft.com/office/word/2016/wordml/cid" xmlns:w16="http://schemas.microsoft.com/office/word/2018/wordml" xmlns:w16du="http://schemas.microsoft.com/office/word/2023/wordml/word16du" xmlns:w16sdtdh="http://schemas.microsoft.com/office/word/2020/wordml/sdtdatahash" xmlns:w16sdtfl="http://schemas.microsoft.com/office/word/2024/wordml/sdtformatlock" xmlns:w16se="http://schemas.microsoft.com/office/word/2015/wordml/symex" xmlns:wpg="http://schemas.microsoft.com/office/word/2010/wordprocessingGroup" xmlns:wpi="http://schemas.microsoft.com/office/word/2010/wordprocessingInk" xmlns:wne="http://schemas.microsoft.com/office/word/2006/wordml" xmlns:wps="http://schemas.microsoft.com/office/word/2010/wordprocessingShape" mc:Ignorable="w14 w15 w16se w16cid w16 w16cex w16sdtdh w16sdtfl w16du wp14">
   <w:p>
     <w:pPr>
       <w:pStyle w:val="Rodap"/>
@@ -15843,7 +16010,7 @@
 </file>
 
 <file path=word/footer2.xml><?xml version="1.0" encoding="utf-8"?>
-<w:ftr xmlns:wpc="http://schemas.microsoft.com/office/word/2010/wordprocessingCanvas" xmlns:cx="http://schemas.microsoft.com/office/drawing/2014/chartex" xmlns:cx1="http://schemas.microsoft.com/office/drawing/2015/9/8/chartex" xmlns:cx2="http://schemas.microsoft.com/office/drawing/2015/10/21/chartex" xmlns:cx3="http://schemas.microsoft.com/office/drawing/2016/5/9/chartex" xmlns:cx4="http://schemas.microsoft.com/office/drawing/2016/5/10/chartex" xmlns:cx5="http://schemas.microsoft.com/office/drawing/2016/5/11/chartex" xmlns:cx6="http://schemas.microsoft.com/office/drawing/2016/5/12/chartex" xmlns:cx7="http://schemas.microsoft.com/office/drawing/2016/5/13/chartex" xmlns:cx8="http://schemas.microsoft.com/office/drawing/2016/5/14/chartex" xmlns:mc="http://schemas.openxmlformats.org/markup-compatibility/2006" xmlns:aink="http://schemas.microsoft.com/office/drawing/2016/ink" xmlns:am3d="http://schemas.microsoft.com/office/drawing/2017/model3d" xmlns:o="urn:schemas-microsoft-com:office:office" xmlns:r="http://schemas.openxmlformats.org/officeDocument/2006/relationships" xmlns:m="http://schemas.openxmlformats.org/officeDocument/2006/math" xmlns:v="urn:schemas-microsoft-com:vml" xmlns:wp14="http://schemas.microsoft.com/office/word/2010/wordprocessingDrawing" xmlns:wp="http://schemas.openxmlformats.org/drawingml/2006/wordprocessingDrawing" xmlns:w10="urn:schemas-microsoft-com:office:word" xmlns:w="http://schemas.openxmlformats.org/wordprocessingml/2006/main" xmlns:w14="http://schemas.microsoft.com/office/word/2010/wordml" xmlns:w15="http://schemas.microsoft.com/office/word/2012/wordml" xmlns:w16cid="http://schemas.microsoft.com/office/word/2016/wordml/cid" xmlns:w16se="http://schemas.microsoft.com/office/word/2015/wordml/symex" xmlns:wpg="http://schemas.microsoft.com/office/word/2010/wordprocessingGroup" xmlns:wpi="http://schemas.microsoft.com/office/word/2010/wordprocessingInk" xmlns:wne="http://schemas.microsoft.com/office/word/2006/wordml" xmlns:wps="http://schemas.microsoft.com/office/word/2010/wordprocessingShape" mc:Ignorable="w14 w15 w16se w16cid wp14">
+<w:ftr xmlns:wpc="http://schemas.microsoft.com/office/word/2010/wordprocessingCanvas" xmlns:cx="http://schemas.microsoft.com/office/drawing/2014/chartex" xmlns:cx1="http://schemas.microsoft.com/office/drawing/2015/9/8/chartex" xmlns:cx2="http://schemas.microsoft.com/office/drawing/2015/10/21/chartex" xmlns:cx3="http://schemas.microsoft.com/office/drawing/2016/5/9/chartex" xmlns:cx4="http://schemas.microsoft.com/office/drawing/2016/5/10/chartex" xmlns:cx5="http://schemas.microsoft.com/office/drawing/2016/5/11/chartex" xmlns:cx6="http://schemas.microsoft.com/office/drawing/2016/5/12/chartex" xmlns:cx7="http://schemas.microsoft.com/office/drawing/2016/5/13/chartex" xmlns:cx8="http://schemas.microsoft.com/office/drawing/2016/5/14/chartex" xmlns:mc="http://schemas.openxmlformats.org/markup-compatibility/2006" xmlns:aink="http://schemas.microsoft.com/office/drawing/2016/ink" xmlns:am3d="http://schemas.microsoft.com/office/drawing/2017/model3d" xmlns:o="urn:schemas-microsoft-com:office:office" xmlns:oel="http://schemas.microsoft.com/office/2019/extlst" xmlns:r="http://schemas.openxmlformats.org/officeDocument/2006/relationships" xmlns:m="http://schemas.openxmlformats.org/officeDocument/2006/math" xmlns:v="urn:schemas-microsoft-com:vml" xmlns:wp14="http://schemas.microsoft.com/office/word/2010/wordprocessingDrawing" xmlns:wp="http://schemas.openxmlformats.org/drawingml/2006/wordprocessingDrawing" xmlns:w10="urn:schemas-microsoft-com:office:word" xmlns:w="http://schemas.openxmlformats.org/wordprocessingml/2006/main" xmlns:w14="http://schemas.microsoft.com/office/word/2010/wordml" xmlns:w15="http://schemas.microsoft.com/office/word/2012/wordml" xmlns:w16cex="http://schemas.microsoft.com/office/word/2018/wordml/cex" xmlns:w16cid="http://schemas.microsoft.com/office/word/2016/wordml/cid" xmlns:w16="http://schemas.microsoft.com/office/word/2018/wordml" xmlns:w16du="http://schemas.microsoft.com/office/word/2023/wordml/word16du" xmlns:w16sdtdh="http://schemas.microsoft.com/office/word/2020/wordml/sdtdatahash" xmlns:w16sdtfl="http://schemas.microsoft.com/office/word/2024/wordml/sdtformatlock" xmlns:w16se="http://schemas.microsoft.com/office/word/2015/wordml/symex" xmlns:wpg="http://schemas.microsoft.com/office/word/2010/wordprocessingGroup" xmlns:wpi="http://schemas.microsoft.com/office/word/2010/wordprocessingInk" xmlns:wne="http://schemas.microsoft.com/office/word/2006/wordml" xmlns:wps="http://schemas.microsoft.com/office/word/2010/wordprocessingShape" mc:Ignorable="w14 w15 w16se w16cid w16 w16cex w16sdtdh w16sdtfl w16du wp14">
   <w:p>
     <w:pPr>
       <w:pStyle w:val="Rodap"/>
@@ -15859,7 +16026,7 @@
 </file>
 
 <file path=word/footnotes.xml><?xml version="1.0" encoding="utf-8"?>
-<w:footnotes xmlns:wpc="http://schemas.microsoft.com/office/word/2010/wordprocessingCanvas" xmlns:cx="http://schemas.microsoft.com/office/drawing/2014/chartex" xmlns:cx1="http://schemas.microsoft.com/office/drawing/2015/9/8/chartex" xmlns:cx2="http://schemas.microsoft.com/office/drawing/2015/10/21/chartex" xmlns:cx3="http://schemas.microsoft.com/office/drawing/2016/5/9/chartex" xmlns:cx4="http://schemas.microsoft.com/office/drawing/2016/5/10/chartex" xmlns:cx5="http://schemas.microsoft.com/office/drawing/2016/5/11/chartex" xmlns:cx6="http://schemas.microsoft.com/office/drawing/2016/5/12/chartex" xmlns:cx7="http://schemas.microsoft.com/office/drawing/2016/5/13/chartex" xmlns:cx8="http://schemas.microsoft.com/office/drawing/2016/5/14/chartex" xmlns:mc="http://schemas.openxmlformats.org/markup-compatibility/2006" xmlns:aink="http://schemas.microsoft.com/office/drawing/2016/ink" xmlns:am3d="http://schemas.microsoft.com/office/drawing/2017/model3d" xmlns:o="urn:schemas-microsoft-com:office:office" xmlns:r="http://schemas.openxmlformats.org/officeDocument/2006/relationships" xmlns:m="http://schemas.openxmlformats.org/officeDocument/2006/math" xmlns:v="urn:schemas-microsoft-com:vml" xmlns:wp14="http://schemas.microsoft.com/office/word/2010/wordprocessingDrawing" xmlns:wp="http://schemas.openxmlformats.org/drawingml/2006/wordprocessingDrawing" xmlns:w10="urn:schemas-microsoft-com:office:word" xmlns:w="http://schemas.openxmlformats.org/wordprocessingml/2006/main" xmlns:w14="http://schemas.microsoft.com/office/word/2010/wordml" xmlns:w15="http://schemas.microsoft.com/office/word/2012/wordml" xmlns:w16cid="http://schemas.microsoft.com/office/word/2016/wordml/cid" xmlns:w16se="http://schemas.microsoft.com/office/word/2015/wordml/symex" xmlns:wpg="http://schemas.microsoft.com/office/word/2010/wordprocessingGroup" xmlns:wpi="http://schemas.microsoft.com/office/word/2010/wordprocessingInk" xmlns:wne="http://schemas.microsoft.com/office/word/2006/wordml" xmlns:wps="http://schemas.microsoft.com/office/word/2010/wordprocessingShape" mc:Ignorable="w14 w15 w16se w16cid wp14">
+<w:footnotes xmlns:wpc="http://schemas.microsoft.com/office/word/2010/wordprocessingCanvas" xmlns:cx="http://schemas.microsoft.com/office/drawing/2014/chartex" xmlns:cx1="http://schemas.microsoft.com/office/drawing/2015/9/8/chartex" xmlns:cx2="http://schemas.microsoft.com/office/drawing/2015/10/21/chartex" xmlns:cx3="http://schemas.microsoft.com/office/drawing/2016/5/9/chartex" xmlns:cx4="http://schemas.microsoft.com/office/drawing/2016/5/10/chartex" xmlns:cx5="http://schemas.microsoft.com/office/drawing/2016/5/11/chartex" xmlns:cx6="http://schemas.microsoft.com/office/drawing/2016/5/12/chartex" xmlns:cx7="http://schemas.microsoft.com/office/drawing/2016/5/13/chartex" xmlns:cx8="http://schemas.microsoft.com/office/drawing/2016/5/14/chartex" xmlns:mc="http://schemas.openxmlformats.org/markup-compatibility/2006" xmlns:aink="http://schemas.microsoft.com/office/drawing/2016/ink" xmlns:am3d="http://schemas.microsoft.com/office/drawing/2017/model3d" xmlns:o="urn:schemas-microsoft-com:office:office" xmlns:oel="http://schemas.microsoft.com/office/2019/extlst" xmlns:r="http://schemas.openxmlformats.org/officeDocument/2006/relationships" xmlns:m="http://schemas.openxmlformats.org/officeDocument/2006/math" xmlns:v="urn:schemas-microsoft-com:vml" xmlns:wp14="http://schemas.microsoft.com/office/word/2010/wordprocessingDrawing" xmlns:wp="http://schemas.openxmlformats.org/drawingml/2006/wordprocessingDrawing" xmlns:w10="urn:schemas-microsoft-com:office:word" xmlns:w="http://schemas.openxmlformats.org/wordprocessingml/2006/main" xmlns:w14="http://schemas.microsoft.com/office/word/2010/wordml" xmlns:w15="http://schemas.microsoft.com/office/word/2012/wordml" xmlns:w16cex="http://schemas.microsoft.com/office/word/2018/wordml/cex" xmlns:w16cid="http://schemas.microsoft.com/office/word/2016/wordml/cid" xmlns:w16="http://schemas.microsoft.com/office/word/2018/wordml" xmlns:w16du="http://schemas.microsoft.com/office/word/2023/wordml/word16du" xmlns:w16sdtdh="http://schemas.microsoft.com/office/word/2020/wordml/sdtdatahash" xmlns:w16sdtfl="http://schemas.microsoft.com/office/word/2024/wordml/sdtformatlock" xmlns:w16se="http://schemas.microsoft.com/office/word/2015/wordml/symex" xmlns:wpg="http://schemas.microsoft.com/office/word/2010/wordprocessingGroup" xmlns:wpi="http://schemas.microsoft.com/office/word/2010/wordprocessingInk" xmlns:wne="http://schemas.microsoft.com/office/word/2006/wordml" xmlns:wps="http://schemas.microsoft.com/office/word/2010/wordprocessingShape" mc:Ignorable="w14 w15 w16se w16cid w16 w16cex w16sdtdh w16sdtfl w16du wp14">
   <w:footnote w:type="separator" w:id="-1">
     <w:p>
       <w:pPr>
@@ -15884,7 +16051,7 @@
 </file>
 
 <file path=word/header1.xml><?xml version="1.0" encoding="utf-8"?>
-<w:hdr xmlns:wpc="http://schemas.microsoft.com/office/word/2010/wordprocessingCanvas" xmlns:cx="http://schemas.microsoft.com/office/drawing/2014/chartex" xmlns:cx1="http://schemas.microsoft.com/office/drawing/2015/9/8/chartex" xmlns:cx2="http://schemas.microsoft.com/office/drawing/2015/10/21/chartex" xmlns:cx3="http://schemas.microsoft.com/office/drawing/2016/5/9/chartex" xmlns:cx4="http://schemas.microsoft.com/office/drawing/2016/5/10/chartex" xmlns:cx5="http://schemas.microsoft.com/office/drawing/2016/5/11/chartex" xmlns:cx6="http://schemas.microsoft.com/office/drawing/2016/5/12/chartex" xmlns:cx7="http://schemas.microsoft.com/office/drawing/2016/5/13/chartex" xmlns:cx8="http://schemas.microsoft.com/office/drawing/2016/5/14/chartex" xmlns:mc="http://schemas.openxmlformats.org/markup-compatibility/2006" xmlns:aink="http://schemas.microsoft.com/office/drawing/2016/ink" xmlns:am3d="http://schemas.microsoft.com/office/drawing/2017/model3d" xmlns:o="urn:schemas-microsoft-com:office:office" xmlns:r="http://schemas.openxmlformats.org/officeDocument/2006/relationships" xmlns:m="http://schemas.openxmlformats.org/officeDocument/2006/math" xmlns:v="urn:schemas-microsoft-com:vml" xmlns:wp14="http://schemas.microsoft.com/office/word/2010/wordprocessingDrawing" xmlns:wp="http://schemas.openxmlformats.org/drawingml/2006/wordprocessingDrawing" xmlns:w10="urn:schemas-microsoft-com:office:word" xmlns:w="http://schemas.openxmlformats.org/wordprocessingml/2006/main" xmlns:w14="http://schemas.microsoft.com/office/word/2010/wordml" xmlns:w15="http://schemas.microsoft.com/office/word/2012/wordml" xmlns:w16cid="http://schemas.microsoft.com/office/word/2016/wordml/cid" xmlns:w16se="http://schemas.microsoft.com/office/word/2015/wordml/symex" xmlns:wpg="http://schemas.microsoft.com/office/word/2010/wordprocessingGroup" xmlns:wpi="http://schemas.microsoft.com/office/word/2010/wordprocessingInk" xmlns:wne="http://schemas.microsoft.com/office/word/2006/wordml" xmlns:wps="http://schemas.microsoft.com/office/word/2010/wordprocessingShape" mc:Ignorable="w14 w15 w16se w16cid wp14">
+<w:hdr xmlns:wpc="http://schemas.microsoft.com/office/word/2010/wordprocessingCanvas" xmlns:cx="http://schemas.microsoft.com/office/drawing/2014/chartex" xmlns:cx1="http://schemas.microsoft.com/office/drawing/2015/9/8/chartex" xmlns:cx2="http://schemas.microsoft.com/office/drawing/2015/10/21/chartex" xmlns:cx3="http://schemas.microsoft.com/office/drawing/2016/5/9/chartex" xmlns:cx4="http://schemas.microsoft.com/office/drawing/2016/5/10/chartex" xmlns:cx5="http://schemas.microsoft.com/office/drawing/2016/5/11/chartex" xmlns:cx6="http://schemas.microsoft.com/office/drawing/2016/5/12/chartex" xmlns:cx7="http://schemas.microsoft.com/office/drawing/2016/5/13/chartex" xmlns:cx8="http://schemas.microsoft.com/office/drawing/2016/5/14/chartex" xmlns:mc="http://schemas.openxmlformats.org/markup-compatibility/2006" xmlns:aink="http://schemas.microsoft.com/office/drawing/2016/ink" xmlns:am3d="http://schemas.microsoft.com/office/drawing/2017/model3d" xmlns:o="urn:schemas-microsoft-com:office:office" xmlns:oel="http://schemas.microsoft.com/office/2019/extlst" xmlns:r="http://schemas.openxmlformats.org/officeDocument/2006/relationships" xmlns:m="http://schemas.openxmlformats.org/officeDocument/2006/math" xmlns:v="urn:schemas-microsoft-com:vml" xmlns:wp14="http://schemas.microsoft.com/office/word/2010/wordprocessingDrawing" xmlns:wp="http://schemas.openxmlformats.org/drawingml/2006/wordprocessingDrawing" xmlns:w10="urn:schemas-microsoft-com:office:word" xmlns:w="http://schemas.openxmlformats.org/wordprocessingml/2006/main" xmlns:w14="http://schemas.microsoft.com/office/word/2010/wordml" xmlns:w15="http://schemas.microsoft.com/office/word/2012/wordml" xmlns:w16cex="http://schemas.microsoft.com/office/word/2018/wordml/cex" xmlns:w16cid="http://schemas.microsoft.com/office/word/2016/wordml/cid" xmlns:w16="http://schemas.microsoft.com/office/word/2018/wordml" xmlns:w16du="http://schemas.microsoft.com/office/word/2023/wordml/word16du" xmlns:w16sdtdh="http://schemas.microsoft.com/office/word/2020/wordml/sdtdatahash" xmlns:w16sdtfl="http://schemas.microsoft.com/office/word/2024/wordml/sdtformatlock" xmlns:w16se="http://schemas.microsoft.com/office/word/2015/wordml/symex" xmlns:wpg="http://schemas.microsoft.com/office/word/2010/wordprocessingGroup" xmlns:wpi="http://schemas.microsoft.com/office/word/2010/wordprocessingInk" xmlns:wne="http://schemas.microsoft.com/office/word/2006/wordml" xmlns:wps="http://schemas.microsoft.com/office/word/2010/wordprocessingShape" mc:Ignorable="w14 w15 w16se w16cid w16 w16cex w16sdtdh w16sdtfl w16du wp14">
   <w:p>
     <w:pPr>
       <w:pStyle w:val="Cabealho"/>
@@ -15899,7 +16066,7 @@
 </file>
 
 <file path=word/header2.xml><?xml version="1.0" encoding="utf-8"?>
-<w:hdr xmlns:wpc="http://schemas.microsoft.com/office/word/2010/wordprocessingCanvas" xmlns:cx="http://schemas.microsoft.com/office/drawing/2014/chartex" xmlns:cx1="http://schemas.microsoft.com/office/drawing/2015/9/8/chartex" xmlns:cx2="http://schemas.microsoft.com/office/drawing/2015/10/21/chartex" xmlns:cx3="http://schemas.microsoft.com/office/drawing/2016/5/9/chartex" xmlns:cx4="http://schemas.microsoft.com/office/drawing/2016/5/10/chartex" xmlns:cx5="http://schemas.microsoft.com/office/drawing/2016/5/11/chartex" xmlns:cx6="http://schemas.microsoft.com/office/drawing/2016/5/12/chartex" xmlns:cx7="http://schemas.microsoft.com/office/drawing/2016/5/13/chartex" xmlns:cx8="http://schemas.microsoft.com/office/drawing/2016/5/14/chartex" xmlns:mc="http://schemas.openxmlformats.org/markup-compatibility/2006" xmlns:aink="http://schemas.microsoft.com/office/drawing/2016/ink" xmlns:am3d="http://schemas.microsoft.com/office/drawing/2017/model3d" xmlns:o="urn:schemas-microsoft-com:office:office" xmlns:r="http://schemas.openxmlformats.org/officeDocument/2006/relationships" xmlns:m="http://schemas.openxmlformats.org/officeDocument/2006/math" xmlns:v="urn:schemas-microsoft-com:vml" xmlns:wp14="http://schemas.microsoft.com/office/word/2010/wordprocessingDrawing" xmlns:wp="http://schemas.openxmlformats.org/drawingml/2006/wordprocessingDrawing" xmlns:w10="urn:schemas-microsoft-com:office:word" xmlns:w="http://schemas.openxmlformats.org/wordprocessingml/2006/main" xmlns:w14="http://schemas.microsoft.com/office/word/2010/wordml" xmlns:w15="http://schemas.microsoft.com/office/word/2012/wordml" xmlns:w16cid="http://schemas.microsoft.com/office/word/2016/wordml/cid" xmlns:w16se="http://schemas.microsoft.com/office/word/2015/wordml/symex" xmlns:wpg="http://schemas.microsoft.com/office/word/2010/wordprocessingGroup" xmlns:wpi="http://schemas.microsoft.com/office/word/2010/wordprocessingInk" xmlns:wne="http://schemas.microsoft.com/office/word/2006/wordml" xmlns:wps="http://schemas.microsoft.com/office/word/2010/wordprocessingShape" mc:Ignorable="w14 w15 w16se w16cid wp14">
+<w:hdr xmlns:wpc="http://schemas.microsoft.com/office/word/2010/wordprocessingCanvas" xmlns:cx="http://schemas.microsoft.com/office/drawing/2014/chartex" xmlns:cx1="http://schemas.microsoft.com/office/drawing/2015/9/8/chartex" xmlns:cx2="http://schemas.microsoft.com/office/drawing/2015/10/21/chartex" xmlns:cx3="http://schemas.microsoft.com/office/drawing/2016/5/9/chartex" xmlns:cx4="http://schemas.microsoft.com/office/drawing/2016/5/10/chartex" xmlns:cx5="http://schemas.microsoft.com/office/drawing/2016/5/11/chartex" xmlns:cx6="http://schemas.microsoft.com/office/drawing/2016/5/12/chartex" xmlns:cx7="http://schemas.microsoft.com/office/drawing/2016/5/13/chartex" xmlns:cx8="http://schemas.microsoft.com/office/drawing/2016/5/14/chartex" xmlns:mc="http://schemas.openxmlformats.org/markup-compatibility/2006" xmlns:aink="http://schemas.microsoft.com/office/drawing/2016/ink" xmlns:am3d="http://schemas.microsoft.com/office/drawing/2017/model3d" xmlns:o="urn:schemas-microsoft-com:office:office" xmlns:oel="http://schemas.microsoft.com/office/2019/extlst" xmlns:r="http://schemas.openxmlformats.org/officeDocument/2006/relationships" xmlns:m="http://schemas.openxmlformats.org/officeDocument/2006/math" xmlns:v="urn:schemas-microsoft-com:vml" xmlns:wp14="http://schemas.microsoft.com/office/word/2010/wordprocessingDrawing" xmlns:wp="http://schemas.openxmlformats.org/drawingml/2006/wordprocessingDrawing" xmlns:w10="urn:schemas-microsoft-com:office:word" xmlns:w="http://schemas.openxmlformats.org/wordprocessingml/2006/main" xmlns:w14="http://schemas.microsoft.com/office/word/2010/wordml" xmlns:w15="http://schemas.microsoft.com/office/word/2012/wordml" xmlns:w16cex="http://schemas.microsoft.com/office/word/2018/wordml/cex" xmlns:w16cid="http://schemas.microsoft.com/office/word/2016/wordml/cid" xmlns:w16="http://schemas.microsoft.com/office/word/2018/wordml" xmlns:w16du="http://schemas.microsoft.com/office/word/2023/wordml/word16du" xmlns:w16sdtdh="http://schemas.microsoft.com/office/word/2020/wordml/sdtdatahash" xmlns:w16sdtfl="http://schemas.microsoft.com/office/word/2024/wordml/sdtformatlock" xmlns:w16se="http://schemas.microsoft.com/office/word/2015/wordml/symex" xmlns:wpg="http://schemas.microsoft.com/office/word/2010/wordprocessingGroup" xmlns:wpi="http://schemas.microsoft.com/office/word/2010/wordprocessingInk" xmlns:wne="http://schemas.microsoft.com/office/word/2006/wordml" xmlns:wps="http://schemas.microsoft.com/office/word/2010/wordprocessingShape" mc:Ignorable="w14 w15 w16se w16cid w16 w16cex w16sdtdh w16sdtfl w16du wp14">
   <w:sdt>
     <w:sdtPr>
       <w:id w:val="-747578550"/>
@@ -15970,7 +16137,7 @@
 </file>
 
 <file path=word/header3.xml><?xml version="1.0" encoding="utf-8"?>
-<w:hdr xmlns:wpc="http://schemas.microsoft.com/office/word/2010/wordprocessingCanvas" xmlns:cx="http://schemas.microsoft.com/office/drawing/2014/chartex" xmlns:cx1="http://schemas.microsoft.com/office/drawing/2015/9/8/chartex" xmlns:cx2="http://schemas.microsoft.com/office/drawing/2015/10/21/chartex" xmlns:cx3="http://schemas.microsoft.com/office/drawing/2016/5/9/chartex" xmlns:cx4="http://schemas.microsoft.com/office/drawing/2016/5/10/chartex" xmlns:cx5="http://schemas.microsoft.com/office/drawing/2016/5/11/chartex" xmlns:cx6="http://schemas.microsoft.com/office/drawing/2016/5/12/chartex" xmlns:cx7="http://schemas.microsoft.com/office/drawing/2016/5/13/chartex" xmlns:cx8="http://schemas.microsoft.com/office/drawing/2016/5/14/chartex" xmlns:mc="http://schemas.openxmlformats.org/markup-compatibility/2006" xmlns:aink="http://schemas.microsoft.com/office/drawing/2016/ink" xmlns:am3d="http://schemas.microsoft.com/office/drawing/2017/model3d" xmlns:o="urn:schemas-microsoft-com:office:office" xmlns:r="http://schemas.openxmlformats.org/officeDocument/2006/relationships" xmlns:m="http://schemas.openxmlformats.org/officeDocument/2006/math" xmlns:v="urn:schemas-microsoft-com:vml" xmlns:wp14="http://schemas.microsoft.com/office/word/2010/wordprocessingDrawing" xmlns:wp="http://schemas.openxmlformats.org/drawingml/2006/wordprocessingDrawing" xmlns:w10="urn:schemas-microsoft-com:office:word" xmlns:w="http://schemas.openxmlformats.org/wordprocessingml/2006/main" xmlns:w14="http://schemas.microsoft.com/office/word/2010/wordml" xmlns:w15="http://schemas.microsoft.com/office/word/2012/wordml" xmlns:w16cid="http://schemas.microsoft.com/office/word/2016/wordml/cid" xmlns:w16se="http://schemas.microsoft.com/office/word/2015/wordml/symex" xmlns:wpg="http://schemas.microsoft.com/office/word/2010/wordprocessingGroup" xmlns:wpi="http://schemas.microsoft.com/office/word/2010/wordprocessingInk" xmlns:wne="http://schemas.microsoft.com/office/word/2006/wordml" xmlns:wps="http://schemas.microsoft.com/office/word/2010/wordprocessingShape" mc:Ignorable="w14 w15 w16se w16cid wp14">
+<w:hdr xmlns:wpc="http://schemas.microsoft.com/office/word/2010/wordprocessingCanvas" xmlns:cx="http://schemas.microsoft.com/office/drawing/2014/chartex" xmlns:cx1="http://schemas.microsoft.com/office/drawing/2015/9/8/chartex" xmlns:cx2="http://schemas.microsoft.com/office/drawing/2015/10/21/chartex" xmlns:cx3="http://schemas.microsoft.com/office/drawing/2016/5/9/chartex" xmlns:cx4="http://schemas.microsoft.com/office/drawing/2016/5/10/chartex" xmlns:cx5="http://schemas.microsoft.com/office/drawing/2016/5/11/chartex" xmlns:cx6="http://schemas.microsoft.com/office/drawing/2016/5/12/chartex" xmlns:cx7="http://schemas.microsoft.com/office/drawing/2016/5/13/chartex" xmlns:cx8="http://schemas.microsoft.com/office/drawing/2016/5/14/chartex" xmlns:mc="http://schemas.openxmlformats.org/markup-compatibility/2006" xmlns:aink="http://schemas.microsoft.com/office/drawing/2016/ink" xmlns:am3d="http://schemas.microsoft.com/office/drawing/2017/model3d" xmlns:o="urn:schemas-microsoft-com:office:office" xmlns:oel="http://schemas.microsoft.com/office/2019/extlst" xmlns:r="http://schemas.openxmlformats.org/officeDocument/2006/relationships" xmlns:m="http://schemas.openxmlformats.org/officeDocument/2006/math" xmlns:v="urn:schemas-microsoft-com:vml" xmlns:wp14="http://schemas.microsoft.com/office/word/2010/wordprocessingDrawing" xmlns:wp="http://schemas.openxmlformats.org/drawingml/2006/wordprocessingDrawing" xmlns:w10="urn:schemas-microsoft-com:office:word" xmlns:w="http://schemas.openxmlformats.org/wordprocessingml/2006/main" xmlns:w14="http://schemas.microsoft.com/office/word/2010/wordml" xmlns:w15="http://schemas.microsoft.com/office/word/2012/wordml" xmlns:w16cex="http://schemas.microsoft.com/office/word/2018/wordml/cex" xmlns:w16cid="http://schemas.microsoft.com/office/word/2016/wordml/cid" xmlns:w16="http://schemas.microsoft.com/office/word/2018/wordml" xmlns:w16du="http://schemas.microsoft.com/office/word/2023/wordml/word16du" xmlns:w16sdtdh="http://schemas.microsoft.com/office/word/2020/wordml/sdtdatahash" xmlns:w16sdtfl="http://schemas.microsoft.com/office/word/2024/wordml/sdtformatlock" xmlns:w16se="http://schemas.microsoft.com/office/word/2015/wordml/symex" xmlns:wpg="http://schemas.microsoft.com/office/word/2010/wordprocessingGroup" xmlns:wpi="http://schemas.microsoft.com/office/word/2010/wordprocessingInk" xmlns:wne="http://schemas.microsoft.com/office/word/2006/wordml" xmlns:wps="http://schemas.microsoft.com/office/word/2010/wordprocessingShape" mc:Ignorable="w14 w15 w16se w16cid w16 w16cex w16sdtdh w16sdtfl w16du wp14">
   <w:sdt>
     <w:sdtPr>
       <w:id w:val="-1212647906"/>
@@ -16044,30 +16211,31 @@
 </file>
 
 <file path=word/intelligence2.xml><?xml version="1.0" encoding="utf-8"?>
-<int2:intelligence xmlns:int2="http://schemas.microsoft.com/office/intelligence/2020/intelligence">
+<int2:intelligence xmlns:int2="http://schemas.microsoft.com/office/intelligence/2020/intelligence" xmlns:oel="http://schemas.microsoft.com/office/2019/extlst">
   <int2:observations>
     <int2:textHash int2:hashCode="+UFeBhbICapwlJ" int2:id="vhpAkwV6">
-      <int2:state int2:type="AugLoop_Text_Critique" int2:value="Rejected"/>
+      <int2:state int2:value="Rejected" int2:type="AugLoop_Text_Critique"/>
     </int2:textHash>
     <int2:textHash int2:hashCode="c9sEqEAIYOREjT" int2:id="AmVcCEBm">
-      <int2:state int2:type="AugLoop_Text_Critique" int2:value="Rejected"/>
+      <int2:state int2:value="Rejected" int2:type="AugLoop_Text_Critique"/>
     </int2:textHash>
     <int2:textHash int2:hashCode="Tng842XO2206uy" int2:id="KHPKVyzO">
-      <int2:state int2:type="AugLoop_Text_Critique" int2:value="Rejected"/>
+      <int2:state int2:value="Rejected" int2:type="AugLoop_Text_Critique"/>
     </int2:textHash>
     <int2:textHash int2:hashCode="ESopSV1MFobzpw" int2:id="wjBzJoLr">
-      <int2:state int2:type="AugLoop_Text_Critique" int2:value="Rejected"/>
+      <int2:state int2:value="Rejected" int2:type="AugLoop_Text_Critique"/>
     </int2:textHash>
     <int2:textHash int2:hashCode="TpcUWsv21EjZng" int2:id="t3vl36sJ">
-      <int2:state int2:type="AugLoop_Text_Critique" int2:value="Rejected"/>
+      <int2:state int2:value="Rejected" int2:type="AugLoop_Text_Critique"/>
     </int2:textHash>
   </int2:observations>
   <int2:intelligenceSettings/>
+  <int2:onDemandWorkflows/>
 </int2:intelligence>
 </file>
 
 <file path=word/numbering.xml><?xml version="1.0" encoding="utf-8"?>
-<w:numbering xmlns:wpc="http://schemas.microsoft.com/office/word/2010/wordprocessingCanvas" xmlns:cx="http://schemas.microsoft.com/office/drawing/2014/chartex" xmlns:cx1="http://schemas.microsoft.com/office/drawing/2015/9/8/chartex" xmlns:cx2="http://schemas.microsoft.com/office/drawing/2015/10/21/chartex" xmlns:cx3="http://schemas.microsoft.com/office/drawing/2016/5/9/chartex" xmlns:cx4="http://schemas.microsoft.com/office/drawing/2016/5/10/chartex" xmlns:cx5="http://schemas.microsoft.com/office/drawing/2016/5/11/chartex" xmlns:cx6="http://schemas.microsoft.com/office/drawing/2016/5/12/chartex" xmlns:cx7="http://schemas.microsoft.com/office/drawing/2016/5/13/chartex" xmlns:cx8="http://schemas.microsoft.com/office/drawing/2016/5/14/chartex" xmlns:mc="http://schemas.openxmlformats.org/markup-compatibility/2006" xmlns:aink="http://schemas.microsoft.com/office/drawing/2016/ink" xmlns:am3d="http://schemas.microsoft.com/office/drawing/2017/model3d" xmlns:o="urn:schemas-microsoft-com:office:office" xmlns:r="http://schemas.openxmlformats.org/officeDocument/2006/relationships" xmlns:m="http://schemas.openxmlformats.org/officeDocument/2006/math" xmlns:v="urn:schemas-microsoft-com:vml" xmlns:wp14="http://schemas.microsoft.com/office/word/2010/wordprocessingDrawing" xmlns:wp="http://schemas.openxmlformats.org/drawingml/2006/wordprocessingDrawing" xmlns:w10="urn:schemas-microsoft-com:office:word" xmlns:w="http://schemas.openxmlformats.org/wordprocessingml/2006/main" xmlns:w14="http://schemas.microsoft.com/office/word/2010/wordml" xmlns:w15="http://schemas.microsoft.com/office/word/2012/wordml" xmlns:w16cid="http://schemas.microsoft.com/office/word/2016/wordml/cid" xmlns:w16se="http://schemas.microsoft.com/office/word/2015/wordml/symex" xmlns:wpg="http://schemas.microsoft.com/office/word/2010/wordprocessingGroup" xmlns:wpi="http://schemas.microsoft.com/office/word/2010/wordprocessingInk" xmlns:wne="http://schemas.microsoft.com/office/word/2006/wordml" xmlns:wps="http://schemas.microsoft.com/office/word/2010/wordprocessingShape" mc:Ignorable="w14 w15 w16se w16cid wp14">
+<w:numbering xmlns:wpc="http://schemas.microsoft.com/office/word/2010/wordprocessingCanvas" xmlns:cx="http://schemas.microsoft.com/office/drawing/2014/chartex" xmlns:cx1="http://schemas.microsoft.com/office/drawing/2015/9/8/chartex" xmlns:cx2="http://schemas.microsoft.com/office/drawing/2015/10/21/chartex" xmlns:cx3="http://schemas.microsoft.com/office/drawing/2016/5/9/chartex" xmlns:cx4="http://schemas.microsoft.com/office/drawing/2016/5/10/chartex" xmlns:cx5="http://schemas.microsoft.com/office/drawing/2016/5/11/chartex" xmlns:cx6="http://schemas.microsoft.com/office/drawing/2016/5/12/chartex" xmlns:cx7="http://schemas.microsoft.com/office/drawing/2016/5/13/chartex" xmlns:cx8="http://schemas.microsoft.com/office/drawing/2016/5/14/chartex" xmlns:mc="http://schemas.openxmlformats.org/markup-compatibility/2006" xmlns:aink="http://schemas.microsoft.com/office/drawing/2016/ink" xmlns:am3d="http://schemas.microsoft.com/office/drawing/2017/model3d" xmlns:o="urn:schemas-microsoft-com:office:office" xmlns:oel="http://schemas.microsoft.com/office/2019/extlst" xmlns:r="http://schemas.openxmlformats.org/officeDocument/2006/relationships" xmlns:m="http://schemas.openxmlformats.org/officeDocument/2006/math" xmlns:v="urn:schemas-microsoft-com:vml" xmlns:wp14="http://schemas.microsoft.com/office/word/2010/wordprocessingDrawing" xmlns:wp="http://schemas.openxmlformats.org/drawingml/2006/wordprocessingDrawing" xmlns:w10="urn:schemas-microsoft-com:office:word" xmlns:w="http://schemas.openxmlformats.org/wordprocessingml/2006/main" xmlns:w14="http://schemas.microsoft.com/office/word/2010/wordml" xmlns:w15="http://schemas.microsoft.com/office/word/2012/wordml" xmlns:w16cex="http://schemas.microsoft.com/office/word/2018/wordml/cex" xmlns:w16cid="http://schemas.microsoft.com/office/word/2016/wordml/cid" xmlns:w16="http://schemas.microsoft.com/office/word/2018/wordml" xmlns:w16du="http://schemas.microsoft.com/office/word/2023/wordml/word16du" xmlns:w16sdtdh="http://schemas.microsoft.com/office/word/2020/wordml/sdtdatahash" xmlns:w16sdtfl="http://schemas.microsoft.com/office/word/2024/wordml/sdtformatlock" xmlns:w16se="http://schemas.microsoft.com/office/word/2015/wordml/symex" xmlns:wpg="http://schemas.microsoft.com/office/word/2010/wordprocessingGroup" xmlns:wpi="http://schemas.microsoft.com/office/word/2010/wordprocessingInk" xmlns:wne="http://schemas.microsoft.com/office/word/2006/wordml" xmlns:wps="http://schemas.microsoft.com/office/word/2010/wordprocessingShape" mc:Ignorable="w14 w15 w16se w16cid w16 w16cex w16sdtdh w16sdtfl w16du wp14">
   <w:abstractNum w:abstractNumId="0" w15:restartNumberingAfterBreak="0">
     <w:nsid w:val="0037E93C"/>
     <w:multiLevelType w:val="hybridMultilevel"/>
@@ -17388,47 +17556,47 @@
       </w:rPr>
     </w:lvl>
   </w:abstractNum>
-  <w:num w:numId="1">
+  <w:num w:numId="1" w16cid:durableId="559092901">
     <w:abstractNumId w:val="0"/>
   </w:num>
-  <w:num w:numId="2">
+  <w:num w:numId="2" w16cid:durableId="1341926709">
     <w:abstractNumId w:val="6"/>
   </w:num>
-  <w:num w:numId="3">
+  <w:num w:numId="3" w16cid:durableId="481197632">
     <w:abstractNumId w:val="10"/>
   </w:num>
-  <w:num w:numId="4">
+  <w:num w:numId="4" w16cid:durableId="353457147">
     <w:abstractNumId w:val="2"/>
   </w:num>
-  <w:num w:numId="5">
+  <w:num w:numId="5" w16cid:durableId="496648764">
     <w:abstractNumId w:val="9"/>
   </w:num>
-  <w:num w:numId="6">
+  <w:num w:numId="6" w16cid:durableId="351611750">
     <w:abstractNumId w:val="4"/>
   </w:num>
-  <w:num w:numId="7">
+  <w:num w:numId="7" w16cid:durableId="1982491591">
     <w:abstractNumId w:val="5"/>
   </w:num>
-  <w:num w:numId="8">
+  <w:num w:numId="8" w16cid:durableId="2109080597">
     <w:abstractNumId w:val="3"/>
   </w:num>
-  <w:num w:numId="9">
+  <w:num w:numId="9" w16cid:durableId="1758748980">
     <w:abstractNumId w:val="11"/>
   </w:num>
-  <w:num w:numId="10">
+  <w:num w:numId="10" w16cid:durableId="581181272">
     <w:abstractNumId w:val="1"/>
   </w:num>
-  <w:num w:numId="11">
+  <w:num w:numId="11" w16cid:durableId="1370835815">
     <w:abstractNumId w:val="8"/>
   </w:num>
-  <w:num w:numId="12">
+  <w:num w:numId="12" w16cid:durableId="1207181546">
     <w:abstractNumId w:val="7"/>
   </w:num>
 </w:numbering>
 </file>
 
 <file path=word/people.xml><?xml version="1.0" encoding="utf-8"?>
-<w15:people xmlns:wpc="http://schemas.microsoft.com/office/word/2010/wordprocessingCanvas" xmlns:cx="http://schemas.microsoft.com/office/drawing/2014/chartex" xmlns:cx1="http://schemas.microsoft.com/office/drawing/2015/9/8/chartex" xmlns:cx2="http://schemas.microsoft.com/office/drawing/2015/10/21/chartex" xmlns:cx3="http://schemas.microsoft.com/office/drawing/2016/5/9/chartex" xmlns:cx4="http://schemas.microsoft.com/office/drawing/2016/5/10/chartex" xmlns:cx5="http://schemas.microsoft.com/office/drawing/2016/5/11/chartex" xmlns:cx6="http://schemas.microsoft.com/office/drawing/2016/5/12/chartex" xmlns:cx7="http://schemas.microsoft.com/office/drawing/2016/5/13/chartex" xmlns:cx8="http://schemas.microsoft.com/office/drawing/2016/5/14/chartex" xmlns:mc="http://schemas.openxmlformats.org/markup-compatibility/2006" xmlns:aink="http://schemas.microsoft.com/office/drawing/2016/ink" xmlns:am3d="http://schemas.microsoft.com/office/drawing/2017/model3d" xmlns:o="urn:schemas-microsoft-com:office:office" xmlns:r="http://schemas.openxmlformats.org/officeDocument/2006/relationships" xmlns:m="http://schemas.openxmlformats.org/officeDocument/2006/math" xmlns:v="urn:schemas-microsoft-com:vml" xmlns:wp14="http://schemas.microsoft.com/office/word/2010/wordprocessingDrawing" xmlns:wp="http://schemas.openxmlformats.org/drawingml/2006/wordprocessingDrawing" xmlns:w10="urn:schemas-microsoft-com:office:word" xmlns:w="http://schemas.openxmlformats.org/wordprocessingml/2006/main" xmlns:w14="http://schemas.microsoft.com/office/word/2010/wordml" xmlns:w15="http://schemas.microsoft.com/office/word/2012/wordml" xmlns:w16cid="http://schemas.microsoft.com/office/word/2016/wordml/cid" xmlns:w16se="http://schemas.microsoft.com/office/word/2015/wordml/symex" xmlns:wpg="http://schemas.microsoft.com/office/word/2010/wordprocessingGroup" xmlns:wpi="http://schemas.microsoft.com/office/word/2010/wordprocessingInk" xmlns:wne="http://schemas.microsoft.com/office/word/2006/wordml" xmlns:wps="http://schemas.microsoft.com/office/word/2010/wordprocessingShape" mc:Ignorable="w14 w15 w16se w16cid wp14">
+<w15:people xmlns:wpc="http://schemas.microsoft.com/office/word/2010/wordprocessingCanvas" xmlns:cx="http://schemas.microsoft.com/office/drawing/2014/chartex" xmlns:cx1="http://schemas.microsoft.com/office/drawing/2015/9/8/chartex" xmlns:cx2="http://schemas.microsoft.com/office/drawing/2015/10/21/chartex" xmlns:cx3="http://schemas.microsoft.com/office/drawing/2016/5/9/chartex" xmlns:cx4="http://schemas.microsoft.com/office/drawing/2016/5/10/chartex" xmlns:cx5="http://schemas.microsoft.com/office/drawing/2016/5/11/chartex" xmlns:cx6="http://schemas.microsoft.com/office/drawing/2016/5/12/chartex" xmlns:cx7="http://schemas.microsoft.com/office/drawing/2016/5/13/chartex" xmlns:cx8="http://schemas.microsoft.com/office/drawing/2016/5/14/chartex" xmlns:mc="http://schemas.openxmlformats.org/markup-compatibility/2006" xmlns:aink="http://schemas.microsoft.com/office/drawing/2016/ink" xmlns:am3d="http://schemas.microsoft.com/office/drawing/2017/model3d" xmlns:o="urn:schemas-microsoft-com:office:office" xmlns:oel="http://schemas.microsoft.com/office/2019/extlst" xmlns:r="http://schemas.openxmlformats.org/officeDocument/2006/relationships" xmlns:m="http://schemas.openxmlformats.org/officeDocument/2006/math" xmlns:v="urn:schemas-microsoft-com:vml" xmlns:wp14="http://schemas.microsoft.com/office/word/2010/wordprocessingDrawing" xmlns:wp="http://schemas.openxmlformats.org/drawingml/2006/wordprocessingDrawing" xmlns:w10="urn:schemas-microsoft-com:office:word" xmlns:w="http://schemas.openxmlformats.org/wordprocessingml/2006/main" xmlns:w14="http://schemas.microsoft.com/office/word/2010/wordml" xmlns:w15="http://schemas.microsoft.com/office/word/2012/wordml" xmlns:w16cex="http://schemas.microsoft.com/office/word/2018/wordml/cex" xmlns:w16cid="http://schemas.microsoft.com/office/word/2016/wordml/cid" xmlns:w16="http://schemas.microsoft.com/office/word/2018/wordml" xmlns:w16du="http://schemas.microsoft.com/office/word/2023/wordml/word16du" xmlns:w16sdtdh="http://schemas.microsoft.com/office/word/2020/wordml/sdtdatahash" xmlns:w16sdtfl="http://schemas.microsoft.com/office/word/2024/wordml/sdtformatlock" xmlns:w16se="http://schemas.microsoft.com/office/word/2015/wordml/symex" xmlns:wpg="http://schemas.microsoft.com/office/word/2010/wordprocessingGroup" xmlns:wpi="http://schemas.microsoft.com/office/word/2010/wordprocessingInk" xmlns:wne="http://schemas.microsoft.com/office/word/2006/wordml" xmlns:wps="http://schemas.microsoft.com/office/word/2010/wordprocessingShape" mc:Ignorable="w14 w15 w16se w16cid w16 w16cex w16sdtdh w16sdtfl w16du wp14">
   <w15:person w15:author="Douglas de Cassio Quinzani Gaspar">
     <w15:presenceInfo w15:providerId="AD" w15:userId="S-1-5-21-170325058-489450093-709217042-1117"/>
   </w15:person>
@@ -17439,7 +17607,7 @@
 </file>
 
 <file path=word/styles.xml><?xml version="1.0" encoding="utf-8"?>
-<w:styles xmlns:mc="http://schemas.openxmlformats.org/markup-compatibility/2006" xmlns:r="http://schemas.openxmlformats.org/officeDocument/2006/relationships" xmlns:w="http://schemas.openxmlformats.org/wordprocessingml/2006/main" xmlns:w14="http://schemas.microsoft.com/office/word/2010/wordml" xmlns:w15="http://schemas.microsoft.com/office/word/2012/wordml" xmlns:w16cid="http://schemas.microsoft.com/office/word/2016/wordml/cid" xmlns:w16se="http://schemas.microsoft.com/office/word/2015/wordml/symex" mc:Ignorable="w14 w15 w16se w16cid">
+<w:styles xmlns:mc="http://schemas.openxmlformats.org/markup-compatibility/2006" xmlns:r="http://schemas.openxmlformats.org/officeDocument/2006/relationships" xmlns:w="http://schemas.openxmlformats.org/wordprocessingml/2006/main" xmlns:w14="http://schemas.microsoft.com/office/word/2010/wordml" xmlns:w15="http://schemas.microsoft.com/office/word/2012/wordml" xmlns:w16cex="http://schemas.microsoft.com/office/word/2018/wordml/cex" xmlns:w16cid="http://schemas.microsoft.com/office/word/2016/wordml/cid" xmlns:w16="http://schemas.microsoft.com/office/word/2018/wordml" xmlns:w16du="http://schemas.microsoft.com/office/word/2023/wordml/word16du" xmlns:w16sdtdh="http://schemas.microsoft.com/office/word/2020/wordml/sdtdatahash" xmlns:w16sdtfl="http://schemas.microsoft.com/office/word/2024/wordml/sdtformatlock" xmlns:w16se="http://schemas.microsoft.com/office/word/2015/wordml/symex" mc:Ignorable="w14 w15 w16se w16cid w16 w16cex w16sdtdh w16sdtfl w16du">
   <w:docDefaults>
     <w:rPrDefault>
       <w:rPr>
@@ -17455,7 +17623,7 @@
       </w:pPr>
     </w:pPrDefault>
   </w:docDefaults>
-  <w:latentStyles w:defLockedState="0" w:defUIPriority="99" w:defSemiHidden="0" w:defUnhideWhenUsed="0" w:defQFormat="0" w:count="375">
+  <w:latentStyles w:defLockedState="0" w:defUIPriority="99" w:defSemiHidden="0" w:defUnhideWhenUsed="0" w:defQFormat="0" w:count="376">
     <w:lsdException w:name="Normal" w:uiPriority="0" w:qFormat="1"/>
     <w:lsdException w:name="heading 1" w:uiPriority="9" w:qFormat="1"/>
     <w:lsdException w:name="heading 2" w:semiHidden="1" w:uiPriority="9" w:unhideWhenUsed="1" w:qFormat="1"/>
@@ -17831,6 +17999,7 @@
     <w:lsdException w:name="Smart Hyperlink" w:semiHidden="1" w:unhideWhenUsed="1"/>
     <w:lsdException w:name="Hashtag" w:semiHidden="1" w:unhideWhenUsed="1"/>
     <w:lsdException w:name="Unresolved Mention" w:semiHidden="1" w:unhideWhenUsed="1"/>
+    <w:lsdException w:name="Smart Link" w:semiHidden="1" w:unhideWhenUsed="1"/>
   </w:latentStyles>
   <w:style w:type="paragraph" w:default="1" w:styleId="Normal">
     <w:name w:val="Normal"/>
@@ -18507,23 +18676,16 @@
 </file>
 
 <file path=customXml/item1.xml><?xml version="1.0" encoding="utf-8"?>
-<p:properties xmlns:p="http://schemas.microsoft.com/office/2006/metadata/properties" xmlns:xsi="http://www.w3.org/2001/XMLSchema-instance" xmlns:pc="http://schemas.microsoft.com/office/infopath/2007/PartnerControls">
-  <documentManagement>
-    <TaxCatchAll xmlns="5ceecfc0-4091-448e-8c66-0d5fc9a0cab0" xsi:nil="true"/>
-    <lcf76f155ced4ddcb4097134ff3c332f xmlns="1dd7ee7a-4db1-4499-bda7-e13364109c40">
-      <Terms xmlns="http://schemas.microsoft.com/office/infopath/2007/PartnerControls"/>
-    </lcf76f155ced4ddcb4097134ff3c332f>
-  </documentManagement>
-</p:properties>
-</file>
-
-<file path=customXml/item2.xml><?xml version="1.0" encoding="utf-8"?>
 <?mso-contentType ?>
 <FormTemplates xmlns="http://schemas.microsoft.com/sharepoint/v3/contenttype/forms">
   <Display>DocumentLibraryForm</Display>
   <Edit>DocumentLibraryForm</Edit>
   <New>DocumentLibraryForm</New>
 </FormTemplates>
+</file>
+
+<file path=customXml/item2.xml><?xml version="1.0" encoding="utf-8"?>
+<b:Sources xmlns:b="http://schemas.openxmlformats.org/officeDocument/2006/bibliography" xmlns="http://schemas.openxmlformats.org/officeDocument/2006/bibliography" SelectedStyle="\APA.XSL" StyleName="APA"/>
 </file>
 
 <file path=customXml/item3.xml><?xml version="1.0" encoding="utf-8"?>
@@ -18716,24 +18878,28 @@
 </file>
 
 <file path=customXml/item4.xml><?xml version="1.0" encoding="utf-8"?>
-<b:Sources xmlns:b="http://schemas.openxmlformats.org/officeDocument/2006/bibliography" xmlns="http://schemas.openxmlformats.org/officeDocument/2006/bibliography" SelectedStyle="\APA.XSL" StyleName="APA"/>
+<p:properties xmlns:p="http://schemas.microsoft.com/office/2006/metadata/properties" xmlns:xsi="http://www.w3.org/2001/XMLSchema-instance" xmlns:pc="http://schemas.microsoft.com/office/infopath/2007/PartnerControls">
+  <documentManagement>
+    <TaxCatchAll xmlns="5ceecfc0-4091-448e-8c66-0d5fc9a0cab0" xsi:nil="true"/>
+    <lcf76f155ced4ddcb4097134ff3c332f xmlns="1dd7ee7a-4db1-4499-bda7-e13364109c40">
+      <Terms xmlns="http://schemas.microsoft.com/office/infopath/2007/PartnerControls"/>
+    </lcf76f155ced4ddcb4097134ff3c332f>
+  </documentManagement>
+</p:properties>
 </file>
 
 <file path=customXml/itemProps1.xml><?xml version="1.0" encoding="utf-8"?>
-<ds:datastoreItem xmlns:ds="http://schemas.openxmlformats.org/officeDocument/2006/customXml" ds:itemID="{B26C3A5C-E3E8-44FC-8950-22946E19E0BC}">
+<ds:datastoreItem xmlns:ds="http://schemas.openxmlformats.org/officeDocument/2006/customXml" ds:itemID="{A24F5351-4240-4625-ADCC-5DECCF7A4592}">
   <ds:schemaRefs>
-    <ds:schemaRef ds:uri="http://schemas.microsoft.com/office/2006/metadata/properties"/>
-    <ds:schemaRef ds:uri="http://schemas.microsoft.com/office/infopath/2007/PartnerControls"/>
-    <ds:schemaRef ds:uri="5ceecfc0-4091-448e-8c66-0d5fc9a0cab0"/>
-    <ds:schemaRef ds:uri="1dd7ee7a-4db1-4499-bda7-e13364109c40"/>
+    <ds:schemaRef ds:uri="http://schemas.microsoft.com/sharepoint/v3/contenttype/forms"/>
   </ds:schemaRefs>
 </ds:datastoreItem>
 </file>
 
 <file path=customXml/itemProps2.xml><?xml version="1.0" encoding="utf-8"?>
-<ds:datastoreItem xmlns:ds="http://schemas.openxmlformats.org/officeDocument/2006/customXml" ds:itemID="{A24F5351-4240-4625-ADCC-5DECCF7A4592}">
+<ds:datastoreItem xmlns:ds="http://schemas.openxmlformats.org/officeDocument/2006/customXml" ds:itemID="{4388BD01-447B-4D65-AFE6-8C076944795E}">
   <ds:schemaRefs>
-    <ds:schemaRef ds:uri="http://schemas.microsoft.com/sharepoint/v3/contenttype/forms"/>
+    <ds:schemaRef ds:uri="http://schemas.openxmlformats.org/officeDocument/2006/bibliography"/>
   </ds:schemaRefs>
 </ds:datastoreItem>
 </file>
@@ -18758,9 +18924,12 @@
 </file>
 
 <file path=customXml/itemProps4.xml><?xml version="1.0" encoding="utf-8"?>
-<ds:datastoreItem xmlns:ds="http://schemas.openxmlformats.org/officeDocument/2006/customXml" ds:itemID="{4388BD01-447B-4D65-AFE6-8C076944795E}">
+<ds:datastoreItem xmlns:ds="http://schemas.openxmlformats.org/officeDocument/2006/customXml" ds:itemID="{B26C3A5C-E3E8-44FC-8950-22946E19E0BC}">
   <ds:schemaRefs>
-    <ds:schemaRef ds:uri="http://schemas.openxmlformats.org/officeDocument/2006/bibliography"/>
+    <ds:schemaRef ds:uri="http://schemas.microsoft.com/office/2006/metadata/properties"/>
+    <ds:schemaRef ds:uri="http://schemas.microsoft.com/office/infopath/2007/PartnerControls"/>
+    <ds:schemaRef ds:uri="5ceecfc0-4091-448e-8c66-0d5fc9a0cab0"/>
+    <ds:schemaRef ds:uri="1dd7ee7a-4db1-4499-bda7-e13364109c40"/>
   </ds:schemaRefs>
 </ds:datastoreItem>
 </file>
</xml_diff>